<commit_message>
add new yq queries from audit webinar v2
</commit_message>
<xml_diff>
--- a/auditlogs/_use_cases_and_searches/Use-casesANDsearches_RU.docx
+++ b/auditlogs/_use_cases_and_searches/Use-casesANDsearches_RU.docx
@@ -146,6 +146,7 @@
               </w:rPr>
             </w:pPr>
             <w:hyperlink r:id="rId10" w:history="1">
+              <w:proofErr w:type="spellStart"/>
               <w:r>
                 <w:rPr>
                   <w:rStyle w:val="Hyperlink"/>
@@ -154,6 +155,7 @@
                 </w:rPr>
                 <w:t>CloudLogging</w:t>
               </w:r>
+              <w:proofErr w:type="spellEnd"/>
             </w:hyperlink>
             <w:r>
               <w:rPr>
@@ -210,6 +212,7 @@
           </w:tcPr>
           <w:p>
             <w:hyperlink r:id="rId12" w:history="1">
+              <w:proofErr w:type="spellStart"/>
               <w:r>
                 <w:rPr>
                   <w:rStyle w:val="Hyperlink"/>
@@ -218,6 +221,7 @@
                 </w:rPr>
                 <w:t>Elasticsearch</w:t>
               </w:r>
+              <w:proofErr w:type="spellEnd"/>
             </w:hyperlink>
             <w:r>
               <w:fldChar w:fldCharType="begin"/>
@@ -286,11 +290,19 @@
             </w:r>
           </w:p>
           <w:p>
-            <w:r>
-              <w:rPr>
-                <w:lang w:val="en-US"/>
-              </w:rPr>
-              <w:t xml:space="preserve">Opensearch </w:t>
+            <w:proofErr w:type="spellStart"/>
+            <w:r>
+              <w:rPr>
+                <w:lang w:val="en-US"/>
+              </w:rPr>
+              <w:t>Opensearch</w:t>
+            </w:r>
+            <w:proofErr w:type="spellEnd"/>
+            <w:r>
+              <w:rPr>
+                <w:lang w:val="en-US"/>
+              </w:rPr>
+              <w:t xml:space="preserve"> </w:t>
             </w:r>
             <w:r>
               <w:fldChar w:fldCharType="begin"/>
@@ -1737,7 +1749,6 @@
               <w:rPr>
                 <w:rFonts w:ascii="Calibri" w:eastAsia="Calibri" w:hAnsi="Calibri"/>
               </w:rPr>
-              <w:lastRenderedPageBreak/>
               <w:t>3</w:t>
             </w:r>
           </w:p>
@@ -2360,8 +2371,20 @@
                 <w:color w:val="auto"/>
                 <w:lang w:val="ru-RU"/>
               </w:rPr>
-              <w:t>Поиск событий по объектам определенного фолдера</w:t>
-            </w:r>
+              <w:t xml:space="preserve">Поиск событий по объектам определенного </w:t>
+            </w:r>
+            <w:proofErr w:type="spellStart"/>
+            <w:r>
+              <w:rPr>
+                <w:rFonts w:asciiTheme="minorHAnsi" w:eastAsiaTheme="minorEastAsia" w:hAnsiTheme="minorHAnsi" w:cstheme="minorBidi"/>
+                <w:i w:val="0"/>
+                <w:iCs w:val="0"/>
+                <w:color w:val="auto"/>
+                <w:lang w:val="ru-RU"/>
+              </w:rPr>
+              <w:t>фолдера</w:t>
+            </w:r>
+            <w:proofErr w:type="spellEnd"/>
           </w:p>
           <w:p>
             <w:pPr>
@@ -2923,20 +2946,38 @@
             <w:r>
               <w:rPr>
                 <w:rFonts w:ascii="Courier New" w:hAnsi="Courier New" w:cs="Courier New"/>
-                <w:color w:val="0000FF"/>
-                <w:sz w:val="21"/>
-                <w:szCs w:val="21"/>
-              </w:rPr>
-              <w:t>SELECT</w:t>
-            </w:r>
-            <w:r>
-              <w:rPr>
-                <w:rFonts w:ascii="Courier New" w:hAnsi="Courier New" w:cs="Courier New"/>
-                <w:color w:val="000000"/>
-                <w:sz w:val="21"/>
-                <w:szCs w:val="21"/>
-              </w:rPr>
-              <w:t xml:space="preserve"> event_source, event_type, event_status, </w:t>
+                <w:color w:val="001188"/>
+                <w:sz w:val="21"/>
+                <w:szCs w:val="21"/>
+              </w:rPr>
+              <w:t>$json_datetime_parse</w:t>
+            </w:r>
+            <w:r>
+              <w:rPr>
+                <w:rFonts w:ascii="Courier New" w:hAnsi="Courier New" w:cs="Courier New"/>
+                <w:color w:val="000000"/>
+                <w:sz w:val="21"/>
+                <w:szCs w:val="21"/>
+              </w:rPr>
+              <w:t xml:space="preserve"> </w:t>
+            </w:r>
+            <w:r>
+              <w:rPr>
+                <w:rFonts w:ascii="Courier New" w:hAnsi="Courier New" w:cs="Courier New"/>
+                <w:color w:val="778899"/>
+                <w:sz w:val="21"/>
+                <w:szCs w:val="21"/>
+              </w:rPr>
+              <w:t>=</w:t>
+            </w:r>
+            <w:r>
+              <w:rPr>
+                <w:rFonts w:ascii="Courier New" w:hAnsi="Courier New" w:cs="Courier New"/>
+                <w:color w:val="000000"/>
+                <w:sz w:val="21"/>
+                <w:szCs w:val="21"/>
+              </w:rPr>
+              <w:t xml:space="preserve"> </w:t>
             </w:r>
             <w:r>
               <w:rPr>
@@ -2945,70 +2986,34 @@
                 <w:sz w:val="21"/>
                 <w:szCs w:val="21"/>
               </w:rPr>
-              <w:t>count</w:t>
-            </w:r>
-            <w:r>
-              <w:rPr>
-                <w:rFonts w:ascii="Courier New" w:hAnsi="Courier New" w:cs="Courier New"/>
-                <w:color w:val="000000"/>
-                <w:sz w:val="21"/>
-                <w:szCs w:val="21"/>
-              </w:rPr>
-              <w:t xml:space="preserve">(*) </w:t>
-            </w:r>
-            <w:r>
-              <w:rPr>
-                <w:rFonts w:ascii="Courier New" w:hAnsi="Courier New" w:cs="Courier New"/>
-                <w:color w:val="0000FF"/>
-                <w:sz w:val="21"/>
-                <w:szCs w:val="21"/>
-              </w:rPr>
-              <w:t>as</w:t>
-            </w:r>
-            <w:r>
-              <w:rPr>
-                <w:rFonts w:ascii="Courier New" w:hAnsi="Courier New" w:cs="Courier New"/>
-                <w:color w:val="000000"/>
-                <w:sz w:val="21"/>
-                <w:szCs w:val="21"/>
-              </w:rPr>
-              <w:t xml:space="preserve"> </w:t>
-            </w:r>
-            <w:r>
-              <w:rPr>
-                <w:rFonts w:ascii="Courier New" w:hAnsi="Courier New" w:cs="Courier New"/>
-                <w:color w:val="7A3E9D"/>
-                <w:sz w:val="21"/>
-                <w:szCs w:val="21"/>
-              </w:rPr>
-              <w:t>count</w:t>
-            </w:r>
-            <w:r>
-              <w:rPr>
-                <w:rFonts w:ascii="Courier New" w:hAnsi="Courier New" w:cs="Courier New"/>
-                <w:color w:val="000000"/>
-                <w:sz w:val="21"/>
-                <w:szCs w:val="21"/>
-              </w:rPr>
-              <w:t xml:space="preserve"> </w:t>
-            </w:r>
-            <w:r>
-              <w:rPr>
-                <w:rFonts w:ascii="Courier New" w:hAnsi="Courier New" w:cs="Courier New"/>
-                <w:color w:val="0000FF"/>
-                <w:sz w:val="21"/>
-                <w:szCs w:val="21"/>
-              </w:rPr>
-              <w:t>FROM</w:t>
-            </w:r>
-            <w:r>
-              <w:rPr>
-                <w:rFonts w:ascii="Courier New" w:hAnsi="Courier New" w:cs="Courier New"/>
-                <w:color w:val="000000"/>
-                <w:sz w:val="21"/>
-                <w:szCs w:val="21"/>
-              </w:rPr>
-              <w:t xml:space="preserve"> (</w:t>
+              <w:t>DateTime::Parse</w:t>
+            </w:r>
+            <w:r>
+              <w:rPr>
+                <w:rFonts w:ascii="Courier New" w:hAnsi="Courier New" w:cs="Courier New"/>
+                <w:color w:val="000000"/>
+                <w:sz w:val="21"/>
+                <w:szCs w:val="21"/>
+              </w:rPr>
+              <w:t>(</w:t>
+            </w:r>
+            <w:r>
+              <w:rPr>
+                <w:rFonts w:ascii="Courier New" w:hAnsi="Courier New" w:cs="Courier New"/>
+                <w:color w:val="A31515"/>
+                <w:sz w:val="21"/>
+                <w:szCs w:val="21"/>
+              </w:rPr>
+              <w:t>"%Y-%m-%dT%H:%M:%SZ"</w:t>
+            </w:r>
+            <w:r>
+              <w:rPr>
+                <w:rFonts w:ascii="Courier New" w:hAnsi="Courier New" w:cs="Courier New"/>
+                <w:color w:val="000000"/>
+                <w:sz w:val="21"/>
+                <w:szCs w:val="21"/>
+              </w:rPr>
+              <w:t>);</w:t>
             </w:r>
           </w:p>
           <w:p>
@@ -3017,20 +3022,11 @@
               <w:spacing w:line="315" w:lineRule="atLeast"/>
               <w:rPr>
                 <w:rFonts w:ascii="Courier New" w:hAnsi="Courier New" w:cs="Courier New"/>
-                <w:color w:val="000000"/>
-                <w:sz w:val="21"/>
-                <w:szCs w:val="21"/>
-              </w:rPr>
-            </w:pPr>
-            <w:r>
-              <w:rPr>
-                <w:rFonts w:ascii="Courier New" w:hAnsi="Courier New" w:cs="Courier New"/>
                 <w:color w:val="0000FF"/>
                 <w:sz w:val="21"/>
                 <w:szCs w:val="21"/>
               </w:rPr>
-              <w:t>SELECT</w:t>
-            </w:r>
+            </w:pPr>
           </w:p>
           <w:p>
             <w:pPr>
@@ -3046,11 +3042,20 @@
             <w:r>
               <w:rPr>
                 <w:rFonts w:ascii="Courier New" w:hAnsi="Courier New" w:cs="Courier New"/>
-                <w:color w:val="000000"/>
-                <w:sz w:val="21"/>
-                <w:szCs w:val="21"/>
-              </w:rPr>
-              <w:t xml:space="preserve">  </w:t>
+                <w:color w:val="0000FF"/>
+                <w:sz w:val="21"/>
+                <w:szCs w:val="21"/>
+              </w:rPr>
+              <w:t>SELECT</w:t>
+            </w:r>
+            <w:r>
+              <w:rPr>
+                <w:rFonts w:ascii="Courier New" w:hAnsi="Courier New" w:cs="Courier New"/>
+                <w:color w:val="000000"/>
+                <w:sz w:val="21"/>
+                <w:szCs w:val="21"/>
+              </w:rPr>
+              <w:t xml:space="preserve"> event_source, event_type, event_status, </w:t>
             </w:r>
             <w:r>
               <w:rPr>
@@ -3059,34 +3064,16 @@
                 <w:sz w:val="21"/>
                 <w:szCs w:val="21"/>
               </w:rPr>
-              <w:t>json_value</w:t>
-            </w:r>
-            <w:r>
-              <w:rPr>
-                <w:rFonts w:ascii="Courier New" w:hAnsi="Courier New" w:cs="Courier New"/>
-                <w:color w:val="000000"/>
-                <w:sz w:val="21"/>
-                <w:szCs w:val="21"/>
-              </w:rPr>
-              <w:t>(data,</w:t>
-            </w:r>
-            <w:r>
-              <w:rPr>
-                <w:rFonts w:ascii="Courier New" w:hAnsi="Courier New" w:cs="Courier New"/>
-                <w:color w:val="A31515"/>
-                <w:sz w:val="21"/>
-                <w:szCs w:val="21"/>
-              </w:rPr>
-              <w:t>"$.event_type"</w:t>
-            </w:r>
-            <w:r>
-              <w:rPr>
-                <w:rFonts w:ascii="Courier New" w:hAnsi="Courier New" w:cs="Courier New"/>
-                <w:color w:val="000000"/>
-                <w:sz w:val="21"/>
-                <w:szCs w:val="21"/>
-              </w:rPr>
-              <w:t xml:space="preserve">) </w:t>
+              <w:t>count</w:t>
+            </w:r>
+            <w:r>
+              <w:rPr>
+                <w:rFonts w:ascii="Courier New" w:hAnsi="Courier New" w:cs="Courier New"/>
+                <w:color w:val="000000"/>
+                <w:sz w:val="21"/>
+                <w:szCs w:val="21"/>
+              </w:rPr>
+              <w:t xml:space="preserve">(*) </w:t>
             </w:r>
             <w:r>
               <w:rPr>
@@ -3104,7 +3091,7 @@
                 <w:sz w:val="21"/>
                 <w:szCs w:val="21"/>
               </w:rPr>
-              <w:t xml:space="preserve"> event_type, </w:t>
+              <w:t xml:space="preserve"> </w:t>
             </w:r>
             <w:r>
               <w:rPr>
@@ -3113,34 +3100,16 @@
                 <w:sz w:val="21"/>
                 <w:szCs w:val="21"/>
               </w:rPr>
-              <w:t>json_value</w:t>
-            </w:r>
-            <w:r>
-              <w:rPr>
-                <w:rFonts w:ascii="Courier New" w:hAnsi="Courier New" w:cs="Courier New"/>
-                <w:color w:val="000000"/>
-                <w:sz w:val="21"/>
-                <w:szCs w:val="21"/>
-              </w:rPr>
-              <w:t>(data,</w:t>
-            </w:r>
-            <w:r>
-              <w:rPr>
-                <w:rFonts w:ascii="Courier New" w:hAnsi="Courier New" w:cs="Courier New"/>
-                <w:color w:val="A31515"/>
-                <w:sz w:val="21"/>
-                <w:szCs w:val="21"/>
-              </w:rPr>
-              <w:t>"$.event_source"</w:t>
-            </w:r>
-            <w:r>
-              <w:rPr>
-                <w:rFonts w:ascii="Courier New" w:hAnsi="Courier New" w:cs="Courier New"/>
-                <w:color w:val="000000"/>
-                <w:sz w:val="21"/>
-                <w:szCs w:val="21"/>
-              </w:rPr>
-              <w:t xml:space="preserve">) </w:t>
+              <w:t>count</w:t>
+            </w:r>
+            <w:r>
+              <w:rPr>
+                <w:rFonts w:ascii="Courier New" w:hAnsi="Courier New" w:cs="Courier New"/>
+                <w:color w:val="000000"/>
+                <w:sz w:val="21"/>
+                <w:szCs w:val="21"/>
+              </w:rPr>
+              <w:t xml:space="preserve"> </w:t>
             </w:r>
             <w:r>
               <w:rPr>
@@ -3149,377 +3118,16 @@
                 <w:sz w:val="21"/>
                 <w:szCs w:val="21"/>
               </w:rPr>
-              <w:t>as</w:t>
-            </w:r>
-            <w:r>
-              <w:rPr>
-                <w:rFonts w:ascii="Courier New" w:hAnsi="Courier New" w:cs="Courier New"/>
-                <w:color w:val="000000"/>
-                <w:sz w:val="21"/>
-                <w:szCs w:val="21"/>
-              </w:rPr>
-              <w:t xml:space="preserve"> event_source, </w:t>
-            </w:r>
-            <w:r>
-              <w:rPr>
-                <w:rFonts w:ascii="Courier New" w:hAnsi="Courier New" w:cs="Courier New"/>
-                <w:color w:val="7A3E9D"/>
-                <w:sz w:val="21"/>
-                <w:szCs w:val="21"/>
-              </w:rPr>
-              <w:lastRenderedPageBreak/>
-              <w:t>json_value</w:t>
-            </w:r>
-            <w:r>
-              <w:rPr>
-                <w:rFonts w:ascii="Courier New" w:hAnsi="Courier New" w:cs="Courier New"/>
-                <w:color w:val="000000"/>
-                <w:sz w:val="21"/>
-                <w:szCs w:val="21"/>
-              </w:rPr>
-              <w:t>(data,</w:t>
-            </w:r>
-            <w:r>
-              <w:rPr>
-                <w:rFonts w:ascii="Courier New" w:hAnsi="Courier New" w:cs="Courier New"/>
-                <w:color w:val="A31515"/>
-                <w:sz w:val="21"/>
-                <w:szCs w:val="21"/>
-              </w:rPr>
-              <w:t>"$.authentication.subject_name"</w:t>
-            </w:r>
-            <w:r>
-              <w:rPr>
-                <w:rFonts w:ascii="Courier New" w:hAnsi="Courier New" w:cs="Courier New"/>
-                <w:color w:val="000000"/>
-                <w:sz w:val="21"/>
-                <w:szCs w:val="21"/>
-              </w:rPr>
-              <w:t xml:space="preserve">) </w:t>
-            </w:r>
-            <w:r>
-              <w:rPr>
-                <w:rFonts w:ascii="Courier New" w:hAnsi="Courier New" w:cs="Courier New"/>
-                <w:color w:val="0000FF"/>
-                <w:sz w:val="21"/>
-                <w:szCs w:val="21"/>
-              </w:rPr>
-              <w:t>as</w:t>
-            </w:r>
-            <w:r>
-              <w:rPr>
-                <w:rFonts w:ascii="Courier New" w:hAnsi="Courier New" w:cs="Courier New"/>
-                <w:color w:val="000000"/>
-                <w:sz w:val="21"/>
-                <w:szCs w:val="21"/>
-              </w:rPr>
-              <w:t xml:space="preserve"> subject_name, </w:t>
-            </w:r>
-            <w:r>
-              <w:rPr>
-                <w:rFonts w:ascii="Courier New" w:hAnsi="Courier New" w:cs="Courier New"/>
-                <w:color w:val="7A3E9D"/>
-                <w:sz w:val="21"/>
-                <w:szCs w:val="21"/>
-              </w:rPr>
-              <w:t>json_value</w:t>
-            </w:r>
-            <w:r>
-              <w:rPr>
-                <w:rFonts w:ascii="Courier New" w:hAnsi="Courier New" w:cs="Courier New"/>
-                <w:color w:val="000000"/>
-                <w:sz w:val="21"/>
-                <w:szCs w:val="21"/>
-              </w:rPr>
-              <w:t>(data,</w:t>
-            </w:r>
-            <w:r>
-              <w:rPr>
-                <w:rFonts w:ascii="Courier New" w:hAnsi="Courier New" w:cs="Courier New"/>
-                <w:color w:val="A31515"/>
-                <w:sz w:val="21"/>
-                <w:szCs w:val="21"/>
-              </w:rPr>
-              <w:t>"$.event_status"</w:t>
-            </w:r>
-            <w:r>
-              <w:rPr>
-                <w:rFonts w:ascii="Courier New" w:hAnsi="Courier New" w:cs="Courier New"/>
-                <w:color w:val="000000"/>
-                <w:sz w:val="21"/>
-                <w:szCs w:val="21"/>
-              </w:rPr>
-              <w:t xml:space="preserve">) </w:t>
-            </w:r>
-            <w:r>
-              <w:rPr>
-                <w:rFonts w:ascii="Courier New" w:hAnsi="Courier New" w:cs="Courier New"/>
-                <w:color w:val="0000FF"/>
-                <w:sz w:val="21"/>
-                <w:szCs w:val="21"/>
-              </w:rPr>
-              <w:t>as</w:t>
-            </w:r>
-            <w:r>
-              <w:rPr>
-                <w:rFonts w:ascii="Courier New" w:hAnsi="Courier New" w:cs="Courier New"/>
-                <w:color w:val="000000"/>
-                <w:sz w:val="21"/>
-                <w:szCs w:val="21"/>
-              </w:rPr>
-              <w:t xml:space="preserve"> event_status, </w:t>
-            </w:r>
-            <w:r>
-              <w:rPr>
-                <w:rFonts w:ascii="Courier New" w:hAnsi="Courier New" w:cs="Courier New"/>
-                <w:color w:val="7A3E9D"/>
-                <w:sz w:val="21"/>
-                <w:szCs w:val="21"/>
-              </w:rPr>
-              <w:t>json_value</w:t>
-            </w:r>
-            <w:r>
-              <w:rPr>
-                <w:rFonts w:ascii="Courier New" w:hAnsi="Courier New" w:cs="Courier New"/>
-                <w:color w:val="000000"/>
-                <w:sz w:val="21"/>
-                <w:szCs w:val="21"/>
-              </w:rPr>
-              <w:t>(data,</w:t>
-            </w:r>
-            <w:r>
-              <w:rPr>
-                <w:rFonts w:ascii="Courier New" w:hAnsi="Courier New" w:cs="Courier New"/>
-                <w:color w:val="A31515"/>
-                <w:sz w:val="21"/>
-                <w:szCs w:val="21"/>
-              </w:rPr>
-              <w:t>"$.event_id"</w:t>
-            </w:r>
-            <w:r>
-              <w:rPr>
-                <w:rFonts w:ascii="Courier New" w:hAnsi="Courier New" w:cs="Courier New"/>
-                <w:color w:val="000000"/>
-                <w:sz w:val="21"/>
-                <w:szCs w:val="21"/>
-              </w:rPr>
-              <w:t xml:space="preserve">) </w:t>
-            </w:r>
-            <w:r>
-              <w:rPr>
-                <w:rFonts w:ascii="Courier New" w:hAnsi="Courier New" w:cs="Courier New"/>
-                <w:color w:val="0000FF"/>
-                <w:sz w:val="21"/>
-                <w:szCs w:val="21"/>
-              </w:rPr>
-              <w:t>as</w:t>
-            </w:r>
-            <w:r>
-              <w:rPr>
-                <w:rFonts w:ascii="Courier New" w:hAnsi="Courier New" w:cs="Courier New"/>
-                <w:color w:val="000000"/>
-                <w:sz w:val="21"/>
-                <w:szCs w:val="21"/>
-              </w:rPr>
-              <w:t xml:space="preserve"> event_id, </w:t>
-            </w:r>
-            <w:r>
-              <w:rPr>
-                <w:rFonts w:ascii="Courier New" w:hAnsi="Courier New" w:cs="Courier New"/>
-                <w:color w:val="7A3E9D"/>
-                <w:sz w:val="21"/>
-                <w:szCs w:val="21"/>
-              </w:rPr>
-              <w:t>DateTime::MakeDatetime</w:t>
-            </w:r>
-            <w:r>
-              <w:rPr>
-                <w:rFonts w:ascii="Courier New" w:hAnsi="Courier New" w:cs="Courier New"/>
-                <w:color w:val="000000"/>
-                <w:sz w:val="21"/>
-                <w:szCs w:val="21"/>
-              </w:rPr>
-              <w:t>(</w:t>
-            </w:r>
-            <w:r>
-              <w:rPr>
-                <w:rFonts w:ascii="Courier New" w:hAnsi="Courier New" w:cs="Courier New"/>
-                <w:color w:val="001188"/>
-                <w:sz w:val="21"/>
-                <w:szCs w:val="21"/>
-              </w:rPr>
-              <w:t>$json_datetime_parse</w:t>
-            </w:r>
-            <w:r>
-              <w:rPr>
-                <w:rFonts w:ascii="Courier New" w:hAnsi="Courier New" w:cs="Courier New"/>
-                <w:color w:val="000000"/>
-                <w:sz w:val="21"/>
-                <w:szCs w:val="21"/>
-              </w:rPr>
-              <w:t>(</w:t>
-            </w:r>
-            <w:r>
-              <w:rPr>
-                <w:rFonts w:ascii="Courier New" w:hAnsi="Courier New" w:cs="Courier New"/>
-                <w:color w:val="7A3E9D"/>
-                <w:sz w:val="21"/>
-                <w:szCs w:val="21"/>
-              </w:rPr>
-              <w:t>json_value</w:t>
-            </w:r>
-            <w:r>
-              <w:rPr>
-                <w:rFonts w:ascii="Courier New" w:hAnsi="Courier New" w:cs="Courier New"/>
-                <w:color w:val="000000"/>
-                <w:sz w:val="21"/>
-                <w:szCs w:val="21"/>
-              </w:rPr>
-              <w:t>(data,</w:t>
-            </w:r>
-            <w:r>
-              <w:rPr>
-                <w:rFonts w:ascii="Courier New" w:hAnsi="Courier New" w:cs="Courier New"/>
-                <w:color w:val="A31515"/>
-                <w:sz w:val="21"/>
-                <w:szCs w:val="21"/>
-              </w:rPr>
-              <w:t>"$.event_time"</w:t>
-            </w:r>
-            <w:r>
-              <w:rPr>
-                <w:rFonts w:ascii="Courier New" w:hAnsi="Courier New" w:cs="Courier New"/>
-                <w:color w:val="000000"/>
-                <w:sz w:val="21"/>
-                <w:szCs w:val="21"/>
-              </w:rPr>
-              <w:t xml:space="preserve">))) </w:t>
-            </w:r>
-            <w:r>
-              <w:rPr>
-                <w:rFonts w:ascii="Courier New" w:hAnsi="Courier New" w:cs="Courier New"/>
-                <w:color w:val="0000FF"/>
-                <w:sz w:val="21"/>
-                <w:szCs w:val="21"/>
-              </w:rPr>
-              <w:t>as</w:t>
-            </w:r>
-            <w:r>
-              <w:rPr>
-                <w:rFonts w:ascii="Courier New" w:hAnsi="Courier New" w:cs="Courier New"/>
-                <w:color w:val="000000"/>
-                <w:sz w:val="21"/>
-                <w:szCs w:val="21"/>
-              </w:rPr>
-              <w:t xml:space="preserve"> event_time, </w:t>
-            </w:r>
-            <w:r>
-              <w:rPr>
-                <w:rFonts w:ascii="Courier New" w:hAnsi="Courier New" w:cs="Courier New"/>
-                <w:color w:val="7A3E9D"/>
-                <w:sz w:val="21"/>
-                <w:szCs w:val="21"/>
-              </w:rPr>
-              <w:t>json_value</w:t>
-            </w:r>
-            <w:r>
-              <w:rPr>
-                <w:rFonts w:ascii="Courier New" w:hAnsi="Courier New" w:cs="Courier New"/>
-                <w:color w:val="000000"/>
-                <w:sz w:val="21"/>
-                <w:szCs w:val="21"/>
-              </w:rPr>
-              <w:t>(data,</w:t>
-            </w:r>
-            <w:r>
-              <w:rPr>
-                <w:rFonts w:ascii="Courier New" w:hAnsi="Courier New" w:cs="Courier New"/>
-                <w:color w:val="A31515"/>
-                <w:sz w:val="21"/>
-                <w:szCs w:val="21"/>
-              </w:rPr>
-              <w:t>"$.resource_metadata.path[1].resource_name"</w:t>
-            </w:r>
-            <w:r>
-              <w:rPr>
-                <w:rFonts w:ascii="Courier New" w:hAnsi="Courier New" w:cs="Courier New"/>
-                <w:color w:val="000000"/>
-                <w:sz w:val="21"/>
-                <w:szCs w:val="21"/>
-              </w:rPr>
-              <w:t xml:space="preserve">) </w:t>
-            </w:r>
-            <w:r>
-              <w:rPr>
-                <w:rFonts w:ascii="Courier New" w:hAnsi="Courier New" w:cs="Courier New"/>
-                <w:color w:val="0000FF"/>
-                <w:sz w:val="21"/>
-                <w:szCs w:val="21"/>
-              </w:rPr>
-              <w:t>as</w:t>
-            </w:r>
-            <w:r>
-              <w:rPr>
-                <w:rFonts w:ascii="Courier New" w:hAnsi="Courier New" w:cs="Courier New"/>
-                <w:color w:val="000000"/>
-                <w:sz w:val="21"/>
-                <w:szCs w:val="21"/>
-              </w:rPr>
-              <w:t xml:space="preserve"> cloud_name, </w:t>
-            </w:r>
-            <w:r>
-              <w:rPr>
-                <w:rFonts w:ascii="Courier New" w:hAnsi="Courier New" w:cs="Courier New"/>
-                <w:color w:val="7A3E9D"/>
-                <w:sz w:val="21"/>
-                <w:szCs w:val="21"/>
-              </w:rPr>
-              <w:t>json_value</w:t>
-            </w:r>
-            <w:r>
-              <w:rPr>
-                <w:rFonts w:ascii="Courier New" w:hAnsi="Courier New" w:cs="Courier New"/>
-                <w:color w:val="000000"/>
-                <w:sz w:val="21"/>
-                <w:szCs w:val="21"/>
-              </w:rPr>
-              <w:t>(data,</w:t>
-            </w:r>
-            <w:r>
-              <w:rPr>
-                <w:rFonts w:ascii="Courier New" w:hAnsi="Courier New" w:cs="Courier New"/>
-                <w:color w:val="A31515"/>
-                <w:sz w:val="21"/>
-                <w:szCs w:val="21"/>
-              </w:rPr>
-              <w:t>"$.resource_metadata.path[2].resource_name"</w:t>
-            </w:r>
-            <w:r>
-              <w:rPr>
-                <w:rFonts w:ascii="Courier New" w:hAnsi="Courier New" w:cs="Courier New"/>
-                <w:color w:val="000000"/>
-                <w:sz w:val="21"/>
-                <w:szCs w:val="21"/>
-              </w:rPr>
-              <w:t xml:space="preserve">) </w:t>
-            </w:r>
-            <w:r>
-              <w:rPr>
-                <w:rFonts w:ascii="Courier New" w:hAnsi="Courier New" w:cs="Courier New"/>
-                <w:color w:val="0000FF"/>
-                <w:sz w:val="21"/>
-                <w:szCs w:val="21"/>
-              </w:rPr>
-              <w:t>as</w:t>
-            </w:r>
-            <w:r>
-              <w:rPr>
-                <w:rFonts w:ascii="Courier New" w:hAnsi="Courier New" w:cs="Courier New"/>
-                <w:color w:val="000000"/>
-                <w:sz w:val="21"/>
-                <w:szCs w:val="21"/>
-              </w:rPr>
-              <w:t xml:space="preserve"> folder_name</w:t>
+              <w:t>FROM</w:t>
+            </w:r>
+            <w:r>
+              <w:rPr>
+                <w:rFonts w:ascii="Courier New" w:hAnsi="Courier New" w:cs="Courier New"/>
+                <w:color w:val="000000"/>
+                <w:sz w:val="21"/>
+                <w:szCs w:val="21"/>
+              </w:rPr>
+              <w:t xml:space="preserve"> (</w:t>
             </w:r>
           </w:p>
           <w:p>
@@ -3540,7 +3148,7 @@
                 <w:sz w:val="21"/>
                 <w:szCs w:val="21"/>
               </w:rPr>
-              <w:t>FROM</w:t>
+              <w:t>SELECT</w:t>
             </w:r>
           </w:p>
           <w:p>
@@ -3561,25 +3169,44 @@
                 <w:sz w:val="21"/>
                 <w:szCs w:val="21"/>
               </w:rPr>
-              <w:t xml:space="preserve">   </w:t>
-            </w:r>
-            <w:r>
-              <w:rPr>
-                <w:rFonts w:ascii="Courier New" w:hAnsi="Courier New" w:cs="Courier New"/>
-                <w:color w:val="338186"/>
-                <w:sz w:val="21"/>
-                <w:szCs w:val="21"/>
-              </w:rPr>
-              <w:t>bindings.`binding`</w:t>
-            </w:r>
-            <w:r>
-              <w:rPr>
-                <w:rFonts w:ascii="Courier New" w:hAnsi="Courier New" w:cs="Courier New"/>
-                <w:color w:val="000000"/>
-                <w:sz w:val="21"/>
-                <w:szCs w:val="21"/>
-              </w:rPr>
-              <w:t xml:space="preserve"> ) </w:t>
+              <w:lastRenderedPageBreak/>
+              <w:t xml:space="preserve">  </w:t>
+            </w:r>
+            <w:r>
+              <w:rPr>
+                <w:rFonts w:ascii="Courier New" w:hAnsi="Courier New" w:cs="Courier New"/>
+                <w:color w:val="7A3E9D"/>
+                <w:sz w:val="21"/>
+                <w:szCs w:val="21"/>
+              </w:rPr>
+              <w:t>json_value</w:t>
+            </w:r>
+            <w:r>
+              <w:rPr>
+                <w:rFonts w:ascii="Courier New" w:hAnsi="Courier New" w:cs="Courier New"/>
+                <w:color w:val="000000"/>
+                <w:sz w:val="21"/>
+                <w:szCs w:val="21"/>
+              </w:rPr>
+              <w:t>(data,</w:t>
+            </w:r>
+            <w:r>
+              <w:rPr>
+                <w:rFonts w:ascii="Courier New" w:hAnsi="Courier New" w:cs="Courier New"/>
+                <w:color w:val="A31515"/>
+                <w:sz w:val="21"/>
+                <w:szCs w:val="21"/>
+              </w:rPr>
+              <w:t>"$.event_type"</w:t>
+            </w:r>
+            <w:r>
+              <w:rPr>
+                <w:rFonts w:ascii="Courier New" w:hAnsi="Courier New" w:cs="Courier New"/>
+                <w:color w:val="000000"/>
+                <w:sz w:val="21"/>
+                <w:szCs w:val="21"/>
+              </w:rPr>
+              <w:t xml:space="preserve">) </w:t>
             </w:r>
             <w:r>
               <w:rPr>
@@ -3597,7 +3224,421 @@
                 <w:sz w:val="21"/>
                 <w:szCs w:val="21"/>
               </w:rPr>
-              <w:t xml:space="preserve"> tbl</w:t>
+              <w:t xml:space="preserve"> event_type, </w:t>
+            </w:r>
+            <w:r>
+              <w:rPr>
+                <w:rFonts w:ascii="Courier New" w:hAnsi="Courier New" w:cs="Courier New"/>
+                <w:color w:val="7A3E9D"/>
+                <w:sz w:val="21"/>
+                <w:szCs w:val="21"/>
+              </w:rPr>
+              <w:t>json_value</w:t>
+            </w:r>
+            <w:r>
+              <w:rPr>
+                <w:rFonts w:ascii="Courier New" w:hAnsi="Courier New" w:cs="Courier New"/>
+                <w:color w:val="000000"/>
+                <w:sz w:val="21"/>
+                <w:szCs w:val="21"/>
+              </w:rPr>
+              <w:t>(data,</w:t>
+            </w:r>
+            <w:r>
+              <w:rPr>
+                <w:rFonts w:ascii="Courier New" w:hAnsi="Courier New" w:cs="Courier New"/>
+                <w:color w:val="A31515"/>
+                <w:sz w:val="21"/>
+                <w:szCs w:val="21"/>
+              </w:rPr>
+              <w:t>"$.event_source"</w:t>
+            </w:r>
+            <w:r>
+              <w:rPr>
+                <w:rFonts w:ascii="Courier New" w:hAnsi="Courier New" w:cs="Courier New"/>
+                <w:color w:val="000000"/>
+                <w:sz w:val="21"/>
+                <w:szCs w:val="21"/>
+              </w:rPr>
+              <w:t xml:space="preserve">) </w:t>
+            </w:r>
+            <w:r>
+              <w:rPr>
+                <w:rFonts w:ascii="Courier New" w:hAnsi="Courier New" w:cs="Courier New"/>
+                <w:color w:val="0000FF"/>
+                <w:sz w:val="21"/>
+                <w:szCs w:val="21"/>
+              </w:rPr>
+              <w:t>as</w:t>
+            </w:r>
+            <w:r>
+              <w:rPr>
+                <w:rFonts w:ascii="Courier New" w:hAnsi="Courier New" w:cs="Courier New"/>
+                <w:color w:val="000000"/>
+                <w:sz w:val="21"/>
+                <w:szCs w:val="21"/>
+              </w:rPr>
+              <w:t xml:space="preserve"> event_source, </w:t>
+            </w:r>
+            <w:r>
+              <w:rPr>
+                <w:rFonts w:ascii="Courier New" w:hAnsi="Courier New" w:cs="Courier New"/>
+                <w:color w:val="7A3E9D"/>
+                <w:sz w:val="21"/>
+                <w:szCs w:val="21"/>
+              </w:rPr>
+              <w:t>json_value</w:t>
+            </w:r>
+            <w:r>
+              <w:rPr>
+                <w:rFonts w:ascii="Courier New" w:hAnsi="Courier New" w:cs="Courier New"/>
+                <w:color w:val="000000"/>
+                <w:sz w:val="21"/>
+                <w:szCs w:val="21"/>
+              </w:rPr>
+              <w:t>(data,</w:t>
+            </w:r>
+            <w:r>
+              <w:rPr>
+                <w:rFonts w:ascii="Courier New" w:hAnsi="Courier New" w:cs="Courier New"/>
+                <w:color w:val="A31515"/>
+                <w:sz w:val="21"/>
+                <w:szCs w:val="21"/>
+              </w:rPr>
+              <w:t>"$.authentication.subject_name"</w:t>
+            </w:r>
+            <w:r>
+              <w:rPr>
+                <w:rFonts w:ascii="Courier New" w:hAnsi="Courier New" w:cs="Courier New"/>
+                <w:color w:val="000000"/>
+                <w:sz w:val="21"/>
+                <w:szCs w:val="21"/>
+              </w:rPr>
+              <w:t xml:space="preserve">) </w:t>
+            </w:r>
+            <w:r>
+              <w:rPr>
+                <w:rFonts w:ascii="Courier New" w:hAnsi="Courier New" w:cs="Courier New"/>
+                <w:color w:val="0000FF"/>
+                <w:sz w:val="21"/>
+                <w:szCs w:val="21"/>
+              </w:rPr>
+              <w:t>as</w:t>
+            </w:r>
+            <w:r>
+              <w:rPr>
+                <w:rFonts w:ascii="Courier New" w:hAnsi="Courier New" w:cs="Courier New"/>
+                <w:color w:val="000000"/>
+                <w:sz w:val="21"/>
+                <w:szCs w:val="21"/>
+              </w:rPr>
+              <w:t xml:space="preserve"> subject_name, </w:t>
+            </w:r>
+            <w:r>
+              <w:rPr>
+                <w:rFonts w:ascii="Courier New" w:hAnsi="Courier New" w:cs="Courier New"/>
+                <w:color w:val="7A3E9D"/>
+                <w:sz w:val="21"/>
+                <w:szCs w:val="21"/>
+              </w:rPr>
+              <w:t>json_value</w:t>
+            </w:r>
+            <w:r>
+              <w:rPr>
+                <w:rFonts w:ascii="Courier New" w:hAnsi="Courier New" w:cs="Courier New"/>
+                <w:color w:val="000000"/>
+                <w:sz w:val="21"/>
+                <w:szCs w:val="21"/>
+              </w:rPr>
+              <w:t>(data,</w:t>
+            </w:r>
+            <w:r>
+              <w:rPr>
+                <w:rFonts w:ascii="Courier New" w:hAnsi="Courier New" w:cs="Courier New"/>
+                <w:color w:val="A31515"/>
+                <w:sz w:val="21"/>
+                <w:szCs w:val="21"/>
+              </w:rPr>
+              <w:t>"$.event_status"</w:t>
+            </w:r>
+            <w:r>
+              <w:rPr>
+                <w:rFonts w:ascii="Courier New" w:hAnsi="Courier New" w:cs="Courier New"/>
+                <w:color w:val="000000"/>
+                <w:sz w:val="21"/>
+                <w:szCs w:val="21"/>
+              </w:rPr>
+              <w:t xml:space="preserve">) </w:t>
+            </w:r>
+            <w:r>
+              <w:rPr>
+                <w:rFonts w:ascii="Courier New" w:hAnsi="Courier New" w:cs="Courier New"/>
+                <w:color w:val="0000FF"/>
+                <w:sz w:val="21"/>
+                <w:szCs w:val="21"/>
+              </w:rPr>
+              <w:t>as</w:t>
+            </w:r>
+            <w:r>
+              <w:rPr>
+                <w:rFonts w:ascii="Courier New" w:hAnsi="Courier New" w:cs="Courier New"/>
+                <w:color w:val="000000"/>
+                <w:sz w:val="21"/>
+                <w:szCs w:val="21"/>
+              </w:rPr>
+              <w:t xml:space="preserve"> event_status, </w:t>
+            </w:r>
+            <w:r>
+              <w:rPr>
+                <w:rFonts w:ascii="Courier New" w:hAnsi="Courier New" w:cs="Courier New"/>
+                <w:color w:val="7A3E9D"/>
+                <w:sz w:val="21"/>
+                <w:szCs w:val="21"/>
+              </w:rPr>
+              <w:t>json_value</w:t>
+            </w:r>
+            <w:r>
+              <w:rPr>
+                <w:rFonts w:ascii="Courier New" w:hAnsi="Courier New" w:cs="Courier New"/>
+                <w:color w:val="000000"/>
+                <w:sz w:val="21"/>
+                <w:szCs w:val="21"/>
+              </w:rPr>
+              <w:t>(data,</w:t>
+            </w:r>
+            <w:r>
+              <w:rPr>
+                <w:rFonts w:ascii="Courier New" w:hAnsi="Courier New" w:cs="Courier New"/>
+                <w:color w:val="A31515"/>
+                <w:sz w:val="21"/>
+                <w:szCs w:val="21"/>
+              </w:rPr>
+              <w:t>"$.event_id"</w:t>
+            </w:r>
+            <w:r>
+              <w:rPr>
+                <w:rFonts w:ascii="Courier New" w:hAnsi="Courier New" w:cs="Courier New"/>
+                <w:color w:val="000000"/>
+                <w:sz w:val="21"/>
+                <w:szCs w:val="21"/>
+              </w:rPr>
+              <w:t xml:space="preserve">) </w:t>
+            </w:r>
+            <w:r>
+              <w:rPr>
+                <w:rFonts w:ascii="Courier New" w:hAnsi="Courier New" w:cs="Courier New"/>
+                <w:color w:val="0000FF"/>
+                <w:sz w:val="21"/>
+                <w:szCs w:val="21"/>
+              </w:rPr>
+              <w:t>as</w:t>
+            </w:r>
+            <w:r>
+              <w:rPr>
+                <w:rFonts w:ascii="Courier New" w:hAnsi="Courier New" w:cs="Courier New"/>
+                <w:color w:val="000000"/>
+                <w:sz w:val="21"/>
+                <w:szCs w:val="21"/>
+              </w:rPr>
+              <w:t xml:space="preserve"> event_id, </w:t>
+            </w:r>
+            <w:r>
+              <w:rPr>
+                <w:rFonts w:ascii="Courier New" w:hAnsi="Courier New" w:cs="Courier New"/>
+                <w:color w:val="7A3E9D"/>
+                <w:sz w:val="21"/>
+                <w:szCs w:val="21"/>
+              </w:rPr>
+              <w:t>DateTime::MakeDatetime</w:t>
+            </w:r>
+            <w:r>
+              <w:rPr>
+                <w:rFonts w:ascii="Courier New" w:hAnsi="Courier New" w:cs="Courier New"/>
+                <w:color w:val="000000"/>
+                <w:sz w:val="21"/>
+                <w:szCs w:val="21"/>
+              </w:rPr>
+              <w:t>(</w:t>
+            </w:r>
+            <w:r>
+              <w:rPr>
+                <w:rFonts w:ascii="Courier New" w:hAnsi="Courier New" w:cs="Courier New"/>
+                <w:color w:val="001188"/>
+                <w:sz w:val="21"/>
+                <w:szCs w:val="21"/>
+              </w:rPr>
+              <w:t>$json_datetime_parse</w:t>
+            </w:r>
+            <w:r>
+              <w:rPr>
+                <w:rFonts w:ascii="Courier New" w:hAnsi="Courier New" w:cs="Courier New"/>
+                <w:color w:val="000000"/>
+                <w:sz w:val="21"/>
+                <w:szCs w:val="21"/>
+              </w:rPr>
+              <w:t>(</w:t>
+            </w:r>
+            <w:r>
+              <w:rPr>
+                <w:rFonts w:ascii="Courier New" w:hAnsi="Courier New" w:cs="Courier New"/>
+                <w:color w:val="7A3E9D"/>
+                <w:sz w:val="21"/>
+                <w:szCs w:val="21"/>
+              </w:rPr>
+              <w:t>json_value</w:t>
+            </w:r>
+            <w:r>
+              <w:rPr>
+                <w:rFonts w:ascii="Courier New" w:hAnsi="Courier New" w:cs="Courier New"/>
+                <w:color w:val="000000"/>
+                <w:sz w:val="21"/>
+                <w:szCs w:val="21"/>
+              </w:rPr>
+              <w:t>(data,</w:t>
+            </w:r>
+            <w:r>
+              <w:rPr>
+                <w:rFonts w:ascii="Courier New" w:hAnsi="Courier New" w:cs="Courier New"/>
+                <w:color w:val="A31515"/>
+                <w:sz w:val="21"/>
+                <w:szCs w:val="21"/>
+              </w:rPr>
+              <w:t>"$.event_time"</w:t>
+            </w:r>
+            <w:r>
+              <w:rPr>
+                <w:rFonts w:ascii="Courier New" w:hAnsi="Courier New" w:cs="Courier New"/>
+                <w:color w:val="000000"/>
+                <w:sz w:val="21"/>
+                <w:szCs w:val="21"/>
+              </w:rPr>
+              <w:t xml:space="preserve">))) </w:t>
+            </w:r>
+            <w:r>
+              <w:rPr>
+                <w:rFonts w:ascii="Courier New" w:hAnsi="Courier New" w:cs="Courier New"/>
+                <w:color w:val="0000FF"/>
+                <w:sz w:val="21"/>
+                <w:szCs w:val="21"/>
+              </w:rPr>
+              <w:t>as</w:t>
+            </w:r>
+            <w:r>
+              <w:rPr>
+                <w:rFonts w:ascii="Courier New" w:hAnsi="Courier New" w:cs="Courier New"/>
+                <w:color w:val="000000"/>
+                <w:sz w:val="21"/>
+                <w:szCs w:val="21"/>
+              </w:rPr>
+              <w:t xml:space="preserve"> event_time, </w:t>
+            </w:r>
+            <w:r>
+              <w:rPr>
+                <w:rFonts w:ascii="Courier New" w:hAnsi="Courier New" w:cs="Courier New"/>
+                <w:color w:val="7A3E9D"/>
+                <w:sz w:val="21"/>
+                <w:szCs w:val="21"/>
+              </w:rPr>
+              <w:t>json_value</w:t>
+            </w:r>
+            <w:r>
+              <w:rPr>
+                <w:rFonts w:ascii="Courier New" w:hAnsi="Courier New" w:cs="Courier New"/>
+                <w:color w:val="000000"/>
+                <w:sz w:val="21"/>
+                <w:szCs w:val="21"/>
+              </w:rPr>
+              <w:t>(data,</w:t>
+            </w:r>
+            <w:r>
+              <w:rPr>
+                <w:rFonts w:ascii="Courier New" w:hAnsi="Courier New" w:cs="Courier New"/>
+                <w:color w:val="A31515"/>
+                <w:sz w:val="21"/>
+                <w:szCs w:val="21"/>
+              </w:rPr>
+              <w:t>"$.resource_metadata.path[1].resource_name"</w:t>
+            </w:r>
+            <w:r>
+              <w:rPr>
+                <w:rFonts w:ascii="Courier New" w:hAnsi="Courier New" w:cs="Courier New"/>
+                <w:color w:val="000000"/>
+                <w:sz w:val="21"/>
+                <w:szCs w:val="21"/>
+              </w:rPr>
+              <w:t xml:space="preserve">) </w:t>
+            </w:r>
+            <w:r>
+              <w:rPr>
+                <w:rFonts w:ascii="Courier New" w:hAnsi="Courier New" w:cs="Courier New"/>
+                <w:color w:val="0000FF"/>
+                <w:sz w:val="21"/>
+                <w:szCs w:val="21"/>
+              </w:rPr>
+              <w:t>as</w:t>
+            </w:r>
+            <w:r>
+              <w:rPr>
+                <w:rFonts w:ascii="Courier New" w:hAnsi="Courier New" w:cs="Courier New"/>
+                <w:color w:val="000000"/>
+                <w:sz w:val="21"/>
+                <w:szCs w:val="21"/>
+              </w:rPr>
+              <w:t xml:space="preserve"> cloud_name, </w:t>
+            </w:r>
+            <w:r>
+              <w:rPr>
+                <w:rFonts w:ascii="Courier New" w:hAnsi="Courier New" w:cs="Courier New"/>
+                <w:color w:val="7A3E9D"/>
+                <w:sz w:val="21"/>
+                <w:szCs w:val="21"/>
+              </w:rPr>
+              <w:t>json_value</w:t>
+            </w:r>
+            <w:r>
+              <w:rPr>
+                <w:rFonts w:ascii="Courier New" w:hAnsi="Courier New" w:cs="Courier New"/>
+                <w:color w:val="000000"/>
+                <w:sz w:val="21"/>
+                <w:szCs w:val="21"/>
+              </w:rPr>
+              <w:t>(data,</w:t>
+            </w:r>
+            <w:r>
+              <w:rPr>
+                <w:rFonts w:ascii="Courier New" w:hAnsi="Courier New" w:cs="Courier New"/>
+                <w:color w:val="A31515"/>
+                <w:sz w:val="21"/>
+                <w:szCs w:val="21"/>
+              </w:rPr>
+              <w:t>"$.resource_metadata.path[2].resource_name"</w:t>
+            </w:r>
+            <w:r>
+              <w:rPr>
+                <w:rFonts w:ascii="Courier New" w:hAnsi="Courier New" w:cs="Courier New"/>
+                <w:color w:val="000000"/>
+                <w:sz w:val="21"/>
+                <w:szCs w:val="21"/>
+              </w:rPr>
+              <w:t xml:space="preserve">) </w:t>
+            </w:r>
+            <w:r>
+              <w:rPr>
+                <w:rFonts w:ascii="Courier New" w:hAnsi="Courier New" w:cs="Courier New"/>
+                <w:color w:val="0000FF"/>
+                <w:sz w:val="21"/>
+                <w:szCs w:val="21"/>
+              </w:rPr>
+              <w:t>as</w:t>
+            </w:r>
+            <w:r>
+              <w:rPr>
+                <w:rFonts w:ascii="Courier New" w:hAnsi="Courier New" w:cs="Courier New"/>
+                <w:color w:val="000000"/>
+                <w:sz w:val="21"/>
+                <w:szCs w:val="21"/>
+              </w:rPr>
+              <w:t xml:space="preserve"> folder_name</w:t>
             </w:r>
           </w:p>
           <w:p>
@@ -3618,34 +3659,7 @@
                 <w:sz w:val="21"/>
                 <w:szCs w:val="21"/>
               </w:rPr>
-              <w:t>GROUP</w:t>
-            </w:r>
-            <w:r>
-              <w:rPr>
-                <w:rFonts w:ascii="Courier New" w:hAnsi="Courier New" w:cs="Courier New"/>
-                <w:color w:val="000000"/>
-                <w:sz w:val="21"/>
-                <w:szCs w:val="21"/>
-              </w:rPr>
-              <w:t xml:space="preserve"> </w:t>
-            </w:r>
-            <w:r>
-              <w:rPr>
-                <w:rFonts w:ascii="Courier New" w:hAnsi="Courier New" w:cs="Courier New"/>
-                <w:color w:val="0000FF"/>
-                <w:sz w:val="21"/>
-                <w:szCs w:val="21"/>
-              </w:rPr>
-              <w:t>BY</w:t>
-            </w:r>
-            <w:r>
-              <w:rPr>
-                <w:rFonts w:ascii="Courier New" w:hAnsi="Courier New" w:cs="Courier New"/>
-                <w:color w:val="000000"/>
-                <w:sz w:val="21"/>
-                <w:szCs w:val="21"/>
-              </w:rPr>
-              <w:t xml:space="preserve"> event_source, event_type, event_status</w:t>
+              <w:t>FROM</w:t>
             </w:r>
           </w:p>
           <w:p>
@@ -3662,38 +3676,47 @@
             <w:r>
               <w:rPr>
                 <w:rFonts w:ascii="Courier New" w:hAnsi="Courier New" w:cs="Courier New"/>
+                <w:color w:val="000000"/>
+                <w:sz w:val="21"/>
+                <w:szCs w:val="21"/>
+              </w:rPr>
+              <w:t xml:space="preserve">   </w:t>
+            </w:r>
+            <w:r>
+              <w:rPr>
+                <w:rFonts w:ascii="Courier New" w:hAnsi="Courier New" w:cs="Courier New"/>
+                <w:color w:val="338186"/>
+                <w:sz w:val="21"/>
+                <w:szCs w:val="21"/>
+              </w:rPr>
+              <w:t>bindings.`binding`</w:t>
+            </w:r>
+            <w:r>
+              <w:rPr>
+                <w:rFonts w:ascii="Courier New" w:hAnsi="Courier New" w:cs="Courier New"/>
+                <w:color w:val="000000"/>
+                <w:sz w:val="21"/>
+                <w:szCs w:val="21"/>
+              </w:rPr>
+              <w:t xml:space="preserve"> ) </w:t>
+            </w:r>
+            <w:r>
+              <w:rPr>
+                <w:rFonts w:ascii="Courier New" w:hAnsi="Courier New" w:cs="Courier New"/>
                 <w:color w:val="0000FF"/>
                 <w:sz w:val="21"/>
                 <w:szCs w:val="21"/>
               </w:rPr>
-              <w:t>LIMIT</w:t>
-            </w:r>
-            <w:r>
-              <w:rPr>
-                <w:rFonts w:ascii="Courier New" w:hAnsi="Courier New" w:cs="Courier New"/>
-                <w:color w:val="000000"/>
-                <w:sz w:val="21"/>
-                <w:szCs w:val="21"/>
-              </w:rPr>
-              <w:t xml:space="preserve"> </w:t>
-            </w:r>
-            <w:r>
-              <w:rPr>
-                <w:rFonts w:ascii="Courier New" w:hAnsi="Courier New" w:cs="Courier New"/>
-                <w:color w:val="098658"/>
-                <w:sz w:val="21"/>
-                <w:szCs w:val="21"/>
-              </w:rPr>
-              <w:t>100</w:t>
-            </w:r>
-            <w:r>
-              <w:rPr>
-                <w:rFonts w:ascii="Courier New" w:hAnsi="Courier New" w:cs="Courier New"/>
-                <w:color w:val="000000"/>
-                <w:sz w:val="21"/>
-                <w:szCs w:val="21"/>
-              </w:rPr>
-              <w:t xml:space="preserve">; </w:t>
+              <w:t>as</w:t>
+            </w:r>
+            <w:r>
+              <w:rPr>
+                <w:rFonts w:ascii="Courier New" w:hAnsi="Courier New" w:cs="Courier New"/>
+                <w:color w:val="000000"/>
+                <w:sz w:val="21"/>
+                <w:szCs w:val="21"/>
+              </w:rPr>
+              <w:t xml:space="preserve"> tbl</w:t>
             </w:r>
           </w:p>
           <w:p>
@@ -3702,6 +3725,102 @@
               <w:spacing w:line="315" w:lineRule="atLeast"/>
               <w:rPr>
                 <w:rFonts w:ascii="Courier New" w:hAnsi="Courier New" w:cs="Courier New"/>
+                <w:color w:val="000000"/>
+                <w:sz w:val="21"/>
+                <w:szCs w:val="21"/>
+              </w:rPr>
+            </w:pPr>
+            <w:r>
+              <w:rPr>
+                <w:rFonts w:ascii="Courier New" w:hAnsi="Courier New" w:cs="Courier New"/>
+                <w:color w:val="0000FF"/>
+                <w:sz w:val="21"/>
+                <w:szCs w:val="21"/>
+              </w:rPr>
+              <w:t>GROUP</w:t>
+            </w:r>
+            <w:r>
+              <w:rPr>
+                <w:rFonts w:ascii="Courier New" w:hAnsi="Courier New" w:cs="Courier New"/>
+                <w:color w:val="000000"/>
+                <w:sz w:val="21"/>
+                <w:szCs w:val="21"/>
+              </w:rPr>
+              <w:t xml:space="preserve"> </w:t>
+            </w:r>
+            <w:r>
+              <w:rPr>
+                <w:rFonts w:ascii="Courier New" w:hAnsi="Courier New" w:cs="Courier New"/>
+                <w:color w:val="0000FF"/>
+                <w:sz w:val="21"/>
+                <w:szCs w:val="21"/>
+              </w:rPr>
+              <w:t>BY</w:t>
+            </w:r>
+            <w:r>
+              <w:rPr>
+                <w:rFonts w:ascii="Courier New" w:hAnsi="Courier New" w:cs="Courier New"/>
+                <w:color w:val="000000"/>
+                <w:sz w:val="21"/>
+                <w:szCs w:val="21"/>
+              </w:rPr>
+              <w:t xml:space="preserve"> event_source, event_type, event_status</w:t>
+            </w:r>
+          </w:p>
+          <w:p>
+            <w:pPr>
+              <w:shd w:val="clear" w:color="auto" w:fill="FFFFFE"/>
+              <w:spacing w:line="315" w:lineRule="atLeast"/>
+              <w:rPr>
+                <w:rFonts w:ascii="Courier New" w:hAnsi="Courier New" w:cs="Courier New"/>
+                <w:color w:val="000000"/>
+                <w:sz w:val="21"/>
+                <w:szCs w:val="21"/>
+              </w:rPr>
+            </w:pPr>
+            <w:r>
+              <w:rPr>
+                <w:rFonts w:ascii="Courier New" w:hAnsi="Courier New" w:cs="Courier New"/>
+                <w:color w:val="0000FF"/>
+                <w:sz w:val="21"/>
+                <w:szCs w:val="21"/>
+              </w:rPr>
+              <w:t>LIMIT</w:t>
+            </w:r>
+            <w:r>
+              <w:rPr>
+                <w:rFonts w:ascii="Courier New" w:hAnsi="Courier New" w:cs="Courier New"/>
+                <w:color w:val="000000"/>
+                <w:sz w:val="21"/>
+                <w:szCs w:val="21"/>
+              </w:rPr>
+              <w:t xml:space="preserve"> </w:t>
+            </w:r>
+            <w:r>
+              <w:rPr>
+                <w:rFonts w:ascii="Courier New" w:hAnsi="Courier New" w:cs="Courier New"/>
+                <w:color w:val="098658"/>
+                <w:sz w:val="21"/>
+                <w:szCs w:val="21"/>
+              </w:rPr>
+              <w:t>100</w:t>
+            </w:r>
+            <w:r>
+              <w:rPr>
+                <w:rFonts w:ascii="Courier New" w:hAnsi="Courier New" w:cs="Courier New"/>
+                <w:color w:val="000000"/>
+                <w:sz w:val="21"/>
+                <w:szCs w:val="21"/>
+              </w:rPr>
+              <w:t xml:space="preserve">; </w:t>
+            </w:r>
+          </w:p>
+          <w:p>
+            <w:pPr>
+              <w:shd w:val="clear" w:color="auto" w:fill="FFFFFE"/>
+              <w:spacing w:line="315" w:lineRule="atLeast"/>
+              <w:rPr>
+                <w:rFonts w:ascii="Courier New" w:hAnsi="Courier New" w:cs="Courier New"/>
                 <w:color w:val="0000FF"/>
                 <w:sz w:val="21"/>
                 <w:szCs w:val="21"/>
@@ -3727,6 +3846,7 @@
                 <w:rFonts w:ascii="Calibri" w:eastAsia="Calibri" w:hAnsi="Calibri"/>
                 <w:lang w:val="ru-RU"/>
               </w:rPr>
+              <w:lastRenderedPageBreak/>
               <w:t>6</w:t>
             </w:r>
           </w:p>
@@ -3772,7 +3892,7 @@
                 <w:iCs/>
                 <w:lang w:val="ru-RU"/>
               </w:rPr>
-              <w:t>Отображение событий конкретного типа (в связке с запросом из пункта 5)</w:t>
+              <w:t xml:space="preserve">Отображение событий конкретного </w:t>
             </w:r>
             <w:r>
               <w:rPr>
@@ -3781,6 +3901,16 @@
                 <w:iCs/>
                 <w:lang w:val="ru-RU"/>
               </w:rPr>
+              <w:lastRenderedPageBreak/>
+              <w:t>типа (в связке с запросом из пункта 5)</w:t>
+            </w:r>
+            <w:r>
+              <w:rPr>
+                <w:rFonts w:asciiTheme="minorHAnsi" w:eastAsiaTheme="minorEastAsia" w:hAnsiTheme="minorHAnsi" w:cstheme="minorBidi"/>
+                <w:i/>
+                <w:iCs/>
+                <w:lang w:val="ru-RU"/>
+              </w:rPr>
               <w:br/>
             </w:r>
             <w:r>
@@ -3789,16 +3919,7 @@
                 <w:color w:val="00B0F0"/>
                 <w:lang w:val="ru-RU"/>
               </w:rPr>
-              <w:t xml:space="preserve">(!!требует </w:t>
-            </w:r>
-            <w:r>
-              <w:rPr>
-                <w:rFonts w:eastAsiaTheme="minorEastAsia"/>
-                <w:color w:val="00B0F0"/>
-                <w:lang w:val="ru-RU"/>
-              </w:rPr>
-              <w:lastRenderedPageBreak/>
-              <w:t>указания значений!!)</w:t>
+              <w:t>(!!требует указания значений!!)</w:t>
             </w:r>
           </w:p>
           <w:p>
@@ -3964,6 +4085,7 @@
                 <w:sz w:val="21"/>
                 <w:szCs w:val="21"/>
               </w:rPr>
+              <w:lastRenderedPageBreak/>
               <w:t xml:space="preserve">  </w:t>
             </w:r>
             <w:r>
@@ -4081,7 +4203,6 @@
                 <w:sz w:val="21"/>
                 <w:szCs w:val="21"/>
               </w:rPr>
-              <w:lastRenderedPageBreak/>
               <w:t>json_value</w:t>
             </w:r>
             <w:r>
@@ -4734,6 +4855,7 @@
                 <w:sz w:val="21"/>
                 <w:szCs w:val="21"/>
               </w:rPr>
+              <w:lastRenderedPageBreak/>
               <w:t>ORDER</w:t>
             </w:r>
             <w:r>
@@ -5683,7 +5805,17 @@
                 <w:sz w:val="21"/>
                 <w:szCs w:val="21"/>
               </w:rPr>
-              <w:t>"$.resource_metadata.path[1].resource_name"</w:t>
+              <w:t>"$.resource_metadata.</w:t>
+            </w:r>
+            <w:r>
+              <w:rPr>
+                <w:rFonts w:ascii="Courier New" w:hAnsi="Courier New" w:cs="Courier New"/>
+                <w:color w:val="A31515"/>
+                <w:sz w:val="21"/>
+                <w:szCs w:val="21"/>
+              </w:rPr>
+              <w:lastRenderedPageBreak/>
+              <w:t>path[1].resource_name"</w:t>
             </w:r>
             <w:r>
               <w:rPr>
@@ -5737,17 +5869,7 @@
                 <w:sz w:val="21"/>
                 <w:szCs w:val="21"/>
               </w:rPr>
-              <w:t>"$.resource_metadata.</w:t>
-            </w:r>
-            <w:r>
-              <w:rPr>
-                <w:rFonts w:ascii="Courier New" w:hAnsi="Courier New" w:cs="Courier New"/>
-                <w:color w:val="A31515"/>
-                <w:sz w:val="21"/>
-                <w:szCs w:val="21"/>
-              </w:rPr>
-              <w:lastRenderedPageBreak/>
-              <w:t>path[2].resource_name"</w:t>
+              <w:t>"$.resource_metadata.path[2].resource_name"</w:t>
             </w:r>
             <w:r>
               <w:rPr>
@@ -6081,7 +6203,18 @@
                 <w:color w:val="00B0F0"/>
                 <w:lang w:val="ru-RU"/>
               </w:rPr>
-              <w:t>(!!требует указания значений!!)</w:t>
+              <w:t xml:space="preserve">(!!требует </w:t>
+            </w:r>
+            <w:r>
+              <w:rPr>
+                <w:rFonts w:asciiTheme="minorHAnsi" w:eastAsiaTheme="minorEastAsia" w:hAnsiTheme="minorHAnsi" w:cstheme="minorBidi"/>
+                <w:i/>
+                <w:iCs/>
+                <w:color w:val="00B0F0"/>
+                <w:lang w:val="ru-RU"/>
+              </w:rPr>
+              <w:lastRenderedPageBreak/>
+              <w:t>указания значений!!)</w:t>
             </w:r>
           </w:p>
         </w:tc>
@@ -6287,6 +6420,7 @@
                 <w:sz w:val="21"/>
                 <w:szCs w:val="21"/>
               </w:rPr>
+              <w:lastRenderedPageBreak/>
               <w:t>json_value</w:t>
             </w:r>
             <w:r>
@@ -6386,17 +6520,7 @@
                 <w:sz w:val="21"/>
                 <w:szCs w:val="21"/>
               </w:rPr>
-              <w:t xml:space="preserve"> </w:t>
-            </w:r>
-            <w:r>
-              <w:rPr>
-                <w:rFonts w:ascii="Courier New" w:hAnsi="Courier New" w:cs="Courier New"/>
-                <w:color w:val="000000"/>
-                <w:sz w:val="21"/>
-                <w:szCs w:val="21"/>
-              </w:rPr>
-              <w:lastRenderedPageBreak/>
-              <w:t xml:space="preserve">event_status, </w:t>
+              <w:t xml:space="preserve"> event_status, </w:t>
             </w:r>
             <w:r>
               <w:rPr>
@@ -7048,8 +7172,9 @@
                 <w:iCs/>
                 <w:lang w:val="ru-RU"/>
               </w:rPr>
-              <w:t xml:space="preserve">Отображение всех событий с парсингом по полям </w:t>
-            </w:r>
+              <w:t xml:space="preserve">Отображение всех событий с </w:t>
+            </w:r>
+            <w:proofErr w:type="spellStart"/>
             <w:r>
               <w:rPr>
                 <w:rFonts w:asciiTheme="minorHAnsi" w:eastAsiaTheme="minorEastAsia" w:hAnsiTheme="minorHAnsi" w:cstheme="minorBidi"/>
@@ -7058,25 +7183,26 @@
                 <w:lang w:val="ru-RU"/>
               </w:rPr>
               <w:lastRenderedPageBreak/>
-              <w:t xml:space="preserve">(преобразует </w:t>
-            </w:r>
+              <w:t>парсингом</w:t>
+            </w:r>
+            <w:proofErr w:type="spellEnd"/>
             <w:r>
               <w:rPr>
                 <w:rFonts w:asciiTheme="minorHAnsi" w:eastAsiaTheme="minorEastAsia" w:hAnsiTheme="minorHAnsi" w:cstheme="minorBidi"/>
                 <w:i/>
                 <w:iCs/>
-                <w:lang w:val="en-US"/>
-              </w:rPr>
-              <w:t>JSON</w:t>
+                <w:lang w:val="ru-RU"/>
+              </w:rPr>
+              <w:t xml:space="preserve"> по полям (преобразует </w:t>
             </w:r>
             <w:r>
               <w:rPr>
                 <w:rFonts w:asciiTheme="minorHAnsi" w:eastAsiaTheme="minorEastAsia" w:hAnsiTheme="minorHAnsi" w:cstheme="minorBidi"/>
                 <w:i/>
                 <w:iCs/>
-                <w:lang w:val="ru-RU"/>
-              </w:rPr>
-              <w:t xml:space="preserve"> </w:t>
+                <w:lang w:val="en-US"/>
+              </w:rPr>
+              <w:t>JSON</w:t>
             </w:r>
             <w:r>
               <w:rPr>
@@ -7085,7 +7211,36 @@
                 <w:iCs/>
                 <w:lang w:val="ru-RU"/>
               </w:rPr>
-              <w:t>в кологки)</w:t>
+              <w:t xml:space="preserve"> </w:t>
+            </w:r>
+            <w:r>
+              <w:rPr>
+                <w:rFonts w:asciiTheme="minorHAnsi" w:eastAsiaTheme="minorEastAsia" w:hAnsiTheme="minorHAnsi" w:cstheme="minorBidi"/>
+                <w:i/>
+                <w:iCs/>
+                <w:lang w:val="ru-RU"/>
+              </w:rPr>
+              <w:t xml:space="preserve">в </w:t>
+            </w:r>
+            <w:proofErr w:type="spellStart"/>
+            <w:r>
+              <w:rPr>
+                <w:rFonts w:asciiTheme="minorHAnsi" w:eastAsiaTheme="minorEastAsia" w:hAnsiTheme="minorHAnsi" w:cstheme="minorBidi"/>
+                <w:i/>
+                <w:iCs/>
+                <w:lang w:val="ru-RU"/>
+              </w:rPr>
+              <w:t>кологки</w:t>
+            </w:r>
+            <w:proofErr w:type="spellEnd"/>
+            <w:r>
+              <w:rPr>
+                <w:rFonts w:asciiTheme="minorHAnsi" w:eastAsiaTheme="minorEastAsia" w:hAnsiTheme="minorHAnsi" w:cstheme="minorBidi"/>
+                <w:i/>
+                <w:iCs/>
+                <w:lang w:val="ru-RU"/>
+              </w:rPr>
+              <w:t>)</w:t>
             </w:r>
           </w:p>
         </w:tc>
@@ -7233,6 +7388,7 @@
                 <w:sz w:val="21"/>
                 <w:szCs w:val="21"/>
               </w:rPr>
+              <w:lastRenderedPageBreak/>
               <w:t>json_value</w:t>
             </w:r>
             <w:r>
@@ -7305,17 +7461,7 @@
                 <w:sz w:val="21"/>
                 <w:szCs w:val="21"/>
               </w:rPr>
-              <w:t>"$.authentication.sub</w:t>
-            </w:r>
-            <w:r>
-              <w:rPr>
-                <w:rFonts w:ascii="Courier New" w:hAnsi="Courier New" w:cs="Courier New"/>
-                <w:color w:val="A31515"/>
-                <w:sz w:val="21"/>
-                <w:szCs w:val="21"/>
-              </w:rPr>
-              <w:lastRenderedPageBreak/>
-              <w:t>ject_name"</w:t>
+              <w:t>"$.authentication.subject_name"</w:t>
             </w:r>
             <w:r>
               <w:rPr>
@@ -8149,12 +8295,103 @@
                 <w:lang w:val="en-US"/>
               </w:rPr>
             </w:pPr>
+            <w:proofErr w:type="spellStart"/>
+            <w:proofErr w:type="gramStart"/>
             <w:r>
               <w:rPr>
                 <w:rFonts w:ascii="Lucida Console" w:eastAsiaTheme="minorEastAsia" w:hAnsi="Lucida Console"/>
                 <w:lang w:val="en-US"/>
               </w:rPr>
-              <w:t>event.dataset: yandexcloud.audittrail and event.action:  (yandex.cloud.audit.iam.CreateAccessKey or yandex.cloud.audit.iam.CreateKey or andex.cloud.audit.iam.CreateApiKey)</w:t>
+              <w:t>event.dataset</w:t>
+            </w:r>
+            <w:proofErr w:type="spellEnd"/>
+            <w:proofErr w:type="gramEnd"/>
+            <w:r>
+              <w:rPr>
+                <w:rFonts w:ascii="Lucida Console" w:eastAsiaTheme="minorEastAsia" w:hAnsi="Lucida Console"/>
+                <w:lang w:val="en-US"/>
+              </w:rPr>
+              <w:t xml:space="preserve">: </w:t>
+            </w:r>
+            <w:proofErr w:type="spellStart"/>
+            <w:r>
+              <w:rPr>
+                <w:rFonts w:ascii="Lucida Console" w:eastAsiaTheme="minorEastAsia" w:hAnsi="Lucida Console"/>
+                <w:lang w:val="en-US"/>
+              </w:rPr>
+              <w:t>yandexcloud.audittrail</w:t>
+            </w:r>
+            <w:proofErr w:type="spellEnd"/>
+            <w:r>
+              <w:rPr>
+                <w:rFonts w:ascii="Lucida Console" w:eastAsiaTheme="minorEastAsia" w:hAnsi="Lucida Console"/>
+                <w:lang w:val="en-US"/>
+              </w:rPr>
+              <w:t xml:space="preserve"> and </w:t>
+            </w:r>
+            <w:proofErr w:type="spellStart"/>
+            <w:r>
+              <w:rPr>
+                <w:rFonts w:ascii="Lucida Console" w:eastAsiaTheme="minorEastAsia" w:hAnsi="Lucida Console"/>
+                <w:lang w:val="en-US"/>
+              </w:rPr>
+              <w:t>event.action</w:t>
+            </w:r>
+            <w:proofErr w:type="spellEnd"/>
+            <w:r>
+              <w:rPr>
+                <w:rFonts w:ascii="Lucida Console" w:eastAsiaTheme="minorEastAsia" w:hAnsi="Lucida Console"/>
+                <w:lang w:val="en-US"/>
+              </w:rPr>
+              <w:t>:  (</w:t>
+            </w:r>
+            <w:proofErr w:type="spellStart"/>
+            <w:r>
+              <w:rPr>
+                <w:rFonts w:ascii="Lucida Console" w:eastAsiaTheme="minorEastAsia" w:hAnsi="Lucida Console"/>
+                <w:lang w:val="en-US"/>
+              </w:rPr>
+              <w:t>yandex.cloud.audit.iam.CreateAccessKey</w:t>
+            </w:r>
+            <w:proofErr w:type="spellEnd"/>
+            <w:r>
+              <w:rPr>
+                <w:rFonts w:ascii="Lucida Console" w:eastAsiaTheme="minorEastAsia" w:hAnsi="Lucida Console"/>
+                <w:lang w:val="en-US"/>
+              </w:rPr>
+              <w:t xml:space="preserve"> or </w:t>
+            </w:r>
+            <w:proofErr w:type="spellStart"/>
+            <w:r>
+              <w:rPr>
+                <w:rFonts w:ascii="Lucida Console" w:eastAsiaTheme="minorEastAsia" w:hAnsi="Lucida Console"/>
+                <w:lang w:val="en-US"/>
+              </w:rPr>
+              <w:t>yandex.cloud.audit.iam.CreateKey</w:t>
+            </w:r>
+            <w:proofErr w:type="spellEnd"/>
+            <w:r>
+              <w:rPr>
+                <w:rFonts w:ascii="Lucida Console" w:eastAsiaTheme="minorEastAsia" w:hAnsi="Lucida Console"/>
+                <w:lang w:val="en-US"/>
+              </w:rPr>
+              <w:t xml:space="preserve"> or </w:t>
+            </w:r>
+            <w:proofErr w:type="spellStart"/>
+            <w:r>
+              <w:rPr>
+                <w:rFonts w:ascii="Lucida Console" w:eastAsiaTheme="minorEastAsia" w:hAnsi="Lucida Console"/>
+                <w:lang w:val="en-US"/>
+              </w:rPr>
+              <w:t>andex.cloud.audit.iam.CreateApiKey</w:t>
+            </w:r>
+            <w:proofErr w:type="spellEnd"/>
+            <w:r>
+              <w:rPr>
+                <w:rFonts w:ascii="Lucida Console" w:eastAsiaTheme="minorEastAsia" w:hAnsi="Lucida Console"/>
+                <w:lang w:val="en-US"/>
+              </w:rPr>
+              <w:t>)</w:t>
             </w:r>
           </w:p>
         </w:tc>
@@ -8594,7 +8831,23 @@
                 <w:rFonts w:ascii="Calibri" w:eastAsia="Calibri" w:hAnsi="Calibri"/>
                 <w:lang w:val="ru-RU"/>
               </w:rPr>
-              <w:t xml:space="preserve">Срабатывание на любое действие под привелигированным </w:t>
+              <w:t xml:space="preserve">Срабатывание на любое действие под </w:t>
+            </w:r>
+            <w:proofErr w:type="spellStart"/>
+            <w:r>
+              <w:rPr>
+                <w:rFonts w:ascii="Calibri" w:eastAsia="Calibri" w:hAnsi="Calibri"/>
+                <w:lang w:val="ru-RU"/>
+              </w:rPr>
+              <w:t>привелигированным</w:t>
+            </w:r>
+            <w:proofErr w:type="spellEnd"/>
+            <w:r>
+              <w:rPr>
+                <w:rFonts w:ascii="Calibri" w:eastAsia="Calibri" w:hAnsi="Calibri"/>
+                <w:lang w:val="ru-RU"/>
+              </w:rPr>
+              <w:t xml:space="preserve"> </w:t>
             </w:r>
             <w:r>
               <w:rPr>
@@ -8627,7 +8880,21 @@
               <w:rPr>
                 <w:rFonts w:ascii="Calibri" w:eastAsia="Calibri" w:hAnsi="Calibri"/>
               </w:rPr>
-              <w:t>“resource-manager.clouds.owner”</w:t>
+              <w:t>“resource-</w:t>
+            </w:r>
+            <w:proofErr w:type="gramStart"/>
+            <w:r>
+              <w:rPr>
+                <w:rFonts w:ascii="Calibri" w:eastAsia="Calibri" w:hAnsi="Calibri"/>
+              </w:rPr>
+              <w:t>manager.clouds</w:t>
+            </w:r>
+            <w:proofErr w:type="gramEnd"/>
+            <w:r>
+              <w:rPr>
+                <w:rFonts w:ascii="Calibri" w:eastAsia="Calibri" w:hAnsi="Calibri"/>
+              </w:rPr>
+              <w:t>.owner”</w:t>
             </w:r>
             <w:r>
               <w:rPr>
@@ -8814,12 +9081,39 @@
                 <w:lang w:val="en-US"/>
               </w:rPr>
             </w:pPr>
+            <w:proofErr w:type="spellStart"/>
+            <w:proofErr w:type="gramStart"/>
             <w:r>
               <w:rPr>
                 <w:rFonts w:ascii="Lucida Console" w:eastAsiaTheme="minorEastAsia" w:hAnsi="Lucida Console"/>
                 <w:lang w:val="en-US"/>
               </w:rPr>
-              <w:t>event.dataset: yandexcloud.audittrail and user.name : mirtov8@yandex-team.ru kirill8@yandex-team.ru</w:t>
+              <w:t>event.dataset</w:t>
+            </w:r>
+            <w:proofErr w:type="spellEnd"/>
+            <w:proofErr w:type="gramEnd"/>
+            <w:r>
+              <w:rPr>
+                <w:rFonts w:ascii="Lucida Console" w:eastAsiaTheme="minorEastAsia" w:hAnsi="Lucida Console"/>
+                <w:lang w:val="en-US"/>
+              </w:rPr>
+              <w:t xml:space="preserve">: </w:t>
+            </w:r>
+            <w:proofErr w:type="spellStart"/>
+            <w:r>
+              <w:rPr>
+                <w:rFonts w:ascii="Lucida Console" w:eastAsiaTheme="minorEastAsia" w:hAnsi="Lucida Console"/>
+                <w:lang w:val="en-US"/>
+              </w:rPr>
+              <w:t>yandexcloud.audittrail</w:t>
+            </w:r>
+            <w:proofErr w:type="spellEnd"/>
+            <w:r>
+              <w:rPr>
+                <w:rFonts w:ascii="Lucida Console" w:eastAsiaTheme="minorEastAsia" w:hAnsi="Lucida Console"/>
+                <w:lang w:val="en-US"/>
+              </w:rPr>
+              <w:t xml:space="preserve"> and user.name : mirtov8@yandex-team.ru kirill8@yandex-team.ru</w:t>
             </w:r>
           </w:p>
         </w:tc>
@@ -8966,20 +9260,63 @@
                 <w:lang w:val="en-US"/>
               </w:rPr>
             </w:pPr>
+            <w:proofErr w:type="spellStart"/>
+            <w:proofErr w:type="gramStart"/>
             <w:r>
               <w:rPr>
                 <w:rFonts w:ascii="Lucida Console" w:eastAsiaTheme="minorEastAsia" w:hAnsi="Lucida Console"/>
                 <w:lang w:val="en-US"/>
               </w:rPr>
-              <w:t xml:space="preserve">event.dataset: yandexcloud.audittrail </w:t>
-            </w:r>
+              <w:t>event.dataset</w:t>
+            </w:r>
+            <w:proofErr w:type="spellEnd"/>
+            <w:proofErr w:type="gramEnd"/>
             <w:r>
               <w:rPr>
                 <w:rFonts w:ascii="Lucida Console" w:eastAsiaTheme="minorEastAsia" w:hAnsi="Lucida Console"/>
                 <w:lang w:val="en-US"/>
               </w:rPr>
+              <w:t xml:space="preserve">: </w:t>
+            </w:r>
+            <w:proofErr w:type="spellStart"/>
+            <w:r>
+              <w:rPr>
+                <w:rFonts w:ascii="Lucida Console" w:eastAsiaTheme="minorEastAsia" w:hAnsi="Lucida Console"/>
+                <w:lang w:val="en-US"/>
+              </w:rPr>
+              <w:t>yandexcloud.audittrail</w:t>
+            </w:r>
+            <w:proofErr w:type="spellEnd"/>
+            <w:r>
+              <w:rPr>
+                <w:rFonts w:ascii="Lucida Console" w:eastAsiaTheme="minorEastAsia" w:hAnsi="Lucida Console"/>
+                <w:lang w:val="en-US"/>
+              </w:rPr>
+              <w:t xml:space="preserve"> </w:t>
+            </w:r>
+            <w:r>
+              <w:rPr>
+                <w:rFonts w:ascii="Lucida Console" w:eastAsiaTheme="minorEastAsia" w:hAnsi="Lucida Console"/>
+                <w:lang w:val="en-US"/>
+              </w:rPr>
               <w:lastRenderedPageBreak/>
-              <w:t>and error.message: Permission denied</w:t>
+              <w:t xml:space="preserve">and </w:t>
+            </w:r>
+            <w:proofErr w:type="spellStart"/>
+            <w:r>
+              <w:rPr>
+                <w:rFonts w:ascii="Lucida Console" w:eastAsiaTheme="minorEastAsia" w:hAnsi="Lucida Console"/>
+                <w:lang w:val="en-US"/>
+              </w:rPr>
+              <w:t>error.message</w:t>
+            </w:r>
+            <w:proofErr w:type="spellEnd"/>
+            <w:r>
+              <w:rPr>
+                <w:rFonts w:ascii="Lucida Console" w:eastAsiaTheme="minorEastAsia" w:hAnsi="Lucida Console"/>
+                <w:lang w:val="en-US"/>
+              </w:rPr>
+              <w:t>: Permission denied</w:t>
             </w:r>
           </w:p>
         </w:tc>
@@ -9157,12 +9494,55 @@
                 <w:lang w:val="en-US"/>
               </w:rPr>
             </w:pPr>
+            <w:proofErr w:type="spellStart"/>
+            <w:proofErr w:type="gramStart"/>
             <w:r>
               <w:rPr>
                 <w:rFonts w:ascii="Lucida Console" w:eastAsiaTheme="minorEastAsia" w:hAnsi="Lucida Console"/>
                 <w:lang w:val="en-US"/>
               </w:rPr>
-              <w:t>event.dataset: yandexcloud.audittrail and details.access_binding_deltas.access_binding.role_id: admin</w:t>
+              <w:t>event.dataset</w:t>
+            </w:r>
+            <w:proofErr w:type="spellEnd"/>
+            <w:proofErr w:type="gramEnd"/>
+            <w:r>
+              <w:rPr>
+                <w:rFonts w:ascii="Lucida Console" w:eastAsiaTheme="minorEastAsia" w:hAnsi="Lucida Console"/>
+                <w:lang w:val="en-US"/>
+              </w:rPr>
+              <w:t xml:space="preserve">: </w:t>
+            </w:r>
+            <w:proofErr w:type="spellStart"/>
+            <w:r>
+              <w:rPr>
+                <w:rFonts w:ascii="Lucida Console" w:eastAsiaTheme="minorEastAsia" w:hAnsi="Lucida Console"/>
+                <w:lang w:val="en-US"/>
+              </w:rPr>
+              <w:t>yandexcloud.audittrail</w:t>
+            </w:r>
+            <w:proofErr w:type="spellEnd"/>
+            <w:r>
+              <w:rPr>
+                <w:rFonts w:ascii="Lucida Console" w:eastAsiaTheme="minorEastAsia" w:hAnsi="Lucida Console"/>
+                <w:lang w:val="en-US"/>
+              </w:rPr>
+              <w:t xml:space="preserve"> and </w:t>
+            </w:r>
+            <w:proofErr w:type="spellStart"/>
+            <w:r>
+              <w:rPr>
+                <w:rFonts w:ascii="Lucida Console" w:eastAsiaTheme="minorEastAsia" w:hAnsi="Lucida Console"/>
+                <w:lang w:val="en-US"/>
+              </w:rPr>
+              <w:t>details.access_binding_deltas.access_binding.role_id</w:t>
+            </w:r>
+            <w:proofErr w:type="spellEnd"/>
+            <w:r>
+              <w:rPr>
+                <w:rFonts w:ascii="Lucida Console" w:eastAsiaTheme="minorEastAsia" w:hAnsi="Lucida Console"/>
+                <w:lang w:val="en-US"/>
+              </w:rPr>
+              <w:t>: admin</w:t>
             </w:r>
           </w:p>
         </w:tc>
@@ -9425,6 +9805,7 @@
               </w:rPr>
               <w:t xml:space="preserve">Назначение роли </w:t>
             </w:r>
+            <w:proofErr w:type="gramStart"/>
             <w:r>
               <w:rPr>
                 <w:rFonts w:ascii="Calibri" w:eastAsia="Calibri" w:hAnsi="Calibri"/>
@@ -9444,6 +9825,7 @@
               </w:rPr>
               <w:t>public</w:t>
             </w:r>
+            <w:proofErr w:type="gramEnd"/>
             <w:r>
               <w:rPr>
                 <w:rFonts w:ascii="Calibri" w:eastAsia="Calibri" w:hAnsi="Calibri"/>
@@ -9515,13 +9897,65 @@
                 <w:lang w:val="en-US"/>
               </w:rPr>
             </w:pPr>
+            <w:proofErr w:type="spellStart"/>
+            <w:proofErr w:type="gramStart"/>
             <w:r>
               <w:rPr>
                 <w:rFonts w:ascii="Lucida Console" w:eastAsiaTheme="minorEastAsia" w:hAnsi="Lucida Console"/>
                 <w:lang w:val="en-US"/>
               </w:rPr>
-              <w:t>event.dataset: yandexcloud.audittrail and details.access_binding_deltas.access_binding.role_id: vpc.publicAdmin</w:t>
-            </w:r>
+              <w:t>event.dataset</w:t>
+            </w:r>
+            <w:proofErr w:type="spellEnd"/>
+            <w:proofErr w:type="gramEnd"/>
+            <w:r>
+              <w:rPr>
+                <w:rFonts w:ascii="Lucida Console" w:eastAsiaTheme="minorEastAsia" w:hAnsi="Lucida Console"/>
+                <w:lang w:val="en-US"/>
+              </w:rPr>
+              <w:t xml:space="preserve">: </w:t>
+            </w:r>
+            <w:proofErr w:type="spellStart"/>
+            <w:r>
+              <w:rPr>
+                <w:rFonts w:ascii="Lucida Console" w:eastAsiaTheme="minorEastAsia" w:hAnsi="Lucida Console"/>
+                <w:lang w:val="en-US"/>
+              </w:rPr>
+              <w:t>yandexcloud.audittrail</w:t>
+            </w:r>
+            <w:proofErr w:type="spellEnd"/>
+            <w:r>
+              <w:rPr>
+                <w:rFonts w:ascii="Lucida Console" w:eastAsiaTheme="minorEastAsia" w:hAnsi="Lucida Console"/>
+                <w:lang w:val="en-US"/>
+              </w:rPr>
+              <w:t xml:space="preserve"> and </w:t>
+            </w:r>
+            <w:proofErr w:type="spellStart"/>
+            <w:r>
+              <w:rPr>
+                <w:rFonts w:ascii="Lucida Console" w:eastAsiaTheme="minorEastAsia" w:hAnsi="Lucida Console"/>
+                <w:lang w:val="en-US"/>
+              </w:rPr>
+              <w:t>details.access_binding_deltas.access_binding.role_id</w:t>
+            </w:r>
+            <w:proofErr w:type="spellEnd"/>
+            <w:r>
+              <w:rPr>
+                <w:rFonts w:ascii="Lucida Console" w:eastAsiaTheme="minorEastAsia" w:hAnsi="Lucida Console"/>
+                <w:lang w:val="en-US"/>
+              </w:rPr>
+              <w:t xml:space="preserve">: </w:t>
+            </w:r>
+            <w:proofErr w:type="spellStart"/>
+            <w:r>
+              <w:rPr>
+                <w:rFonts w:ascii="Lucida Console" w:eastAsiaTheme="minorEastAsia" w:hAnsi="Lucida Console"/>
+                <w:lang w:val="en-US"/>
+              </w:rPr>
+              <w:t>vpc.publicAdmin</w:t>
+            </w:r>
+            <w:proofErr w:type="spellEnd"/>
           </w:p>
         </w:tc>
         <w:tc>
@@ -9929,12 +10363,71 @@
                 <w:lang w:val="en-US"/>
               </w:rPr>
             </w:pPr>
+            <w:proofErr w:type="spellStart"/>
+            <w:proofErr w:type="gramStart"/>
             <w:r>
               <w:rPr>
                 <w:rFonts w:ascii="Lucida Console" w:eastAsiaTheme="minorEastAsia" w:hAnsi="Lucida Console"/>
                 <w:lang w:val="en-US"/>
               </w:rPr>
-              <w:t>event.dataset: yandexcloud.audittrail and (user_agent.original.keyword: *YC/* or user_agent.original.keyword: *Terraform*)</w:t>
+              <w:t>event.dataset</w:t>
+            </w:r>
+            <w:proofErr w:type="spellEnd"/>
+            <w:proofErr w:type="gramEnd"/>
+            <w:r>
+              <w:rPr>
+                <w:rFonts w:ascii="Lucida Console" w:eastAsiaTheme="minorEastAsia" w:hAnsi="Lucida Console"/>
+                <w:lang w:val="en-US"/>
+              </w:rPr>
+              <w:t xml:space="preserve">: </w:t>
+            </w:r>
+            <w:proofErr w:type="spellStart"/>
+            <w:r>
+              <w:rPr>
+                <w:rFonts w:ascii="Lucida Console" w:eastAsiaTheme="minorEastAsia" w:hAnsi="Lucida Console"/>
+                <w:lang w:val="en-US"/>
+              </w:rPr>
+              <w:t>yandexcloud.audittrail</w:t>
+            </w:r>
+            <w:proofErr w:type="spellEnd"/>
+            <w:r>
+              <w:rPr>
+                <w:rFonts w:ascii="Lucida Console" w:eastAsiaTheme="minorEastAsia" w:hAnsi="Lucida Console"/>
+                <w:lang w:val="en-US"/>
+              </w:rPr>
+              <w:t xml:space="preserve"> and (</w:t>
+            </w:r>
+            <w:proofErr w:type="spellStart"/>
+            <w:r>
+              <w:rPr>
+                <w:rFonts w:ascii="Lucida Console" w:eastAsiaTheme="minorEastAsia" w:hAnsi="Lucida Console"/>
+                <w:lang w:val="en-US"/>
+              </w:rPr>
+              <w:t>user_agent.original.keyword</w:t>
+            </w:r>
+            <w:proofErr w:type="spellEnd"/>
+            <w:r>
+              <w:rPr>
+                <w:rFonts w:ascii="Lucida Console" w:eastAsiaTheme="minorEastAsia" w:hAnsi="Lucida Console"/>
+                <w:lang w:val="en-US"/>
+              </w:rPr>
+              <w:t xml:space="preserve">: *YC/* or </w:t>
+            </w:r>
+            <w:proofErr w:type="spellStart"/>
+            <w:r>
+              <w:rPr>
+                <w:rFonts w:ascii="Lucida Console" w:eastAsiaTheme="minorEastAsia" w:hAnsi="Lucida Console"/>
+                <w:lang w:val="en-US"/>
+              </w:rPr>
+              <w:t>user_agent.original.keyword</w:t>
+            </w:r>
+            <w:proofErr w:type="spellEnd"/>
+            <w:r>
+              <w:rPr>
+                <w:rFonts w:ascii="Lucida Console" w:eastAsiaTheme="minorEastAsia" w:hAnsi="Lucida Console"/>
+                <w:lang w:val="en-US"/>
+              </w:rPr>
+              <w:t>: *Terraform*)</w:t>
             </w:r>
           </w:p>
         </w:tc>
@@ -10641,171 +11134,10 @@
                 <w:color w:val="auto"/>
                 <w:lang w:val="ru-RU"/>
               </w:rPr>
-              <w:t>Любое действие с помощью сервисного аккаунта облака из диапозона IP адресов вне облака</w:t>
-            </w:r>
-          </w:p>
-          <w:p>
-            <w:pPr>
-              <w:rPr>
-                <w:rFonts w:eastAsiaTheme="minorEastAsia"/>
-                <w:lang w:val="ru-RU"/>
-              </w:rPr>
-            </w:pPr>
-          </w:p>
-        </w:tc>
-        <w:tc>
-          <w:tcPr>
-            <w:tcW w:w="3222" w:type="dxa"/>
-          </w:tcPr>
-          <w:p>
-            <w:pPr>
-              <w:shd w:val="clear" w:color="auto" w:fill="FFFFFE"/>
-              <w:spacing w:line="240" w:lineRule="atLeast"/>
-              <w:rPr>
-                <w:rFonts w:ascii="Menlo" w:hAnsi="Menlo" w:cs="Menlo"/>
-                <w:color w:val="000000"/>
-                <w:sz w:val="18"/>
-                <w:szCs w:val="18"/>
-                <w:lang w:val="en-US"/>
-              </w:rPr>
-            </w:pPr>
-            <w:r>
-              <w:rPr>
-                <w:rFonts w:ascii="Menlo" w:hAnsi="Menlo" w:cs="Menlo"/>
-                <w:color w:val="0000FF"/>
-                <w:sz w:val="18"/>
-                <w:szCs w:val="18"/>
-              </w:rPr>
-              <w:t xml:space="preserve">not </w:t>
-            </w:r>
-            <w:r>
-              <w:rPr>
-                <w:rFonts w:ascii="Menlo" w:hAnsi="Menlo" w:cs="Menlo"/>
-                <w:color w:val="9A32A6"/>
-                <w:sz w:val="18"/>
-                <w:szCs w:val="18"/>
-              </w:rPr>
-              <w:t>json_payload.request_metadata.remote_address</w:t>
-            </w:r>
-            <w:r>
-              <w:rPr>
-                <w:rFonts w:ascii="Menlo" w:hAnsi="Menlo" w:cs="Menlo"/>
-                <w:color w:val="000000"/>
-                <w:sz w:val="18"/>
-                <w:szCs w:val="18"/>
-                <w:lang w:val="en-US"/>
-              </w:rPr>
-              <w:t>:</w:t>
-            </w:r>
-            <w:r>
-              <w:rPr>
-                <w:rFonts w:ascii="Menlo" w:hAnsi="Menlo" w:cs="Menlo"/>
-                <w:color w:val="A31515"/>
-                <w:sz w:val="18"/>
-                <w:szCs w:val="18"/>
-              </w:rPr>
-              <w:t>"51.250"</w:t>
-            </w:r>
-            <w:r>
-              <w:rPr>
-                <w:rFonts w:ascii="Menlo" w:hAnsi="Menlo" w:cs="Menlo"/>
-                <w:color w:val="A31515"/>
-                <w:sz w:val="18"/>
-                <w:szCs w:val="18"/>
-                <w:lang w:val="en-US"/>
-              </w:rPr>
-              <w:t>….</w:t>
-            </w:r>
-          </w:p>
-          <w:p>
-            <w:pPr>
-              <w:rPr>
-                <w:rFonts w:eastAsiaTheme="minorEastAsia"/>
-                <w:color w:val="000000" w:themeColor="text1"/>
-                <w:lang w:val="en-US"/>
-              </w:rPr>
-            </w:pPr>
-          </w:p>
-        </w:tc>
-        <w:tc>
-          <w:tcPr>
-            <w:tcW w:w="3828" w:type="dxa"/>
-          </w:tcPr>
-          <w:p>
-            <w:pPr>
-              <w:rPr>
-                <w:rFonts w:eastAsiaTheme="minorEastAsia"/>
-                <w:color w:val="000000" w:themeColor="text1"/>
-                <w:lang w:val="en-US"/>
-              </w:rPr>
-            </w:pPr>
-            <w:r>
-              <w:rPr>
-                <w:rFonts w:ascii="Lucida Console" w:eastAsiaTheme="minorEastAsia" w:hAnsi="Lucida Console"/>
-              </w:rPr>
-              <w:t>event.dataset: yandexcloud.audittrail and user.type: SERVICE_ACCOUNT and not source.ip: ("51.250.0.0/17" or "31.44.8.0/21" or "62.84.112.0/20" or "84.201.128.0/18" or "84.252.128.0/20" or "130.193.32.0/19" or "178.154.192.0/18" or "178.170.222.0/24" or "185.206.164.0/22" or "193.32.216.0/22" or "217.28.224.0/20") and source.ip: *</w:t>
-            </w:r>
-          </w:p>
-        </w:tc>
-        <w:tc>
-          <w:tcPr>
-            <w:tcW w:w="4961" w:type="dxa"/>
-          </w:tcPr>
-          <w:p>
-            <w:pPr>
-              <w:rPr>
-                <w:rFonts w:ascii="Calibri" w:eastAsia="Calibri" w:hAnsi="Calibri"/>
-                <w:lang w:val="ru-RU"/>
-              </w:rPr>
-            </w:pPr>
-            <w:r>
-              <w:rPr>
-                <w:rFonts w:ascii="Calibri" w:eastAsia="Calibri" w:hAnsi="Calibri"/>
-                <w:lang w:val="ru-RU"/>
-              </w:rPr>
-              <w:t>-</w:t>
-            </w:r>
-          </w:p>
-        </w:tc>
-      </w:tr>
-      <w:tr>
-        <w:tc>
-          <w:tcPr>
-            <w:tcW w:w="525" w:type="dxa"/>
-          </w:tcPr>
-          <w:p>
-            <w:pPr>
-              <w:rPr>
-                <w:rFonts w:ascii="Calibri" w:eastAsia="Calibri" w:hAnsi="Calibri"/>
-                <w:lang w:val="en-US"/>
-              </w:rPr>
-            </w:pPr>
-          </w:p>
-        </w:tc>
-        <w:tc>
-          <w:tcPr>
-            <w:tcW w:w="1918" w:type="dxa"/>
-          </w:tcPr>
-          <w:p>
-            <w:pPr>
-              <w:rPr>
-                <w:rFonts w:ascii="Calibri" w:eastAsia="Calibri" w:hAnsi="Calibri"/>
-                <w:color w:val="FF0000"/>
-                <w:lang w:val="ru-RU"/>
-              </w:rPr>
-            </w:pPr>
-            <w:r>
-              <w:rPr>
-                <w:rFonts w:ascii="Calibri" w:eastAsia="Calibri" w:hAnsi="Calibri"/>
-                <w:color w:val="FF0000"/>
-                <w:lang w:val="en-US"/>
-              </w:rPr>
-              <w:t>new</w:t>
-            </w:r>
-          </w:p>
-          <w:p>
-            <w:pPr>
-              <w:pStyle w:val="Heading4"/>
+              <w:t xml:space="preserve">Любое действие с помощью сервисного аккаунта облака из </w:t>
+            </w:r>
+            <w:proofErr w:type="spellStart"/>
+            <w:r>
               <w:rPr>
                 <w:rFonts w:ascii="Calibri" w:eastAsia="Calibri" w:hAnsi="Calibri" w:cs="Times New Roman"/>
                 <w:i w:val="0"/>
@@ -10813,7 +11145,9 @@
                 <w:color w:val="auto"/>
                 <w:lang w:val="ru-RU"/>
               </w:rPr>
-            </w:pPr>
+              <w:t>диапозона</w:t>
+            </w:r>
+            <w:proofErr w:type="spellEnd"/>
             <w:r>
               <w:rPr>
                 <w:rFonts w:ascii="Calibri" w:eastAsia="Calibri" w:hAnsi="Calibri" w:cs="Times New Roman"/>
@@ -10822,328 +11156,531 @@
                 <w:color w:val="auto"/>
                 <w:lang w:val="ru-RU"/>
               </w:rPr>
-              <w:t xml:space="preserve">Назначение права на управление членством в группах </w:t>
-            </w:r>
-            <w:r>
+              <w:t xml:space="preserve"> IP адресов вне облака</w:t>
+            </w:r>
+          </w:p>
+          <w:p>
+            <w:pPr>
+              <w:rPr>
+                <w:rFonts w:eastAsiaTheme="minorEastAsia"/>
+                <w:lang w:val="ru-RU"/>
+              </w:rPr>
+            </w:pPr>
+          </w:p>
+        </w:tc>
+        <w:tc>
+          <w:tcPr>
+            <w:tcW w:w="3222" w:type="dxa"/>
+          </w:tcPr>
+          <w:p>
+            <w:pPr>
+              <w:shd w:val="clear" w:color="auto" w:fill="FFFFFE"/>
+              <w:spacing w:line="240" w:lineRule="atLeast"/>
+              <w:rPr>
+                <w:rFonts w:ascii="Menlo" w:hAnsi="Menlo" w:cs="Menlo"/>
+                <w:color w:val="000000"/>
+                <w:sz w:val="18"/>
+                <w:szCs w:val="18"/>
+                <w:lang w:val="en-US"/>
+              </w:rPr>
+            </w:pPr>
+            <w:r>
+              <w:rPr>
+                <w:rFonts w:ascii="Menlo" w:hAnsi="Menlo" w:cs="Menlo"/>
+                <w:color w:val="0000FF"/>
+                <w:sz w:val="18"/>
+                <w:szCs w:val="18"/>
+              </w:rPr>
+              <w:t xml:space="preserve">not </w:t>
+            </w:r>
+            <w:r>
+              <w:rPr>
+                <w:rFonts w:ascii="Menlo" w:hAnsi="Menlo" w:cs="Menlo"/>
+                <w:color w:val="9A32A6"/>
+                <w:sz w:val="18"/>
+                <w:szCs w:val="18"/>
+              </w:rPr>
+              <w:t>json_payload.request_metadata.remote_address</w:t>
+            </w:r>
+            <w:r>
+              <w:rPr>
+                <w:rFonts w:ascii="Menlo" w:hAnsi="Menlo" w:cs="Menlo"/>
+                <w:color w:val="000000"/>
+                <w:sz w:val="18"/>
+                <w:szCs w:val="18"/>
+                <w:lang w:val="en-US"/>
+              </w:rPr>
+              <w:t>:</w:t>
+            </w:r>
+            <w:r>
+              <w:rPr>
+                <w:rFonts w:ascii="Menlo" w:hAnsi="Menlo" w:cs="Menlo"/>
+                <w:color w:val="A31515"/>
+                <w:sz w:val="18"/>
+                <w:szCs w:val="18"/>
+              </w:rPr>
+              <w:t>"51.250"</w:t>
+            </w:r>
+            <w:r>
+              <w:rPr>
+                <w:rFonts w:ascii="Menlo" w:hAnsi="Menlo" w:cs="Menlo"/>
+                <w:color w:val="A31515"/>
+                <w:sz w:val="18"/>
+                <w:szCs w:val="18"/>
+                <w:lang w:val="en-US"/>
+              </w:rPr>
+              <w:t>….</w:t>
+            </w:r>
+          </w:p>
+          <w:p>
+            <w:pPr>
+              <w:rPr>
+                <w:rFonts w:eastAsiaTheme="minorEastAsia"/>
+                <w:color w:val="000000" w:themeColor="text1"/>
+                <w:lang w:val="en-US"/>
+              </w:rPr>
+            </w:pPr>
+          </w:p>
+        </w:tc>
+        <w:tc>
+          <w:tcPr>
+            <w:tcW w:w="3828" w:type="dxa"/>
+          </w:tcPr>
+          <w:p>
+            <w:pPr>
+              <w:rPr>
+                <w:rFonts w:eastAsiaTheme="minorEastAsia"/>
+                <w:color w:val="000000" w:themeColor="text1"/>
+                <w:lang w:val="en-US"/>
+              </w:rPr>
+            </w:pPr>
+            <w:r>
+              <w:rPr>
+                <w:rFonts w:ascii="Lucida Console" w:eastAsiaTheme="minorEastAsia" w:hAnsi="Lucida Console"/>
+              </w:rPr>
+              <w:t>event.dataset: yandexcloud.audittrail and user.type: SERVICE_ACCOUNT and not source.ip: ("51.250.0.0/17" or "31.44.8.0/21" or "62.84.112.0/20" or "84.201.128.0/18" or "84.252.128.0/20" or "130.193.32.0/19" or "178.154.192.0/18" or "178.170.222.0/24" or "185.206.164.0/22" or "193.32.216.0/22" or "217.28.224.0/20") and source.ip: *</w:t>
+            </w:r>
+          </w:p>
+        </w:tc>
+        <w:tc>
+          <w:tcPr>
+            <w:tcW w:w="4961" w:type="dxa"/>
+          </w:tcPr>
+          <w:p>
+            <w:pPr>
+              <w:rPr>
+                <w:rFonts w:ascii="Calibri" w:eastAsia="Calibri" w:hAnsi="Calibri"/>
+                <w:lang w:val="ru-RU"/>
+              </w:rPr>
+            </w:pPr>
+            <w:r>
+              <w:rPr>
+                <w:rFonts w:ascii="Calibri" w:eastAsia="Calibri" w:hAnsi="Calibri"/>
+                <w:lang w:val="ru-RU"/>
+              </w:rPr>
+              <w:t>-</w:t>
+            </w:r>
+          </w:p>
+        </w:tc>
+      </w:tr>
+      <w:tr>
+        <w:tc>
+          <w:tcPr>
+            <w:tcW w:w="525" w:type="dxa"/>
+          </w:tcPr>
+          <w:p>
+            <w:pPr>
+              <w:rPr>
+                <w:rFonts w:ascii="Calibri" w:eastAsia="Calibri" w:hAnsi="Calibri"/>
+                <w:lang w:val="en-US"/>
+              </w:rPr>
+            </w:pPr>
+          </w:p>
+        </w:tc>
+        <w:tc>
+          <w:tcPr>
+            <w:tcW w:w="1918" w:type="dxa"/>
+          </w:tcPr>
+          <w:p>
+            <w:pPr>
+              <w:rPr>
+                <w:rFonts w:ascii="Calibri" w:eastAsia="Calibri" w:hAnsi="Calibri"/>
+                <w:color w:val="FF0000"/>
+                <w:lang w:val="ru-RU"/>
+              </w:rPr>
+            </w:pPr>
+            <w:r>
+              <w:rPr>
+                <w:rFonts w:ascii="Calibri" w:eastAsia="Calibri" w:hAnsi="Calibri"/>
+                <w:color w:val="FF0000"/>
+                <w:lang w:val="en-US"/>
+              </w:rPr>
+              <w:t>new</w:t>
+            </w:r>
+          </w:p>
+          <w:p>
+            <w:pPr>
+              <w:pStyle w:val="Heading4"/>
               <w:rPr>
                 <w:rFonts w:ascii="Calibri" w:eastAsia="Calibri" w:hAnsi="Calibri" w:cs="Times New Roman"/>
                 <w:i w:val="0"/>
                 <w:iCs w:val="0"/>
                 <w:color w:val="auto"/>
-                <w:lang w:val="en-US"/>
-              </w:rPr>
-              <w:t>iam</w:t>
-            </w:r>
-          </w:p>
-        </w:tc>
-        <w:tc>
-          <w:tcPr>
-            <w:tcW w:w="3222" w:type="dxa"/>
-          </w:tcPr>
-          <w:p>
-            <w:pPr>
-              <w:shd w:val="clear" w:color="auto" w:fill="FFFFFE"/>
-              <w:spacing w:line="240" w:lineRule="atLeast"/>
-              <w:rPr>
-                <w:rFonts w:ascii="Menlo" w:hAnsi="Menlo" w:cs="Menlo"/>
-                <w:color w:val="000000"/>
-                <w:sz w:val="18"/>
-                <w:szCs w:val="18"/>
-              </w:rPr>
-            </w:pPr>
-            <w:r>
-              <w:rPr>
-                <w:rFonts w:ascii="Menlo" w:hAnsi="Menlo" w:cs="Menlo"/>
-                <w:color w:val="9A32A6"/>
-                <w:sz w:val="18"/>
-                <w:szCs w:val="18"/>
-                <w:lang w:val="en-US"/>
-              </w:rPr>
-              <w:t>(</w:t>
-            </w:r>
-            <w:r>
-              <w:rPr>
-                <w:rFonts w:ascii="Menlo" w:hAnsi="Menlo" w:cs="Menlo"/>
-                <w:color w:val="9A32A6"/>
-                <w:sz w:val="18"/>
-                <w:szCs w:val="18"/>
-              </w:rPr>
-              <w:t>json_payload.event_type</w:t>
-            </w:r>
-            <w:r>
-              <w:rPr>
-                <w:rFonts w:ascii="Menlo" w:hAnsi="Menlo" w:cs="Menlo"/>
-                <w:color w:val="000000"/>
-                <w:sz w:val="18"/>
-                <w:szCs w:val="18"/>
-              </w:rPr>
-              <w:t>=</w:t>
-            </w:r>
-            <w:r>
-              <w:rPr>
-                <w:rFonts w:ascii="Menlo" w:hAnsi="Menlo" w:cs="Menlo"/>
-                <w:color w:val="A31515"/>
-                <w:sz w:val="18"/>
-                <w:szCs w:val="18"/>
-              </w:rPr>
-              <w:t>"yandex.cloud.audit.organizationmanager.UpdateOrganizationAccessBindings"</w:t>
-            </w:r>
-            <w:r>
-              <w:rPr>
-                <w:rFonts w:ascii="Menlo" w:hAnsi="Menlo" w:cs="Menlo"/>
-                <w:color w:val="000000"/>
-                <w:sz w:val="18"/>
-                <w:szCs w:val="18"/>
-                <w:lang w:val="en-US"/>
-              </w:rPr>
-              <w:t xml:space="preserve"> </w:t>
-            </w:r>
-            <w:r>
-              <w:rPr>
-                <w:rFonts w:ascii="Menlo" w:hAnsi="Menlo" w:cs="Menlo"/>
-                <w:color w:val="A31515"/>
-                <w:sz w:val="18"/>
-                <w:szCs w:val="18"/>
-                <w:lang w:val="en-US"/>
-              </w:rPr>
-              <w:t xml:space="preserve">and </w:t>
-            </w:r>
-            <w:r>
-              <w:rPr>
-                <w:rFonts w:ascii="Menlo" w:hAnsi="Menlo" w:cs="Menlo"/>
-                <w:color w:val="9A32A6"/>
-                <w:sz w:val="18"/>
-                <w:szCs w:val="18"/>
-              </w:rPr>
-              <w:t>json_payload.details.access_binding_deltas.access_binding.role_i</w:t>
-            </w:r>
-            <w:r>
-              <w:rPr>
-                <w:rFonts w:ascii="Menlo" w:hAnsi="Menlo" w:cs="Menlo"/>
-                <w:color w:val="9A32A6"/>
-                <w:sz w:val="18"/>
-                <w:szCs w:val="18"/>
-                <w:lang w:val="en-US"/>
-              </w:rPr>
-              <w:t>d</w:t>
-            </w:r>
-            <w:r>
-              <w:rPr>
-                <w:rFonts w:ascii="Menlo" w:hAnsi="Menlo" w:cs="Menlo"/>
-                <w:color w:val="000000"/>
-                <w:sz w:val="18"/>
-                <w:szCs w:val="18"/>
-              </w:rPr>
-              <w:t>=</w:t>
-            </w:r>
-            <w:r>
-              <w:rPr>
-                <w:rFonts w:ascii="Menlo" w:hAnsi="Menlo" w:cs="Menlo"/>
-                <w:color w:val="A31515"/>
-                <w:sz w:val="18"/>
-                <w:szCs w:val="18"/>
-              </w:rPr>
-              <w:t>"</w:t>
-            </w:r>
-            <w:r>
-              <w:rPr>
-                <w:rFonts w:ascii="Menlo" w:hAnsi="Menlo" w:cs="Menlo"/>
-                <w:color w:val="A31515"/>
-                <w:sz w:val="18"/>
-                <w:szCs w:val="18"/>
-              </w:rPr>
-              <w:t>organization-manager.groups.memberAdmin</w:t>
-            </w:r>
-            <w:r>
-              <w:rPr>
-                <w:rFonts w:ascii="Menlo" w:hAnsi="Menlo" w:cs="Menlo"/>
-                <w:color w:val="A31515"/>
-                <w:sz w:val="18"/>
-                <w:szCs w:val="18"/>
-              </w:rPr>
-              <w:t>"</w:t>
-            </w:r>
-            <w:r>
-              <w:rPr>
-                <w:rFonts w:ascii="Menlo" w:hAnsi="Menlo" w:cs="Menlo"/>
-                <w:color w:val="A31515"/>
-                <w:sz w:val="18"/>
-                <w:szCs w:val="18"/>
-                <w:lang w:val="en-US"/>
-              </w:rPr>
-              <w:t>)</w:t>
-            </w:r>
-            <w:r>
-              <w:rPr>
-                <w:rFonts w:ascii="Menlo" w:hAnsi="Menlo" w:cs="Menlo"/>
-                <w:color w:val="A31515"/>
-                <w:sz w:val="18"/>
-                <w:szCs w:val="18"/>
-                <w:lang w:val="en-US"/>
-              </w:rPr>
-              <w:t xml:space="preserve"> </w:t>
-            </w:r>
-            <w:r>
-              <w:rPr>
-                <w:rFonts w:ascii="Menlo" w:hAnsi="Menlo" w:cs="Menlo"/>
-                <w:color w:val="A31515"/>
-                <w:sz w:val="18"/>
-                <w:szCs w:val="18"/>
-                <w:lang w:val="en-US"/>
-              </w:rPr>
-              <w:t xml:space="preserve">or </w:t>
-            </w:r>
-            <w:r>
-              <w:rPr>
-                <w:rFonts w:ascii="Menlo" w:hAnsi="Menlo" w:cs="Menlo"/>
-                <w:color w:val="9A32A6"/>
-                <w:sz w:val="18"/>
-                <w:szCs w:val="18"/>
-                <w:lang w:val="en-US"/>
-              </w:rPr>
-              <w:t>(</w:t>
-            </w:r>
-            <w:r>
-              <w:rPr>
-                <w:rFonts w:ascii="Menlo" w:hAnsi="Menlo" w:cs="Menlo"/>
-                <w:color w:val="9A32A6"/>
-                <w:sz w:val="18"/>
-                <w:szCs w:val="18"/>
-              </w:rPr>
-              <w:t>json_payload.event_type</w:t>
-            </w:r>
-            <w:r>
-              <w:rPr>
-                <w:rFonts w:ascii="Menlo" w:hAnsi="Menlo" w:cs="Menlo"/>
-                <w:color w:val="000000"/>
-                <w:sz w:val="18"/>
-                <w:szCs w:val="18"/>
-              </w:rPr>
-              <w:t>=</w:t>
-            </w:r>
-            <w:r>
-              <w:rPr>
-                <w:rFonts w:ascii="Menlo" w:hAnsi="Menlo" w:cs="Menlo"/>
-                <w:color w:val="A31515"/>
-                <w:sz w:val="18"/>
-                <w:szCs w:val="18"/>
-              </w:rPr>
-              <w:t xml:space="preserve">"yandex.cloud.audit.organizationmanager.UpdateGroupAccessBindings" </w:t>
-            </w:r>
-            <w:r>
-              <w:rPr>
-                <w:rFonts w:ascii="Menlo" w:hAnsi="Menlo" w:cs="Menlo"/>
-                <w:color w:val="0000FF"/>
-                <w:sz w:val="18"/>
-                <w:szCs w:val="18"/>
-              </w:rPr>
-              <w:t xml:space="preserve">and </w:t>
-            </w:r>
-            <w:r>
-              <w:rPr>
-                <w:rFonts w:ascii="Menlo" w:hAnsi="Menlo" w:cs="Menlo"/>
-                <w:color w:val="9A32A6"/>
-                <w:sz w:val="18"/>
-                <w:szCs w:val="18"/>
-              </w:rPr>
-              <w:lastRenderedPageBreak/>
-              <w:t>json_payload.details.access_binding_deltas.access_binding.role_id</w:t>
-            </w:r>
-            <w:r>
-              <w:rPr>
-                <w:rFonts w:ascii="Menlo" w:hAnsi="Menlo" w:cs="Menlo"/>
-                <w:color w:val="000000"/>
-                <w:sz w:val="18"/>
-                <w:szCs w:val="18"/>
-              </w:rPr>
-              <w:t>=</w:t>
-            </w:r>
-            <w:r>
-              <w:rPr>
-                <w:rFonts w:ascii="Menlo" w:hAnsi="Menlo" w:cs="Menlo"/>
-                <w:color w:val="A31515"/>
-                <w:sz w:val="18"/>
-                <w:szCs w:val="18"/>
-              </w:rPr>
-              <w:t>"editor"</w:t>
-            </w:r>
-            <w:r>
-              <w:rPr>
-                <w:rFonts w:ascii="Menlo" w:hAnsi="Menlo" w:cs="Menlo"/>
-                <w:color w:val="9A32A6"/>
-                <w:sz w:val="18"/>
-                <w:szCs w:val="18"/>
-                <w:lang w:val="en-US"/>
-              </w:rPr>
-              <w:t>)</w:t>
-            </w:r>
-          </w:p>
-          <w:p>
-            <w:pPr>
-              <w:shd w:val="clear" w:color="auto" w:fill="FFFFFE"/>
-              <w:spacing w:line="240" w:lineRule="atLeast"/>
-              <w:rPr>
-                <w:rFonts w:ascii="Menlo" w:hAnsi="Menlo" w:cs="Menlo"/>
-                <w:color w:val="0000FF"/>
-                <w:sz w:val="18"/>
-                <w:szCs w:val="18"/>
-              </w:rPr>
-            </w:pPr>
-          </w:p>
-        </w:tc>
-        <w:tc>
-          <w:tcPr>
-            <w:tcW w:w="3828" w:type="dxa"/>
-          </w:tcPr>
-          <w:p>
-            <w:pPr>
-              <w:rPr>
-                <w:rFonts w:ascii="Lucida Console" w:eastAsiaTheme="minorEastAsia" w:hAnsi="Lucida Console"/>
-                <w:lang w:val="en-US"/>
-              </w:rPr>
-            </w:pPr>
-          </w:p>
-        </w:tc>
-        <w:tc>
-          <w:tcPr>
-            <w:tcW w:w="4961" w:type="dxa"/>
-          </w:tcPr>
-          <w:p>
-            <w:pPr>
-              <w:rPr>
-                <w:rFonts w:ascii="Calibri" w:eastAsia="Calibri" w:hAnsi="Calibri"/>
-                <w:lang w:val="en-US"/>
-              </w:rPr>
-            </w:pPr>
-          </w:p>
-        </w:tc>
-      </w:tr>
-      <w:tr>
-        <w:tc>
-          <w:tcPr>
-            <w:tcW w:w="525" w:type="dxa"/>
-          </w:tcPr>
-          <w:p>
-            <w:pPr>
-              <w:rPr>
-                <w:rFonts w:ascii="Calibri" w:eastAsia="Calibri" w:hAnsi="Calibri"/>
-                <w:lang w:val="en-US"/>
-              </w:rPr>
-            </w:pPr>
-          </w:p>
-        </w:tc>
-        <w:tc>
-          <w:tcPr>
-            <w:tcW w:w="1918" w:type="dxa"/>
-          </w:tcPr>
-          <w:p>
-            <w:pPr>
-              <w:pStyle w:val="Heading4"/>
+                <w:lang w:val="ru-RU"/>
+              </w:rPr>
+            </w:pPr>
+            <w:r>
               <w:rPr>
                 <w:rFonts w:ascii="Calibri" w:eastAsia="Calibri" w:hAnsi="Calibri" w:cs="Times New Roman"/>
                 <w:i w:val="0"/>
                 <w:iCs w:val="0"/>
                 <w:color w:val="auto"/>
+                <w:lang w:val="ru-RU"/>
+              </w:rPr>
+              <w:t xml:space="preserve">Назначение права на управление членством в группах </w:t>
+            </w:r>
+            <w:proofErr w:type="spellStart"/>
+            <w:r>
+              <w:rPr>
+                <w:rFonts w:ascii="Calibri" w:eastAsia="Calibri" w:hAnsi="Calibri" w:cs="Times New Roman"/>
+                <w:i w:val="0"/>
+                <w:iCs w:val="0"/>
+                <w:color w:val="auto"/>
+                <w:lang w:val="en-US"/>
+              </w:rPr>
+              <w:t>iam</w:t>
+            </w:r>
+            <w:proofErr w:type="spellEnd"/>
+          </w:p>
+        </w:tc>
+        <w:tc>
+          <w:tcPr>
+            <w:tcW w:w="3222" w:type="dxa"/>
+          </w:tcPr>
+          <w:p>
+            <w:pPr>
+              <w:shd w:val="clear" w:color="auto" w:fill="FFFFFE"/>
+              <w:spacing w:line="240" w:lineRule="atLeast"/>
+              <w:rPr>
+                <w:rFonts w:ascii="Menlo" w:hAnsi="Menlo" w:cs="Menlo"/>
+                <w:color w:val="000000"/>
+                <w:sz w:val="18"/>
+                <w:szCs w:val="18"/>
+              </w:rPr>
+            </w:pPr>
+            <w:r>
+              <w:rPr>
+                <w:rFonts w:ascii="Menlo" w:hAnsi="Menlo" w:cs="Menlo"/>
+                <w:color w:val="9A32A6"/>
+                <w:sz w:val="18"/>
+                <w:szCs w:val="18"/>
+                <w:lang w:val="en-US"/>
+              </w:rPr>
+              <w:t>(</w:t>
+            </w:r>
+            <w:r>
+              <w:rPr>
+                <w:rFonts w:ascii="Menlo" w:hAnsi="Menlo" w:cs="Menlo"/>
+                <w:color w:val="9A32A6"/>
+                <w:sz w:val="18"/>
+                <w:szCs w:val="18"/>
+              </w:rPr>
+              <w:t>json_</w:t>
+            </w:r>
+            <w:proofErr w:type="gramStart"/>
+            <w:r>
+              <w:rPr>
+                <w:rFonts w:ascii="Menlo" w:hAnsi="Menlo" w:cs="Menlo"/>
+                <w:color w:val="9A32A6"/>
+                <w:sz w:val="18"/>
+                <w:szCs w:val="18"/>
+              </w:rPr>
+              <w:t>payload.event</w:t>
+            </w:r>
+            <w:proofErr w:type="gramEnd"/>
+            <w:r>
+              <w:rPr>
+                <w:rFonts w:ascii="Menlo" w:hAnsi="Menlo" w:cs="Menlo"/>
+                <w:color w:val="9A32A6"/>
+                <w:sz w:val="18"/>
+                <w:szCs w:val="18"/>
+              </w:rPr>
+              <w:t>_type</w:t>
+            </w:r>
+            <w:r>
+              <w:rPr>
+                <w:rFonts w:ascii="Menlo" w:hAnsi="Menlo" w:cs="Menlo"/>
+                <w:color w:val="000000"/>
+                <w:sz w:val="18"/>
+                <w:szCs w:val="18"/>
+              </w:rPr>
+              <w:t>=</w:t>
+            </w:r>
+            <w:r>
+              <w:rPr>
+                <w:rFonts w:ascii="Menlo" w:hAnsi="Menlo" w:cs="Menlo"/>
+                <w:color w:val="A31515"/>
+                <w:sz w:val="18"/>
+                <w:szCs w:val="18"/>
+              </w:rPr>
+              <w:t>"yandex.cloud.audit.organizationmanager.UpdateOrganizationAccessBindings"</w:t>
+            </w:r>
+            <w:r>
+              <w:rPr>
+                <w:rFonts w:ascii="Menlo" w:hAnsi="Menlo" w:cs="Menlo"/>
+                <w:color w:val="000000"/>
+                <w:sz w:val="18"/>
+                <w:szCs w:val="18"/>
+                <w:lang w:val="en-US"/>
+              </w:rPr>
+              <w:t xml:space="preserve"> </w:t>
+            </w:r>
+            <w:r>
+              <w:rPr>
+                <w:rFonts w:ascii="Menlo" w:hAnsi="Menlo" w:cs="Menlo"/>
+                <w:color w:val="A31515"/>
+                <w:sz w:val="18"/>
+                <w:szCs w:val="18"/>
+                <w:lang w:val="en-US"/>
+              </w:rPr>
+              <w:t xml:space="preserve">and </w:t>
+            </w:r>
+            <w:r>
+              <w:rPr>
+                <w:rFonts w:ascii="Menlo" w:hAnsi="Menlo" w:cs="Menlo"/>
+                <w:color w:val="9A32A6"/>
+                <w:sz w:val="18"/>
+                <w:szCs w:val="18"/>
+              </w:rPr>
+              <w:t>json_payload.details.access_binding_deltas.access_binding.role_i</w:t>
+            </w:r>
+            <w:r>
+              <w:rPr>
+                <w:rFonts w:ascii="Menlo" w:hAnsi="Menlo" w:cs="Menlo"/>
+                <w:color w:val="9A32A6"/>
+                <w:sz w:val="18"/>
+                <w:szCs w:val="18"/>
+                <w:lang w:val="en-US"/>
+              </w:rPr>
+              <w:t>d</w:t>
+            </w:r>
+            <w:r>
+              <w:rPr>
+                <w:rFonts w:ascii="Menlo" w:hAnsi="Menlo" w:cs="Menlo"/>
+                <w:color w:val="000000"/>
+                <w:sz w:val="18"/>
+                <w:szCs w:val="18"/>
+              </w:rPr>
+              <w:t>=</w:t>
+            </w:r>
+            <w:r>
+              <w:rPr>
+                <w:rFonts w:ascii="Menlo" w:hAnsi="Menlo" w:cs="Menlo"/>
+                <w:color w:val="A31515"/>
+                <w:sz w:val="18"/>
+                <w:szCs w:val="18"/>
+              </w:rPr>
+              <w:t>"</w:t>
+            </w:r>
+            <w:r>
+              <w:rPr>
+                <w:rFonts w:ascii="Menlo" w:hAnsi="Menlo" w:cs="Menlo"/>
+                <w:color w:val="A31515"/>
+                <w:sz w:val="18"/>
+                <w:szCs w:val="18"/>
+              </w:rPr>
+              <w:t>organization-manager.groups.memberAdmin</w:t>
+            </w:r>
+            <w:r>
+              <w:rPr>
+                <w:rFonts w:ascii="Menlo" w:hAnsi="Menlo" w:cs="Menlo"/>
+                <w:color w:val="A31515"/>
+                <w:sz w:val="18"/>
+                <w:szCs w:val="18"/>
+              </w:rPr>
+              <w:t>"</w:t>
+            </w:r>
+            <w:r>
+              <w:rPr>
+                <w:rFonts w:ascii="Menlo" w:hAnsi="Menlo" w:cs="Menlo"/>
+                <w:color w:val="A31515"/>
+                <w:sz w:val="18"/>
+                <w:szCs w:val="18"/>
+                <w:lang w:val="en-US"/>
+              </w:rPr>
+              <w:t>)</w:t>
+            </w:r>
+            <w:r>
+              <w:rPr>
+                <w:rFonts w:ascii="Menlo" w:hAnsi="Menlo" w:cs="Menlo"/>
+                <w:color w:val="A31515"/>
+                <w:sz w:val="18"/>
+                <w:szCs w:val="18"/>
+                <w:lang w:val="en-US"/>
+              </w:rPr>
+              <w:t xml:space="preserve"> </w:t>
+            </w:r>
+            <w:r>
+              <w:rPr>
+                <w:rFonts w:ascii="Menlo" w:hAnsi="Menlo" w:cs="Menlo"/>
+                <w:color w:val="A31515"/>
+                <w:sz w:val="18"/>
+                <w:szCs w:val="18"/>
+                <w:lang w:val="en-US"/>
+              </w:rPr>
+              <w:t xml:space="preserve">or </w:t>
+            </w:r>
+            <w:r>
+              <w:rPr>
+                <w:rFonts w:ascii="Menlo" w:hAnsi="Menlo" w:cs="Menlo"/>
+                <w:color w:val="9A32A6"/>
+                <w:sz w:val="18"/>
+                <w:szCs w:val="18"/>
+                <w:lang w:val="en-US"/>
+              </w:rPr>
+              <w:t>(</w:t>
+            </w:r>
+            <w:r>
+              <w:rPr>
+                <w:rFonts w:ascii="Menlo" w:hAnsi="Menlo" w:cs="Menlo"/>
+                <w:color w:val="9A32A6"/>
+                <w:sz w:val="18"/>
+                <w:szCs w:val="18"/>
+              </w:rPr>
+              <w:t>json_payload.event_type</w:t>
+            </w:r>
+            <w:r>
+              <w:rPr>
+                <w:rFonts w:ascii="Menlo" w:hAnsi="Menlo" w:cs="Menlo"/>
+                <w:color w:val="000000"/>
+                <w:sz w:val="18"/>
+                <w:szCs w:val="18"/>
+              </w:rPr>
+              <w:t>=</w:t>
+            </w:r>
+            <w:r>
+              <w:rPr>
+                <w:rFonts w:ascii="Menlo" w:hAnsi="Menlo" w:cs="Menlo"/>
+                <w:color w:val="A31515"/>
+                <w:sz w:val="18"/>
+                <w:szCs w:val="18"/>
+              </w:rPr>
+              <w:t xml:space="preserve">"yandex.cloud.audit.organizationmanager.UpdateGroupAccessBindings" </w:t>
+            </w:r>
+            <w:r>
+              <w:rPr>
+                <w:rFonts w:ascii="Menlo" w:hAnsi="Menlo" w:cs="Menlo"/>
+                <w:color w:val="0000FF"/>
+                <w:sz w:val="18"/>
+                <w:szCs w:val="18"/>
+              </w:rPr>
+              <w:t xml:space="preserve">and </w:t>
+            </w:r>
+            <w:r>
+              <w:rPr>
+                <w:rFonts w:ascii="Menlo" w:hAnsi="Menlo" w:cs="Menlo"/>
+                <w:color w:val="9A32A6"/>
+                <w:sz w:val="18"/>
+                <w:szCs w:val="18"/>
+              </w:rPr>
+              <w:lastRenderedPageBreak/>
+              <w:t>json_payload.details.access_binding_deltas.access_binding.role_id</w:t>
+            </w:r>
+            <w:r>
+              <w:rPr>
+                <w:rFonts w:ascii="Menlo" w:hAnsi="Menlo" w:cs="Menlo"/>
+                <w:color w:val="000000"/>
+                <w:sz w:val="18"/>
+                <w:szCs w:val="18"/>
+              </w:rPr>
+              <w:t>=</w:t>
+            </w:r>
+            <w:r>
+              <w:rPr>
+                <w:rFonts w:ascii="Menlo" w:hAnsi="Menlo" w:cs="Menlo"/>
+                <w:color w:val="A31515"/>
+                <w:sz w:val="18"/>
+                <w:szCs w:val="18"/>
+              </w:rPr>
+              <w:t>"editor"</w:t>
+            </w:r>
+            <w:r>
+              <w:rPr>
+                <w:rFonts w:ascii="Menlo" w:hAnsi="Menlo" w:cs="Menlo"/>
+                <w:color w:val="9A32A6"/>
+                <w:sz w:val="18"/>
+                <w:szCs w:val="18"/>
+                <w:lang w:val="en-US"/>
+              </w:rPr>
+              <w:t>)</w:t>
+            </w:r>
+          </w:p>
+          <w:p>
+            <w:pPr>
+              <w:shd w:val="clear" w:color="auto" w:fill="FFFFFE"/>
+              <w:spacing w:line="240" w:lineRule="atLeast"/>
+              <w:rPr>
+                <w:rFonts w:ascii="Menlo" w:hAnsi="Menlo" w:cs="Menlo"/>
+                <w:color w:val="0000FF"/>
+                <w:sz w:val="18"/>
+                <w:szCs w:val="18"/>
+              </w:rPr>
+            </w:pPr>
+          </w:p>
+        </w:tc>
+        <w:tc>
+          <w:tcPr>
+            <w:tcW w:w="3828" w:type="dxa"/>
+          </w:tcPr>
+          <w:p>
+            <w:pPr>
+              <w:rPr>
+                <w:rFonts w:ascii="Lucida Console" w:eastAsiaTheme="minorEastAsia" w:hAnsi="Lucida Console"/>
+                <w:lang w:val="en-US"/>
+              </w:rPr>
+            </w:pPr>
+          </w:p>
+        </w:tc>
+        <w:tc>
+          <w:tcPr>
+            <w:tcW w:w="4961" w:type="dxa"/>
+          </w:tcPr>
+          <w:p>
+            <w:pPr>
+              <w:rPr>
+                <w:rFonts w:ascii="Calibri" w:eastAsia="Calibri" w:hAnsi="Calibri"/>
+                <w:lang w:val="en-US"/>
+              </w:rPr>
+            </w:pPr>
+          </w:p>
+        </w:tc>
+      </w:tr>
+      <w:tr>
+        <w:tc>
+          <w:tcPr>
+            <w:tcW w:w="525" w:type="dxa"/>
+          </w:tcPr>
+          <w:p>
+            <w:pPr>
+              <w:rPr>
+                <w:rFonts w:ascii="Calibri" w:eastAsia="Calibri" w:hAnsi="Calibri"/>
+                <w:lang w:val="en-US"/>
+              </w:rPr>
+            </w:pPr>
+          </w:p>
+        </w:tc>
+        <w:tc>
+          <w:tcPr>
+            <w:tcW w:w="1918" w:type="dxa"/>
+          </w:tcPr>
+          <w:p>
+            <w:pPr>
+              <w:pStyle w:val="Heading4"/>
+              <w:rPr>
+                <w:rFonts w:ascii="Calibri" w:eastAsia="Calibri" w:hAnsi="Calibri" w:cs="Times New Roman"/>
+                <w:i w:val="0"/>
+                <w:iCs w:val="0"/>
+                <w:color w:val="auto"/>
                 <w:lang w:val="en-US"/>
               </w:rPr>
             </w:pPr>
@@ -13584,8 +14121,17 @@
                 <w:rFonts w:ascii="Calibri" w:eastAsia="Calibri" w:hAnsi="Calibri"/>
                 <w:lang w:val="ru-RU"/>
               </w:rPr>
-              <w:t>/изменеения</w:t>
-            </w:r>
+              <w:t>/</w:t>
+            </w:r>
+            <w:proofErr w:type="spellStart"/>
+            <w:r>
+              <w:rPr>
+                <w:rFonts w:ascii="Calibri" w:eastAsia="Calibri" w:hAnsi="Calibri"/>
+                <w:lang w:val="ru-RU"/>
+              </w:rPr>
+              <w:t>изменеения</w:t>
+            </w:r>
+            <w:proofErr w:type="spellEnd"/>
             <w:r>
               <w:rPr>
                 <w:rFonts w:ascii="Calibri" w:eastAsia="Calibri" w:hAnsi="Calibri"/>
@@ -14543,7 +15089,23 @@
                 <w:rFonts w:ascii="Calibri" w:eastAsia="Calibri" w:hAnsi="Calibri"/>
                 <w:lang w:val="ru-RU"/>
               </w:rPr>
-              <w:t>Значение пользовательской метадаты ВМ предполагаемо содержит чувствительные данные</w:t>
+              <w:t xml:space="preserve">Значение пользовательской </w:t>
+            </w:r>
+            <w:proofErr w:type="spellStart"/>
+            <w:r>
+              <w:rPr>
+                <w:rFonts w:ascii="Calibri" w:eastAsia="Calibri" w:hAnsi="Calibri"/>
+                <w:lang w:val="ru-RU"/>
+              </w:rPr>
+              <w:t>метадаты</w:t>
+            </w:r>
+            <w:proofErr w:type="spellEnd"/>
+            <w:r>
+              <w:rPr>
+                <w:rFonts w:ascii="Calibri" w:eastAsia="Calibri" w:hAnsi="Calibri"/>
+                <w:lang w:val="ru-RU"/>
+              </w:rPr>
+              <w:t xml:space="preserve"> ВМ предполагаемо содержит чувствительные данные</w:t>
             </w:r>
           </w:p>
         </w:tc>
@@ -15294,6 +15856,7 @@
               </w:rPr>
               <w:t xml:space="preserve"> </w:t>
             </w:r>
+            <w:proofErr w:type="spellStart"/>
             <w:r>
               <w:rPr>
                 <w:rFonts w:ascii="Calibri" w:eastAsia="Calibri" w:hAnsi="Calibri"/>
@@ -15302,6 +15865,7 @@
               </w:rPr>
               <w:t>IMDSv</w:t>
             </w:r>
+            <w:proofErr w:type="spellEnd"/>
             <w:r>
               <w:rPr>
                 <w:rFonts w:ascii="Calibri" w:eastAsia="Calibri" w:hAnsi="Calibri"/>
@@ -16211,8 +16775,17 @@
                 <w:rFonts w:ascii="Calibri" w:eastAsia="Calibri" w:hAnsi="Calibri"/>
                 <w:lang w:val="ru-RU"/>
               </w:rPr>
-              <w:t>Создание публичного адреса без галочки защиты от ддос</w:t>
-            </w:r>
+              <w:t xml:space="preserve">Создание публичного адреса без галочки защиты от </w:t>
+            </w:r>
+            <w:proofErr w:type="spellStart"/>
+            <w:r>
+              <w:rPr>
+                <w:rFonts w:ascii="Calibri" w:eastAsia="Calibri" w:hAnsi="Calibri"/>
+                <w:lang w:val="ru-RU"/>
+              </w:rPr>
+              <w:t>ддос</w:t>
+            </w:r>
+            <w:proofErr w:type="spellEnd"/>
           </w:p>
         </w:tc>
         <w:tc>
@@ -16675,7 +17248,39 @@
                 <w:rFonts w:ascii="Calibri" w:eastAsia="Calibri" w:hAnsi="Calibri"/>
                 <w:lang w:val="ru-RU"/>
               </w:rPr>
-              <w:t>Создание/применение security group аккаунтом не из списка разрешенных</w:t>
+              <w:t xml:space="preserve">Создание/применение </w:t>
+            </w:r>
+            <w:proofErr w:type="spellStart"/>
+            <w:r>
+              <w:rPr>
+                <w:rFonts w:ascii="Calibri" w:eastAsia="Calibri" w:hAnsi="Calibri"/>
+                <w:lang w:val="ru-RU"/>
+              </w:rPr>
+              <w:t>security</w:t>
+            </w:r>
+            <w:proofErr w:type="spellEnd"/>
+            <w:r>
+              <w:rPr>
+                <w:rFonts w:ascii="Calibri" w:eastAsia="Calibri" w:hAnsi="Calibri"/>
+                <w:lang w:val="ru-RU"/>
+              </w:rPr>
+              <w:t xml:space="preserve"> </w:t>
+            </w:r>
+            <w:proofErr w:type="spellStart"/>
+            <w:r>
+              <w:rPr>
+                <w:rFonts w:ascii="Calibri" w:eastAsia="Calibri" w:hAnsi="Calibri"/>
+                <w:lang w:val="ru-RU"/>
+              </w:rPr>
+              <w:t>group</w:t>
+            </w:r>
+            <w:proofErr w:type="spellEnd"/>
+            <w:r>
+              <w:rPr>
+                <w:rFonts w:ascii="Calibri" w:eastAsia="Calibri" w:hAnsi="Calibri"/>
+                <w:lang w:val="ru-RU"/>
+              </w:rPr>
+              <w:t xml:space="preserve"> аккаунтом не из списка разрешенных</w:t>
             </w:r>
           </w:p>
           <w:p>
@@ -17046,8 +17651,17 @@
                 <w:rFonts w:ascii="Calibri" w:eastAsia="Calibri" w:hAnsi="Calibri"/>
                 <w:lang w:val="en-US"/>
               </w:rPr>
-              <w:t xml:space="preserve"> ya</w:t>
-            </w:r>
+              <w:t xml:space="preserve"> </w:t>
+            </w:r>
+            <w:proofErr w:type="spellStart"/>
+            <w:r>
+              <w:rPr>
+                <w:rFonts w:ascii="Calibri" w:eastAsia="Calibri" w:hAnsi="Calibri"/>
+                <w:lang w:val="en-US"/>
+              </w:rPr>
+              <w:t>ya</w:t>
+            </w:r>
+            <w:proofErr w:type="spellEnd"/>
             <w:r>
               <w:rPr>
                 <w:rFonts w:ascii="Lucida Console" w:eastAsiaTheme="minorEastAsia" w:hAnsi="Lucida Console"/>
@@ -17435,7 +18049,23 @@
                 <w:rFonts w:ascii="Calibri" w:eastAsia="Calibri" w:hAnsi="Calibri"/>
                 <w:lang w:val="ru-RU"/>
               </w:rPr>
-              <w:t xml:space="preserve">Подозрительные дейсвия с хранилищем логов </w:t>
+              <w:t xml:space="preserve">Подозрительные </w:t>
+            </w:r>
+            <w:proofErr w:type="spellStart"/>
+            <w:r>
+              <w:rPr>
+                <w:rFonts w:ascii="Calibri" w:eastAsia="Calibri" w:hAnsi="Calibri"/>
+                <w:lang w:val="ru-RU"/>
+              </w:rPr>
+              <w:t>дейсвия</w:t>
+            </w:r>
+            <w:proofErr w:type="spellEnd"/>
+            <w:r>
+              <w:rPr>
+                <w:rFonts w:ascii="Calibri" w:eastAsia="Calibri" w:hAnsi="Calibri"/>
+                <w:lang w:val="ru-RU"/>
+              </w:rPr>
+              <w:t xml:space="preserve"> с хранилищем логов </w:t>
             </w:r>
             <w:r>
               <w:rPr>
@@ -20284,7 +20914,23 @@
                 <w:rFonts w:ascii="Calibri" w:eastAsia="Calibri" w:hAnsi="Calibri"/>
                 <w:lang w:val="ru-RU"/>
               </w:rPr>
-              <w:t xml:space="preserve">Назначение имеющего доступ к локбокс </w:t>
+              <w:t xml:space="preserve">Назначение имеющего доступ к </w:t>
+            </w:r>
+            <w:proofErr w:type="spellStart"/>
+            <w:r>
+              <w:rPr>
+                <w:rFonts w:ascii="Calibri" w:eastAsia="Calibri" w:hAnsi="Calibri"/>
+                <w:lang w:val="ru-RU"/>
+              </w:rPr>
+              <w:t>локбокс</w:t>
+            </w:r>
+            <w:proofErr w:type="spellEnd"/>
+            <w:r>
+              <w:rPr>
+                <w:rFonts w:ascii="Calibri" w:eastAsia="Calibri" w:hAnsi="Calibri"/>
+                <w:lang w:val="ru-RU"/>
+              </w:rPr>
+              <w:t xml:space="preserve"> </w:t>
             </w:r>
           </w:p>
           <w:p>
@@ -20301,6 +20947,7 @@
               </w:rPr>
               <w:t>c</w:t>
             </w:r>
+            <w:proofErr w:type="spellStart"/>
             <w:r>
               <w:rPr>
                 <w:rFonts w:ascii="Calibri" w:eastAsia="Calibri" w:hAnsi="Calibri"/>
@@ -20308,6 +20955,7 @@
               </w:rPr>
               <w:t>екретам</w:t>
             </w:r>
+            <w:proofErr w:type="spellEnd"/>
             <w:r>
               <w:rPr>
                 <w:rFonts w:ascii="Calibri" w:eastAsia="Calibri" w:hAnsi="Calibri"/>
@@ -20550,13 +21198,23 @@
               <w:t xml:space="preserve">адреса отличного от </w:t>
             </w:r>
             <w:hyperlink r:id="rId17" w:history="1">
+              <w:proofErr w:type="spellStart"/>
               <w:r>
                 <w:rPr>
                   <w:rStyle w:val="Hyperlink"/>
                   <w:rFonts w:ascii="Calibri" w:eastAsia="Calibri" w:hAnsi="Calibri"/>
                   <w:lang w:val="ru-RU"/>
                 </w:rPr>
-                <w:t>диапозона адресов облака</w:t>
+                <w:t>диапозона</w:t>
+              </w:r>
+              <w:proofErr w:type="spellEnd"/>
+              <w:r>
+                <w:rPr>
+                  <w:rStyle w:val="Hyperlink"/>
+                  <w:rFonts w:ascii="Calibri" w:eastAsia="Calibri" w:hAnsi="Calibri"/>
+                  <w:lang w:val="ru-RU"/>
+                </w:rPr>
+                <w:t xml:space="preserve"> адресов облака</w:t>
               </w:r>
             </w:hyperlink>
           </w:p>
@@ -20679,7 +21337,27 @@
                 <w:sz w:val="18"/>
                 <w:szCs w:val="18"/>
               </w:rPr>
-              <w:t>json_payload.request_metada</w:t>
+              <w:t>json_</w:t>
+            </w:r>
+            <w:proofErr w:type="gramStart"/>
+            <w:r>
+              <w:rPr>
+                <w:rFonts w:ascii="Menlo" w:hAnsi="Menlo" w:cs="Menlo"/>
+                <w:color w:val="9A32A6"/>
+                <w:sz w:val="18"/>
+                <w:szCs w:val="18"/>
+              </w:rPr>
+              <w:t>payload.request</w:t>
+            </w:r>
+            <w:proofErr w:type="gramEnd"/>
+            <w:r>
+              <w:rPr>
+                <w:rFonts w:ascii="Menlo" w:hAnsi="Menlo" w:cs="Menlo"/>
+                <w:color w:val="9A32A6"/>
+                <w:sz w:val="18"/>
+                <w:szCs w:val="18"/>
+              </w:rPr>
+              <w:t>_metada</w:t>
             </w:r>
             <w:r>
               <w:rPr>
@@ -21629,7 +22307,23 @@
                 <w:rFonts w:ascii="Calibri" w:eastAsia="Calibri" w:hAnsi="Calibri"/>
                 <w:lang w:val="en-US"/>
               </w:rPr>
-              <w:t>"Ensure etcd database is encrypted with KMS key."</w:t>
+              <w:t xml:space="preserve">"Ensure </w:t>
+            </w:r>
+            <w:proofErr w:type="spellStart"/>
+            <w:r>
+              <w:rPr>
+                <w:rFonts w:ascii="Calibri" w:eastAsia="Calibri" w:hAnsi="Calibri"/>
+                <w:lang w:val="en-US"/>
+              </w:rPr>
+              <w:t>etcd</w:t>
+            </w:r>
+            <w:proofErr w:type="spellEnd"/>
+            <w:r>
+              <w:rPr>
+                <w:rFonts w:ascii="Calibri" w:eastAsia="Calibri" w:hAnsi="Calibri"/>
+                <w:lang w:val="en-US"/>
+              </w:rPr>
+              <w:t xml:space="preserve"> database is encrypted with KMS key."</w:t>
             </w:r>
           </w:p>
         </w:tc>
@@ -23591,6 +24285,7 @@
               </w:rPr>
               <w:t xml:space="preserve">с </w:t>
             </w:r>
+            <w:proofErr w:type="spellStart"/>
             <w:r>
               <w:rPr>
                 <w:rFonts w:ascii="Calibri" w:eastAsia="Calibri" w:hAnsi="Calibri"/>
@@ -23598,6 +24293,7 @@
               </w:rPr>
               <w:t>ip</w:t>
             </w:r>
+            <w:proofErr w:type="spellEnd"/>
             <w:r>
               <w:rPr>
                 <w:rFonts w:ascii="Calibri" w:eastAsia="Calibri" w:hAnsi="Calibri"/>
@@ -23610,8 +24306,17 @@
                 <w:rFonts w:ascii="Calibri" w:eastAsia="Calibri" w:hAnsi="Calibri"/>
                 <w:lang w:val="ru-RU"/>
               </w:rPr>
-              <w:t>адресов, которые отличаются от доверенного диапозона</w:t>
-            </w:r>
+              <w:t xml:space="preserve">адресов, которые отличаются от доверенного </w:t>
+            </w:r>
+            <w:proofErr w:type="spellStart"/>
+            <w:r>
+              <w:rPr>
+                <w:rFonts w:ascii="Calibri" w:eastAsia="Calibri" w:hAnsi="Calibri"/>
+                <w:lang w:val="ru-RU"/>
+              </w:rPr>
+              <w:t>диапозона</w:t>
+            </w:r>
+            <w:proofErr w:type="spellEnd"/>
           </w:p>
           <w:p>
             <w:pPr>
@@ -23940,11 +24645,10 @@
                 <w:szCs w:val="19"/>
                 <w:lang w:val="ru-RU"/>
               </w:rPr>
-              <w:t>-доступ из datalens</w:t>
-            </w:r>
-          </w:p>
-          <w:p>
-            <w:pPr>
+              <w:t xml:space="preserve">-доступ из </w:t>
+            </w:r>
+            <w:proofErr w:type="spellStart"/>
+            <w:r>
               <w:rPr>
                 <w:rFonts w:ascii="YS Text Regular" w:eastAsia="YS Text Regular" w:hAnsi="YS Text Regular" w:cs="YS Text Regular"/>
                 <w:color w:val="000000" w:themeColor="text1"/>
@@ -23952,8 +24656,12 @@
                 <w:szCs w:val="19"/>
                 <w:lang w:val="ru-RU"/>
               </w:rPr>
-            </w:pPr>
-            <w:r>
+              <w:t>datalens</w:t>
+            </w:r>
+            <w:proofErr w:type="spellEnd"/>
+          </w:p>
+          <w:p>
+            <w:pPr>
               <w:rPr>
                 <w:rFonts w:ascii="YS Text Regular" w:eastAsia="YS Text Regular" w:hAnsi="YS Text Regular" w:cs="YS Text Regular"/>
                 <w:color w:val="000000" w:themeColor="text1"/>
@@ -23961,12 +24669,8 @@
                 <w:szCs w:val="19"/>
                 <w:lang w:val="ru-RU"/>
               </w:rPr>
-              <w:lastRenderedPageBreak/>
-              <w:t>-публичный доступ</w:t>
-            </w:r>
-          </w:p>
-          <w:p>
-            <w:pPr>
+            </w:pPr>
+            <w:r>
               <w:rPr>
                 <w:rFonts w:ascii="YS Text Regular" w:eastAsia="YS Text Regular" w:hAnsi="YS Text Regular" w:cs="YS Text Regular"/>
                 <w:color w:val="000000" w:themeColor="text1"/>
@@ -23974,8 +24678,12 @@
                 <w:szCs w:val="19"/>
                 <w:lang w:val="ru-RU"/>
               </w:rPr>
-            </w:pPr>
-            <w:r>
+              <w:lastRenderedPageBreak/>
+              <w:t>-публичный доступ</w:t>
+            </w:r>
+          </w:p>
+          <w:p>
+            <w:pPr>
               <w:rPr>
                 <w:rFonts w:ascii="YS Text Regular" w:eastAsia="YS Text Regular" w:hAnsi="YS Text Regular" w:cs="YS Text Regular"/>
                 <w:color w:val="000000" w:themeColor="text1"/>
@@ -23983,16 +24691,6 @@
                 <w:szCs w:val="19"/>
                 <w:lang w:val="ru-RU"/>
               </w:rPr>
-              <w:t>-доступ из консоли управления</w:t>
-            </w:r>
-          </w:p>
-          <w:p>
-            <w:pPr>
-              <w:rPr>
-                <w:rFonts w:ascii="Calibri" w:eastAsia="Calibri" w:hAnsi="Calibri"/>
-                <w:color w:val="808080" w:themeColor="background1" w:themeShade="80"/>
-                <w:lang w:val="ru-RU"/>
-              </w:rPr>
             </w:pPr>
             <w:r>
               <w:rPr>
@@ -24002,8 +24700,39 @@
                 <w:szCs w:val="19"/>
                 <w:lang w:val="ru-RU"/>
               </w:rPr>
-              <w:t>-доступ из serverless</w:t>
-            </w:r>
+              <w:t>-доступ из консоли управления</w:t>
+            </w:r>
+          </w:p>
+          <w:p>
+            <w:pPr>
+              <w:rPr>
+                <w:rFonts w:ascii="Calibri" w:eastAsia="Calibri" w:hAnsi="Calibri"/>
+                <w:color w:val="808080" w:themeColor="background1" w:themeShade="80"/>
+                <w:lang w:val="ru-RU"/>
+              </w:rPr>
+            </w:pPr>
+            <w:r>
+              <w:rPr>
+                <w:rFonts w:ascii="YS Text Regular" w:eastAsia="YS Text Regular" w:hAnsi="YS Text Regular" w:cs="YS Text Regular"/>
+                <w:color w:val="000000" w:themeColor="text1"/>
+                <w:sz w:val="19"/>
+                <w:szCs w:val="19"/>
+                <w:lang w:val="ru-RU"/>
+              </w:rPr>
+              <w:t xml:space="preserve">-доступ из </w:t>
+            </w:r>
+            <w:proofErr w:type="spellStart"/>
+            <w:r>
+              <w:rPr>
+                <w:rFonts w:ascii="YS Text Regular" w:eastAsia="YS Text Regular" w:hAnsi="YS Text Regular" w:cs="YS Text Regular"/>
+                <w:color w:val="000000" w:themeColor="text1"/>
+                <w:sz w:val="19"/>
+                <w:szCs w:val="19"/>
+                <w:lang w:val="ru-RU"/>
+              </w:rPr>
+              <w:t>serverless</w:t>
+            </w:r>
+            <w:proofErr w:type="spellEnd"/>
           </w:p>
         </w:tc>
         <w:tc>
@@ -24039,7 +24768,27 @@
                 <w:sz w:val="18"/>
                 <w:szCs w:val="18"/>
               </w:rPr>
-              <w:t>json_payload.event_type</w:t>
+              <w:t>json_</w:t>
+            </w:r>
+            <w:proofErr w:type="gramStart"/>
+            <w:r>
+              <w:rPr>
+                <w:rFonts w:ascii="Menlo" w:hAnsi="Menlo" w:cs="Menlo"/>
+                <w:color w:val="9A32A6"/>
+                <w:sz w:val="18"/>
+                <w:szCs w:val="18"/>
+              </w:rPr>
+              <w:t>payload.event</w:t>
+            </w:r>
+            <w:proofErr w:type="gramEnd"/>
+            <w:r>
+              <w:rPr>
+                <w:rFonts w:ascii="Menlo" w:hAnsi="Menlo" w:cs="Menlo"/>
+                <w:color w:val="9A32A6"/>
+                <w:sz w:val="18"/>
+                <w:szCs w:val="18"/>
+              </w:rPr>
+              <w:t>_type</w:t>
             </w:r>
             <w:r>
               <w:rPr>
@@ -24433,7 +25182,25 @@
                 <w:color w:val="000000" w:themeColor="text1"/>
                 <w:lang w:val="ru-RU"/>
               </w:rPr>
-              <w:t>Не включена  «Защита от удаления» при создании</w:t>
+              <w:t xml:space="preserve">Не </w:t>
+            </w:r>
+            <w:proofErr w:type="gramStart"/>
+            <w:r>
+              <w:rPr>
+                <w:rFonts w:ascii="Calibri" w:eastAsia="Calibri" w:hAnsi="Calibri"/>
+                <w:color w:val="000000" w:themeColor="text1"/>
+                <w:lang w:val="ru-RU"/>
+              </w:rPr>
+              <w:t>включена  «</w:t>
+            </w:r>
+            <w:proofErr w:type="gramEnd"/>
+            <w:r>
+              <w:rPr>
+                <w:rFonts w:ascii="Calibri" w:eastAsia="Calibri" w:hAnsi="Calibri"/>
+                <w:color w:val="000000" w:themeColor="text1"/>
+                <w:lang w:val="ru-RU"/>
+              </w:rPr>
+              <w:t>Защита от удаления» при создании</w:t>
             </w:r>
           </w:p>
         </w:tc>
@@ -24676,6 +25443,7 @@
               </w:rPr>
               <w:t xml:space="preserve">Отключение аудит логов </w:t>
             </w:r>
+            <w:proofErr w:type="spellStart"/>
             <w:r>
               <w:rPr>
                 <w:rFonts w:ascii="Calibri" w:eastAsia="Calibri" w:hAnsi="Calibri"/>
@@ -24684,6 +25452,7 @@
               </w:rPr>
               <w:t>mdb</w:t>
             </w:r>
+            <w:proofErr w:type="spellEnd"/>
             <w:r>
               <w:rPr>
                 <w:rFonts w:ascii="Calibri" w:eastAsia="Calibri" w:hAnsi="Calibri"/>
@@ -24692,6 +25461,7 @@
               </w:rPr>
               <w:t xml:space="preserve"> </w:t>
             </w:r>
+            <w:proofErr w:type="spellStart"/>
             <w:r>
               <w:rPr>
                 <w:rFonts w:ascii="Calibri" w:eastAsia="Calibri" w:hAnsi="Calibri"/>
@@ -24700,6 +25470,7 @@
               </w:rPr>
               <w:t>postgres</w:t>
             </w:r>
+            <w:proofErr w:type="spellEnd"/>
             <w:r>
               <w:rPr>
                 <w:rFonts w:ascii="Calibri" w:eastAsia="Calibri" w:hAnsi="Calibri"/>
@@ -24893,12 +25664,30 @@
                 <w:color w:val="000000" w:themeColor="text1"/>
                 <w:lang w:val="ru-RU"/>
               </w:rPr>
-              <w:t xml:space="preserve">Выдача привелигированных </w:t>
-            </w:r>
+              <w:t xml:space="preserve">Выдача </w:t>
+            </w:r>
+            <w:proofErr w:type="spellStart"/>
             <w:r>
               <w:rPr>
                 <w:rFonts w:ascii="Calibri" w:eastAsia="Calibri" w:hAnsi="Calibri"/>
                 <w:color w:val="000000" w:themeColor="text1"/>
+                <w:lang w:val="ru-RU"/>
+              </w:rPr>
+              <w:t>привелигированных</w:t>
+            </w:r>
+            <w:proofErr w:type="spellEnd"/>
+            <w:r>
+              <w:rPr>
+                <w:rFonts w:ascii="Calibri" w:eastAsia="Calibri" w:hAnsi="Calibri"/>
+                <w:color w:val="000000" w:themeColor="text1"/>
+                <w:lang w:val="ru-RU"/>
+              </w:rPr>
+              <w:t xml:space="preserve"> </w:t>
+            </w:r>
+            <w:r>
+              <w:rPr>
+                <w:rFonts w:ascii="Calibri" w:eastAsia="Calibri" w:hAnsi="Calibri"/>
+                <w:color w:val="000000" w:themeColor="text1"/>
                 <w:lang w:val="en-US"/>
               </w:rPr>
               <w:t>GRANT</w:t>
@@ -24911,6 +25700,7 @@
               </w:rPr>
               <w:t xml:space="preserve"> </w:t>
             </w:r>
+            <w:proofErr w:type="spellStart"/>
             <w:r>
               <w:rPr>
                 <w:rFonts w:ascii="Calibri" w:eastAsia="Calibri" w:hAnsi="Calibri"/>
@@ -24919,6 +25709,7 @@
               </w:rPr>
               <w:t>mdb</w:t>
             </w:r>
+            <w:proofErr w:type="spellEnd"/>
             <w:r>
               <w:rPr>
                 <w:rFonts w:ascii="Calibri" w:eastAsia="Calibri" w:hAnsi="Calibri"/>
@@ -25474,8 +26265,25 @@
                 <w:rFonts w:ascii="Calibri" w:eastAsia="Calibri" w:hAnsi="Calibri"/>
                 <w:lang w:val="ru-RU"/>
               </w:rPr>
-              <w:t xml:space="preserve">, также на текущий момент их невозможно анализировать в </w:t>
-            </w:r>
+              <w:t xml:space="preserve">, также </w:t>
+            </w:r>
+            <w:proofErr w:type="gramStart"/>
+            <w:r>
+              <w:rPr>
+                <w:rFonts w:ascii="Calibri" w:eastAsia="Calibri" w:hAnsi="Calibri"/>
+                <w:lang w:val="ru-RU"/>
+              </w:rPr>
+              <w:t>на текущий момент</w:t>
+            </w:r>
+            <w:proofErr w:type="gramEnd"/>
+            <w:r>
+              <w:rPr>
+                <w:rFonts w:ascii="Calibri" w:eastAsia="Calibri" w:hAnsi="Calibri"/>
+                <w:lang w:val="ru-RU"/>
+              </w:rPr>
+              <w:t xml:space="preserve"> их невозможно анализировать в </w:t>
+            </w:r>
+            <w:proofErr w:type="spellStart"/>
             <w:r>
               <w:rPr>
                 <w:rFonts w:ascii="Calibri" w:eastAsia="Calibri" w:hAnsi="Calibri"/>
@@ -25483,6 +26291,7 @@
               </w:rPr>
               <w:t>CloudLogging</w:t>
             </w:r>
+            <w:proofErr w:type="spellEnd"/>
           </w:p>
         </w:tc>
       </w:tr>
@@ -26572,6 +27381,7 @@
               </w:rPr>
               <w:t>-</w:t>
             </w:r>
+            <w:proofErr w:type="spellStart"/>
             <w:r>
               <w:rPr>
                 <w:rFonts w:ascii="Calibri" w:eastAsia="Calibri" w:hAnsi="Calibri"/>
@@ -26579,12 +27389,29 @@
               </w:rPr>
               <w:t>api</w:t>
             </w:r>
-            <w:r>
-              <w:rPr>
-                <w:rFonts w:ascii="Calibri" w:eastAsia="Calibri" w:hAnsi="Calibri"/>
-                <w:lang w:val="ru-RU"/>
-              </w:rPr>
-              <w:t xml:space="preserve"> под сервисным аккаунтом с внешнего ip адреса</w:t>
+            <w:proofErr w:type="spellEnd"/>
+            <w:r>
+              <w:rPr>
+                <w:rFonts w:ascii="Calibri" w:eastAsia="Calibri" w:hAnsi="Calibri"/>
+                <w:lang w:val="ru-RU"/>
+              </w:rPr>
+              <w:t xml:space="preserve"> под сервисным аккаунтом с внешнего </w:t>
+            </w:r>
+            <w:proofErr w:type="spellStart"/>
+            <w:r>
+              <w:rPr>
+                <w:rFonts w:ascii="Calibri" w:eastAsia="Calibri" w:hAnsi="Calibri"/>
+                <w:lang w:val="ru-RU"/>
+              </w:rPr>
+              <w:t>ip</w:t>
+            </w:r>
+            <w:proofErr w:type="spellEnd"/>
+            <w:r>
+              <w:rPr>
+                <w:rFonts w:ascii="Calibri" w:eastAsia="Calibri" w:hAnsi="Calibri"/>
+                <w:lang w:val="ru-RU"/>
+              </w:rPr>
+              <w:t xml:space="preserve"> адреса</w:t>
             </w:r>
           </w:p>
         </w:tc>
@@ -27749,7 +28576,39 @@
                 <w:rFonts w:ascii="Calibri" w:eastAsia="Calibri" w:hAnsi="Calibri"/>
                 <w:lang w:val="en-US"/>
               </w:rPr>
-              <w:t xml:space="preserve"> Kyvenro: fail status of policy result (Yandexcloud:k8s:kyverno-reporter-detect)</w:t>
+              <w:t xml:space="preserve"> </w:t>
+            </w:r>
+            <w:proofErr w:type="spellStart"/>
+            <w:r>
+              <w:rPr>
+                <w:rFonts w:ascii="Calibri" w:eastAsia="Calibri" w:hAnsi="Calibri"/>
+                <w:lang w:val="en-US"/>
+              </w:rPr>
+              <w:t>Kyvenro</w:t>
+            </w:r>
+            <w:proofErr w:type="spellEnd"/>
+            <w:r>
+              <w:rPr>
+                <w:rFonts w:ascii="Calibri" w:eastAsia="Calibri" w:hAnsi="Calibri"/>
+                <w:lang w:val="en-US"/>
+              </w:rPr>
+              <w:t>: fail status of policy result (</w:t>
+            </w:r>
+            <w:proofErr w:type="gramStart"/>
+            <w:r>
+              <w:rPr>
+                <w:rFonts w:ascii="Calibri" w:eastAsia="Calibri" w:hAnsi="Calibri"/>
+                <w:lang w:val="en-US"/>
+              </w:rPr>
+              <w:t>Yandexcloud:k</w:t>
+            </w:r>
+            <w:proofErr w:type="gramEnd"/>
+            <w:r>
+              <w:rPr>
+                <w:rFonts w:ascii="Calibri" w:eastAsia="Calibri" w:hAnsi="Calibri"/>
+                <w:lang w:val="en-US"/>
+              </w:rPr>
+              <w:t>8s:kyverno-reporter-detect)</w:t>
             </w:r>
           </w:p>
         </w:tc>
@@ -27884,8 +28743,81 @@
                 <w:rFonts w:ascii="Calibri" w:eastAsia="Calibri" w:hAnsi="Calibri"/>
                 <w:lang w:val="ru-RU"/>
               </w:rPr>
-              <w:t>объекта external secrets учеткой отличной от ci/cd</w:t>
-            </w:r>
+              <w:t xml:space="preserve">объекта </w:t>
+            </w:r>
+            <w:proofErr w:type="spellStart"/>
+            <w:r>
+              <w:rPr>
+                <w:rFonts w:ascii="Calibri" w:eastAsia="Calibri" w:hAnsi="Calibri"/>
+                <w:lang w:val="ru-RU"/>
+              </w:rPr>
+              <w:t>external</w:t>
+            </w:r>
+            <w:proofErr w:type="spellEnd"/>
+            <w:r>
+              <w:rPr>
+                <w:rFonts w:ascii="Calibri" w:eastAsia="Calibri" w:hAnsi="Calibri"/>
+                <w:lang w:val="ru-RU"/>
+              </w:rPr>
+              <w:t xml:space="preserve"> </w:t>
+            </w:r>
+            <w:proofErr w:type="spellStart"/>
+            <w:r>
+              <w:rPr>
+                <w:rFonts w:ascii="Calibri" w:eastAsia="Calibri" w:hAnsi="Calibri"/>
+                <w:lang w:val="ru-RU"/>
+              </w:rPr>
+              <w:t>secrets</w:t>
+            </w:r>
+            <w:proofErr w:type="spellEnd"/>
+            <w:r>
+              <w:rPr>
+                <w:rFonts w:ascii="Calibri" w:eastAsia="Calibri" w:hAnsi="Calibri"/>
+                <w:lang w:val="ru-RU"/>
+              </w:rPr>
+              <w:t xml:space="preserve"> </w:t>
+            </w:r>
+            <w:proofErr w:type="spellStart"/>
+            <w:r>
+              <w:rPr>
+                <w:rFonts w:ascii="Calibri" w:eastAsia="Calibri" w:hAnsi="Calibri"/>
+                <w:lang w:val="ru-RU"/>
+              </w:rPr>
+              <w:t>учеткой</w:t>
+            </w:r>
+            <w:proofErr w:type="spellEnd"/>
+            <w:r>
+              <w:rPr>
+                <w:rFonts w:ascii="Calibri" w:eastAsia="Calibri" w:hAnsi="Calibri"/>
+                <w:lang w:val="ru-RU"/>
+              </w:rPr>
+              <w:t xml:space="preserve"> отличной от </w:t>
+            </w:r>
+            <w:proofErr w:type="spellStart"/>
+            <w:r>
+              <w:rPr>
+                <w:rFonts w:ascii="Calibri" w:eastAsia="Calibri" w:hAnsi="Calibri"/>
+                <w:lang w:val="ru-RU"/>
+              </w:rPr>
+              <w:t>ci</w:t>
+            </w:r>
+            <w:proofErr w:type="spellEnd"/>
+            <w:r>
+              <w:rPr>
+                <w:rFonts w:ascii="Calibri" w:eastAsia="Calibri" w:hAnsi="Calibri"/>
+                <w:lang w:val="ru-RU"/>
+              </w:rPr>
+              <w:t>/</w:t>
+            </w:r>
+            <w:proofErr w:type="spellStart"/>
+            <w:r>
+              <w:rPr>
+                <w:rFonts w:ascii="Calibri" w:eastAsia="Calibri" w:hAnsi="Calibri"/>
+                <w:lang w:val="ru-RU"/>
+              </w:rPr>
+              <w:t>cd</w:t>
+            </w:r>
+            <w:proofErr w:type="spellEnd"/>
             <w:r>
               <w:rPr>
                 <w:rFonts w:ascii="Calibri" w:eastAsia="Calibri" w:hAnsi="Calibri"/>
@@ -29469,20 +30401,20 @@
 </file>
 
 <file path=customXml/item1.xml><?xml version="1.0" encoding="utf-8"?>
-<p:properties xmlns:p="http://schemas.microsoft.com/office/2006/metadata/properties" xmlns:xsi="http://www.w3.org/2001/XMLSchema-instance" xmlns:pc="http://schemas.microsoft.com/office/infopath/2007/PartnerControls">
-  <documentManagement>
-    <_Flow_SignoffStatus xmlns="fdcd4c29-1852-485e-90f7-8e54a106886f" xsi:nil="true"/>
-  </documentManagement>
-</p:properties>
-</file>
-
-<file path=customXml/item2.xml><?xml version="1.0" encoding="utf-8"?>
 <?mso-contentType ?>
 <FormTemplates xmlns="http://schemas.microsoft.com/sharepoint/v3/contenttype/forms">
   <Display>DocumentLibraryForm</Display>
   <Edit>DocumentLibraryForm</Edit>
   <New>DocumentLibraryForm</New>
 </FormTemplates>
+</file>
+
+<file path=customXml/item2.xml><?xml version="1.0" encoding="utf-8"?>
+<p:properties xmlns:p="http://schemas.microsoft.com/office/2006/metadata/properties" xmlns:xsi="http://www.w3.org/2001/XMLSchema-instance" xmlns:pc="http://schemas.microsoft.com/office/infopath/2007/PartnerControls">
+  <documentManagement>
+    <_Flow_SignoffStatus xmlns="fdcd4c29-1852-485e-90f7-8e54a106886f" xsi:nil="true"/>
+  </documentManagement>
+</p:properties>
 </file>
 
 <file path=customXml/item3.xml><?xml version="1.0" encoding="utf-8"?>
@@ -29709,19 +30641,19 @@
 </file>
 
 <file path=customXml/itemProps1.xml><?xml version="1.0" encoding="utf-8"?>
+<ds:datastoreItem xmlns:ds="http://schemas.openxmlformats.org/officeDocument/2006/customXml" ds:itemID="{DEF89113-36D6-4181-856E-75F8C5023FCC}">
+  <ds:schemaRefs>
+    <ds:schemaRef ds:uri="http://schemas.microsoft.com/sharepoint/v3/contenttype/forms"/>
+  </ds:schemaRefs>
+</ds:datastoreItem>
+</file>
+
+<file path=customXml/itemProps2.xml><?xml version="1.0" encoding="utf-8"?>
 <ds:datastoreItem xmlns:ds="http://schemas.openxmlformats.org/officeDocument/2006/customXml" ds:itemID="{561488B5-F453-4933-8526-345032786854}">
   <ds:schemaRefs>
     <ds:schemaRef ds:uri="http://schemas.microsoft.com/office/2006/metadata/properties"/>
     <ds:schemaRef ds:uri="http://schemas.microsoft.com/office/infopath/2007/PartnerControls"/>
     <ds:schemaRef ds:uri="fdcd4c29-1852-485e-90f7-8e54a106886f"/>
-  </ds:schemaRefs>
-</ds:datastoreItem>
-</file>
-
-<file path=customXml/itemProps2.xml><?xml version="1.0" encoding="utf-8"?>
-<ds:datastoreItem xmlns:ds="http://schemas.openxmlformats.org/officeDocument/2006/customXml" ds:itemID="{DEF89113-36D6-4181-856E-75F8C5023FCC}">
-  <ds:schemaRefs>
-    <ds:schemaRef ds:uri="http://schemas.microsoft.com/sharepoint/v3/contenttype/forms"/>
   </ds:schemaRefs>
 </ds:datastoreItem>
 </file>

</xml_diff>

<commit_message>
correct query no 6 in AIM group
</commit_message>
<xml_diff>
--- a/auditlogs/_use_cases_and_searches/Use-casesANDsearches_RU.docx
+++ b/auditlogs/_use_cases_and_searches/Use-casesANDsearches_RU.docx
@@ -1,6 +1,6 @@
 
 <file path=word/document.xml><?xml version="1.0" encoding="utf-8"?>
-<w:document xmlns:wpc="http://schemas.microsoft.com/office/word/2010/wordprocessingCanvas" xmlns:cx="http://schemas.microsoft.com/office/drawing/2014/chartex" xmlns:cx1="http://schemas.microsoft.com/office/drawing/2015/9/8/chartex" xmlns:cx2="http://schemas.microsoft.com/office/drawing/2015/10/21/chartex" xmlns:cx3="http://schemas.microsoft.com/office/drawing/2016/5/9/chartex" xmlns:cx4="http://schemas.microsoft.com/office/drawing/2016/5/10/chartex" xmlns:cx5="http://schemas.microsoft.com/office/drawing/2016/5/11/chartex" xmlns:cx6="http://schemas.microsoft.com/office/drawing/2016/5/12/chartex" xmlns:cx7="http://schemas.microsoft.com/office/drawing/2016/5/13/chartex" xmlns:cx8="http://schemas.microsoft.com/office/drawing/2016/5/14/chartex" xmlns:mc="http://schemas.openxmlformats.org/markup-compatibility/2006" xmlns:aink="http://schemas.microsoft.com/office/drawing/2016/ink" xmlns:am3d="http://schemas.microsoft.com/office/drawing/2017/model3d" xmlns:o="urn:schemas-microsoft-com:office:office" xmlns:oel="http://schemas.microsoft.com/office/2019/extlst" xmlns:r="http://schemas.openxmlformats.org/officeDocument/2006/relationships" xmlns:m="http://schemas.openxmlformats.org/officeDocument/2006/math" xmlns:v="urn:schemas-microsoft-com:vml" xmlns:wp14="http://schemas.microsoft.com/office/word/2010/wordprocessingDrawing" xmlns:wp="http://schemas.openxmlformats.org/drawingml/2006/wordprocessingDrawing" xmlns:w10="urn:schemas-microsoft-com:office:word" xmlns:w="http://schemas.openxmlformats.org/wordprocessingml/2006/main" xmlns:w14="http://schemas.microsoft.com/office/word/2010/wordml" xmlns:w15="http://schemas.microsoft.com/office/word/2012/wordml" xmlns:w16cex="http://schemas.microsoft.com/office/word/2018/wordml/cex" xmlns:w16cid="http://schemas.microsoft.com/office/word/2016/wordml/cid" xmlns:w16="http://schemas.microsoft.com/office/word/2018/wordml" xmlns:w16du="http://schemas.microsoft.com/office/word/2023/wordml/word16du" xmlns:w16sdtdh="http://schemas.microsoft.com/office/word/2020/wordml/sdtdatahash" xmlns:w16se="http://schemas.microsoft.com/office/word/2015/wordml/symex" xmlns:wpg="http://schemas.microsoft.com/office/word/2010/wordprocessingGroup" xmlns:wpi="http://schemas.microsoft.com/office/word/2010/wordprocessingInk" xmlns:wne="http://schemas.microsoft.com/office/word/2006/wordml" xmlns:wps="http://schemas.microsoft.com/office/word/2010/wordprocessingShape" mc:Ignorable="w14 w15 w16se w16cid w16 w16cex w16sdtdh wp14">
+<w:document xmlns:wpc="http://schemas.microsoft.com/office/word/2010/wordprocessingCanvas" xmlns:cx="http://schemas.microsoft.com/office/drawing/2014/chartex" xmlns:cx1="http://schemas.microsoft.com/office/drawing/2015/9/8/chartex" xmlns:cx2="http://schemas.microsoft.com/office/drawing/2015/10/21/chartex" xmlns:cx3="http://schemas.microsoft.com/office/drawing/2016/5/9/chartex" xmlns:cx4="http://schemas.microsoft.com/office/drawing/2016/5/10/chartex" xmlns:cx5="http://schemas.microsoft.com/office/drawing/2016/5/11/chartex" xmlns:cx6="http://schemas.microsoft.com/office/drawing/2016/5/12/chartex" xmlns:cx7="http://schemas.microsoft.com/office/drawing/2016/5/13/chartex" xmlns:cx8="http://schemas.microsoft.com/office/drawing/2016/5/14/chartex" xmlns:mc="http://schemas.openxmlformats.org/markup-compatibility/2006" xmlns:aink="http://schemas.microsoft.com/office/drawing/2016/ink" xmlns:am3d="http://schemas.microsoft.com/office/drawing/2017/model3d" xmlns:o="urn:schemas-microsoft-com:office:office" xmlns:oel="http://schemas.microsoft.com/office/2019/extlst" xmlns:r="http://schemas.openxmlformats.org/officeDocument/2006/relationships" xmlns:m="http://schemas.openxmlformats.org/officeDocument/2006/math" xmlns:v="urn:schemas-microsoft-com:vml" xmlns:wp14="http://schemas.microsoft.com/office/word/2010/wordprocessingDrawing" xmlns:wp="http://schemas.openxmlformats.org/drawingml/2006/wordprocessingDrawing" xmlns:w10="urn:schemas-microsoft-com:office:word" xmlns:w="http://schemas.openxmlformats.org/wordprocessingml/2006/main" xmlns:w14="http://schemas.microsoft.com/office/word/2010/wordml" xmlns:w15="http://schemas.microsoft.com/office/word/2012/wordml" xmlns:w16cex="http://schemas.microsoft.com/office/word/2018/wordml/cex" xmlns:w16cid="http://schemas.microsoft.com/office/word/2016/wordml/cid" xmlns:w16="http://schemas.microsoft.com/office/word/2018/wordml" xmlns:w16sdtdh="http://schemas.microsoft.com/office/word/2020/wordml/sdtdatahash" xmlns:w16se="http://schemas.microsoft.com/office/word/2015/wordml/symex" xmlns:wpg="http://schemas.microsoft.com/office/word/2010/wordprocessingGroup" xmlns:wpi="http://schemas.microsoft.com/office/word/2010/wordprocessingInk" xmlns:wne="http://schemas.microsoft.com/office/word/2006/wordml" xmlns:wps="http://schemas.microsoft.com/office/word/2010/wordprocessingShape" mc:Ignorable="w14 w15 w16se w16cid w16 w16cex w16sdtdh wp14">
   <w:body>
     <w:p>
       <w:pPr>
@@ -237,7 +237,7 @@
                 <w:noProof/>
               </w:rPr>
               <w:drawing>
-                <wp:inline distT="0" distB="0" distL="0" distR="0" wp14:anchorId="073AAF70" wp14:editId="67EF59FD">
+                <wp:inline distT="0" distB="0" distL="0" distR="0" wp14:anchorId="073AAF70" wp14:editId="3B92AD2C">
                   <wp:extent cx="324091" cy="324091"/>
                   <wp:effectExtent l="0" t="0" r="6350" b="6350"/>
                   <wp:docPr id="1" name="Picture 1" descr="GitHub - elastic/elasticsearch-php: Official PHP low-level client for  Elasticsearch."/>
@@ -10630,7 +10630,7 @@
                 <w:sz w:val="21"/>
                 <w:szCs w:val="21"/>
               </w:rPr>
-              <w:t>"$.details.request_metadata.user_agent"</w:t>
+              <w:t>"$.request_metadata.user_agent"</w:t>
             </w:r>
             <w:r>
               <w:rPr>
@@ -10720,7 +10720,7 @@
                 <w:sz w:val="21"/>
                 <w:szCs w:val="21"/>
               </w:rPr>
-              <w:t>"$.details.request_metadata.user_agent"</w:t>
+              <w:t>"$.request_metadata.user_agent"</w:t>
             </w:r>
             <w:r>
               <w:rPr>
@@ -11028,7 +11028,6 @@
                 <w:rFonts w:ascii="Calibri" w:eastAsia="Calibri" w:hAnsi="Calibri"/>
                 <w:color w:val="000000" w:themeColor="text1"/>
               </w:rPr>
-              <w:lastRenderedPageBreak/>
               <w:t>Изменили настройки федерации</w:t>
             </w:r>
           </w:p>
@@ -11055,7 +11054,6 @@
                 <w:sz w:val="18"/>
                 <w:szCs w:val="18"/>
               </w:rPr>
-              <w:lastRenderedPageBreak/>
               <w:t>json_payload.event_type</w:t>
             </w:r>
             <w:r>
@@ -11121,7 +11119,6 @@
                 <w:rFonts w:ascii="Calibri" w:eastAsia="Calibri" w:hAnsi="Calibri"/>
                 <w:lang w:val="en-US"/>
               </w:rPr>
-              <w:lastRenderedPageBreak/>
               <w:t>---</w:t>
             </w:r>
           </w:p>
@@ -11172,6 +11169,7 @@
                 <w:rFonts w:ascii="Calibri" w:eastAsia="Calibri" w:hAnsi="Calibri"/>
                 <w:lang w:val="en-US"/>
               </w:rPr>
+              <w:lastRenderedPageBreak/>
               <w:t>9</w:t>
             </w:r>
           </w:p>
@@ -11780,6 +11778,7 @@
                 <w:color w:val="auto"/>
                 <w:lang w:val="ru-RU"/>
               </w:rPr>
+              <w:lastRenderedPageBreak/>
               <w:t>Облачный секрет обнаружен в публичном доступе (</w:t>
             </w:r>
             <w:proofErr w:type="spellStart"/>
@@ -11911,6 +11910,7 @@
                 <w:sz w:val="18"/>
                 <w:szCs w:val="18"/>
               </w:rPr>
+              <w:lastRenderedPageBreak/>
               <w:t>json_payload.event_type</w:t>
             </w:r>
             <w:r>
@@ -12433,7 +12433,6 @@
                 <w:sz w:val="21"/>
                 <w:szCs w:val="21"/>
               </w:rPr>
-              <w:lastRenderedPageBreak/>
               <w:t>"$.details.network_interfaces.primary_v4_address.one_to_one_nat.address"</w:t>
             </w:r>
             <w:r>
@@ -13059,16 +13058,7 @@
                 <w:color w:val="00B0F0"/>
                 <w:lang w:val="ru-RU"/>
               </w:rPr>
-              <w:t xml:space="preserve">(!!требует </w:t>
-            </w:r>
-            <w:r>
-              <w:rPr>
-                <w:rFonts w:eastAsiaTheme="minorEastAsia"/>
-                <w:color w:val="00B0F0"/>
-                <w:lang w:val="ru-RU"/>
-              </w:rPr>
-              <w:lastRenderedPageBreak/>
-              <w:t>указания значений!!)</w:t>
+              <w:t>(!!требует указания значений!!)</w:t>
             </w:r>
           </w:p>
           <w:p>
@@ -13103,7 +13093,6 @@
                 <w:sz w:val="18"/>
                 <w:szCs w:val="18"/>
               </w:rPr>
-              <w:lastRenderedPageBreak/>
               <w:t>json_payload.event_type</w:t>
             </w:r>
             <w:r>
@@ -13355,7 +13344,52 @@
                 <w:sz w:val="21"/>
                 <w:szCs w:val="21"/>
               </w:rPr>
-              <w:t>'yandex.cloud.audit.</w:t>
+              <w:t>'yandex.cloud.audit.compute.CreateImage'</w:t>
+            </w:r>
+            <w:r>
+              <w:rPr>
+                <w:rFonts w:ascii="Courier New" w:hAnsi="Courier New" w:cs="Courier New"/>
+                <w:color w:val="000000"/>
+                <w:sz w:val="21"/>
+                <w:szCs w:val="21"/>
+              </w:rPr>
+              <w:t xml:space="preserve"> </w:t>
+            </w:r>
+            <w:r>
+              <w:rPr>
+                <w:rFonts w:ascii="Courier New" w:hAnsi="Courier New" w:cs="Courier New"/>
+                <w:color w:val="0000FF"/>
+                <w:sz w:val="21"/>
+                <w:szCs w:val="21"/>
+              </w:rPr>
+              <w:t>and</w:t>
+            </w:r>
+            <w:r>
+              <w:rPr>
+                <w:rFonts w:ascii="Courier New" w:hAnsi="Courier New" w:cs="Courier New"/>
+                <w:color w:val="000000"/>
+                <w:sz w:val="21"/>
+                <w:szCs w:val="21"/>
+              </w:rPr>
+              <w:t xml:space="preserve">  </w:t>
+            </w:r>
+            <w:r>
+              <w:rPr>
+                <w:rFonts w:ascii="Courier New" w:hAnsi="Courier New" w:cs="Courier New"/>
+                <w:color w:val="7A3E9D"/>
+                <w:sz w:val="21"/>
+                <w:szCs w:val="21"/>
+              </w:rPr>
+              <w:t>JSON_VALUE</w:t>
+            </w:r>
+            <w:r>
+              <w:rPr>
+                <w:rFonts w:ascii="Courier New" w:hAnsi="Courier New" w:cs="Courier New"/>
+                <w:color w:val="000000"/>
+                <w:sz w:val="21"/>
+                <w:szCs w:val="21"/>
+              </w:rPr>
+              <w:t xml:space="preserve">(data, </w:t>
             </w:r>
             <w:r>
               <w:rPr>
@@ -13364,98 +13398,53 @@
                 <w:sz w:val="21"/>
                 <w:szCs w:val="21"/>
               </w:rPr>
+              <w:t>"$.details.source_uri"</w:t>
+            </w:r>
+            <w:r>
+              <w:rPr>
+                <w:rFonts w:ascii="Courier New" w:hAnsi="Courier New" w:cs="Courier New"/>
+                <w:color w:val="000000"/>
+                <w:sz w:val="21"/>
+                <w:szCs w:val="21"/>
+              </w:rPr>
+              <w:t xml:space="preserve">) </w:t>
+            </w:r>
+            <w:r>
+              <w:rPr>
+                <w:rFonts w:ascii="Courier New" w:hAnsi="Courier New" w:cs="Courier New"/>
+                <w:color w:val="778899"/>
+                <w:sz w:val="21"/>
+                <w:szCs w:val="21"/>
+              </w:rPr>
+              <w:t>!=</w:t>
+            </w:r>
+            <w:r>
+              <w:rPr>
+                <w:rFonts w:ascii="Courier New" w:hAnsi="Courier New" w:cs="Courier New"/>
+                <w:color w:val="000000"/>
+                <w:sz w:val="21"/>
+                <w:szCs w:val="21"/>
+              </w:rPr>
+              <w:t xml:space="preserve"> </w:t>
+            </w:r>
+            <w:r>
+              <w:rPr>
+                <w:rFonts w:ascii="Courier New" w:hAnsi="Courier New" w:cs="Courier New"/>
+                <w:color w:val="A31515"/>
+                <w:sz w:val="21"/>
+                <w:szCs w:val="21"/>
+              </w:rPr>
+              <w:t>'https://storage.yan</w:t>
+            </w:r>
+            <w:r>
+              <w:rPr>
+                <w:rFonts w:ascii="Courier New" w:hAnsi="Courier New" w:cs="Courier New"/>
+                <w:color w:val="A31515"/>
+                <w:sz w:val="21"/>
+                <w:szCs w:val="21"/>
+              </w:rPr>
               <w:lastRenderedPageBreak/>
-              <w:t>compute.CreateImage'</w:t>
-            </w:r>
-            <w:r>
-              <w:rPr>
-                <w:rFonts w:ascii="Courier New" w:hAnsi="Courier New" w:cs="Courier New"/>
-                <w:color w:val="000000"/>
-                <w:sz w:val="21"/>
-                <w:szCs w:val="21"/>
-              </w:rPr>
-              <w:t xml:space="preserve"> </w:t>
-            </w:r>
-            <w:r>
-              <w:rPr>
-                <w:rFonts w:ascii="Courier New" w:hAnsi="Courier New" w:cs="Courier New"/>
-                <w:color w:val="0000FF"/>
-                <w:sz w:val="21"/>
-                <w:szCs w:val="21"/>
-              </w:rPr>
-              <w:t>and</w:t>
-            </w:r>
-            <w:r>
-              <w:rPr>
-                <w:rFonts w:ascii="Courier New" w:hAnsi="Courier New" w:cs="Courier New"/>
-                <w:color w:val="000000"/>
-                <w:sz w:val="21"/>
-                <w:szCs w:val="21"/>
-              </w:rPr>
-              <w:t xml:space="preserve">  </w:t>
-            </w:r>
-            <w:r>
-              <w:rPr>
-                <w:rFonts w:ascii="Courier New" w:hAnsi="Courier New" w:cs="Courier New"/>
-                <w:color w:val="7A3E9D"/>
-                <w:sz w:val="21"/>
-                <w:szCs w:val="21"/>
-              </w:rPr>
-              <w:t>JSON_VALUE</w:t>
-            </w:r>
-            <w:r>
-              <w:rPr>
-                <w:rFonts w:ascii="Courier New" w:hAnsi="Courier New" w:cs="Courier New"/>
-                <w:color w:val="000000"/>
-                <w:sz w:val="21"/>
-                <w:szCs w:val="21"/>
-              </w:rPr>
-              <w:t xml:space="preserve">(data, </w:t>
-            </w:r>
-            <w:r>
-              <w:rPr>
-                <w:rFonts w:ascii="Courier New" w:hAnsi="Courier New" w:cs="Courier New"/>
-                <w:color w:val="A31515"/>
-                <w:sz w:val="21"/>
-                <w:szCs w:val="21"/>
-              </w:rPr>
-              <w:t>"$.details.source_uri"</w:t>
-            </w:r>
-            <w:r>
-              <w:rPr>
-                <w:rFonts w:ascii="Courier New" w:hAnsi="Courier New" w:cs="Courier New"/>
-                <w:color w:val="000000"/>
-                <w:sz w:val="21"/>
-                <w:szCs w:val="21"/>
-              </w:rPr>
-              <w:t xml:space="preserve">) </w:t>
-            </w:r>
-            <w:r>
-              <w:rPr>
-                <w:rFonts w:ascii="Courier New" w:hAnsi="Courier New" w:cs="Courier New"/>
-                <w:color w:val="778899"/>
-                <w:sz w:val="21"/>
-                <w:szCs w:val="21"/>
-              </w:rPr>
-              <w:t>!=</w:t>
-            </w:r>
-            <w:r>
-              <w:rPr>
-                <w:rFonts w:ascii="Courier New" w:hAnsi="Courier New" w:cs="Courier New"/>
-                <w:color w:val="000000"/>
-                <w:sz w:val="21"/>
-                <w:szCs w:val="21"/>
-              </w:rPr>
-              <w:t xml:space="preserve"> </w:t>
-            </w:r>
-            <w:r>
-              <w:rPr>
-                <w:rFonts w:ascii="Courier New" w:hAnsi="Courier New" w:cs="Courier New"/>
-                <w:color w:val="A31515"/>
-                <w:sz w:val="21"/>
-                <w:szCs w:val="21"/>
-              </w:rPr>
-              <w:t>'https://storage.yandexcloud.net/action-log-123'</w:t>
+              <w:t>dexcloud.net/action-log-123'</w:t>
             </w:r>
             <w:r>
               <w:rPr>
@@ -14047,15 +14036,7 @@
                 <w:rFonts w:ascii="Calibri" w:eastAsia="Calibri" w:hAnsi="Calibri"/>
                 <w:lang w:val="ru-RU"/>
               </w:rPr>
-              <w:t xml:space="preserve">-адреса </w:t>
-            </w:r>
-            <w:r>
-              <w:rPr>
-                <w:rFonts w:ascii="Calibri" w:eastAsia="Calibri" w:hAnsi="Calibri"/>
-                <w:lang w:val="ru-RU"/>
-              </w:rPr>
-              <w:lastRenderedPageBreak/>
-              <w:t>существующей виртуальной машине</w:t>
+              <w:t>-адреса существующей виртуальной машине</w:t>
             </w:r>
           </w:p>
         </w:tc>
@@ -14081,7 +14062,6 @@
                 <w:sz w:val="18"/>
                 <w:szCs w:val="18"/>
               </w:rPr>
-              <w:lastRenderedPageBreak/>
               <w:t>json_payload.event_type</w:t>
             </w:r>
             <w:r>
@@ -14126,14 +14106,7 @@
               <w:rPr>
                 <w:rFonts w:ascii="Lucida Console" w:eastAsiaTheme="minorEastAsia" w:hAnsi="Lucida Console"/>
               </w:rPr>
-              <w:t xml:space="preserve">event.dataset: yandexcloud.audittrail and event.action: </w:t>
-            </w:r>
-            <w:r>
-              <w:rPr>
-                <w:rFonts w:ascii="Lucida Console" w:eastAsiaTheme="minorEastAsia" w:hAnsi="Lucida Console"/>
-              </w:rPr>
-              <w:lastRenderedPageBreak/>
-              <w:t>yandex.cloud.audit.compute.AddInstanceOneToOneNat</w:t>
+              <w:t>event.dataset: yandexcloud.audittrail and event.action: yandex.cloud.audit.compute.AddInstanceOneToOneNat</w:t>
             </w:r>
           </w:p>
         </w:tc>
@@ -14159,7 +14132,6 @@
                 <w:sz w:val="21"/>
                 <w:szCs w:val="21"/>
               </w:rPr>
-              <w:lastRenderedPageBreak/>
               <w:t>select</w:t>
             </w:r>
             <w:r>
@@ -14238,7 +14210,6 @@
                 <w:sz w:val="21"/>
                 <w:szCs w:val="21"/>
               </w:rPr>
-              <w:lastRenderedPageBreak/>
               <w:t xml:space="preserve">    </w:t>
             </w:r>
             <w:r>
@@ -15033,14 +15004,7 @@
               <w:rPr>
                 <w:rFonts w:ascii="Lucida Console" w:eastAsiaTheme="minorEastAsia" w:hAnsi="Lucida Console"/>
               </w:rPr>
-              <w:t xml:space="preserve">event.dataset: yandexcloud.audittrail and event.outcome : success and event.action: (yandex.cloud.audit.compute.CreateInstance or yandex.cloud.audit.compute.UpdateInstance) and </w:t>
-            </w:r>
-            <w:r>
-              <w:rPr>
-                <w:rFonts w:ascii="Lucida Console" w:eastAsiaTheme="minorEastAsia" w:hAnsi="Lucida Console"/>
-              </w:rPr>
-              <w:lastRenderedPageBreak/>
-              <w:t>details.metadata_serial_port_enable: 1</w:t>
+              <w:t>event.dataset: yandexcloud.audittrail and event.outcome : success and event.action: (yandex.cloud.audit.compute.CreateInstance or yandex.cloud.audit.compute.UpdateInstance) and details.metadata_serial_port_enable: 1</w:t>
             </w:r>
           </w:p>
         </w:tc>
@@ -15066,7 +15030,6 @@
                 <w:sz w:val="21"/>
                 <w:szCs w:val="21"/>
               </w:rPr>
-              <w:lastRenderedPageBreak/>
               <w:t>select</w:t>
             </w:r>
             <w:r>
@@ -15208,7 +15171,52 @@
                 <w:sz w:val="21"/>
                 <w:szCs w:val="21"/>
               </w:rPr>
-              <w:t>'yandex.cloud.audit.</w:t>
+              <w:t>'yandex.cloud.audit.compute.UpdateInstance'</w:t>
+            </w:r>
+            <w:r>
+              <w:rPr>
+                <w:rFonts w:ascii="Courier New" w:hAnsi="Courier New" w:cs="Courier New"/>
+                <w:color w:val="000000"/>
+                <w:sz w:val="21"/>
+                <w:szCs w:val="21"/>
+              </w:rPr>
+              <w:t xml:space="preserve"> </w:t>
+            </w:r>
+            <w:r>
+              <w:rPr>
+                <w:rFonts w:ascii="Courier New" w:hAnsi="Courier New" w:cs="Courier New"/>
+                <w:color w:val="0000FF"/>
+                <w:sz w:val="21"/>
+                <w:szCs w:val="21"/>
+              </w:rPr>
+              <w:t>and</w:t>
+            </w:r>
+            <w:r>
+              <w:rPr>
+                <w:rFonts w:ascii="Courier New" w:hAnsi="Courier New" w:cs="Courier New"/>
+                <w:color w:val="000000"/>
+                <w:sz w:val="21"/>
+                <w:szCs w:val="21"/>
+              </w:rPr>
+              <w:t xml:space="preserve"> </w:t>
+            </w:r>
+            <w:r>
+              <w:rPr>
+                <w:rFonts w:ascii="Courier New" w:hAnsi="Courier New" w:cs="Courier New"/>
+                <w:color w:val="7A3E9D"/>
+                <w:sz w:val="21"/>
+                <w:szCs w:val="21"/>
+              </w:rPr>
+              <w:t>JSON_VALUE</w:t>
+            </w:r>
+            <w:r>
+              <w:rPr>
+                <w:rFonts w:ascii="Courier New" w:hAnsi="Courier New" w:cs="Courier New"/>
+                <w:color w:val="000000"/>
+                <w:sz w:val="21"/>
+                <w:szCs w:val="21"/>
+              </w:rPr>
+              <w:t xml:space="preserve">(data, </w:t>
             </w:r>
             <w:r>
               <w:rPr>
@@ -15217,150 +15225,96 @@
                 <w:sz w:val="21"/>
                 <w:szCs w:val="21"/>
               </w:rPr>
+              <w:t>"$.details.metadata_serial_port_enable"</w:t>
+            </w:r>
+            <w:r>
+              <w:rPr>
+                <w:rFonts w:ascii="Courier New" w:hAnsi="Courier New" w:cs="Courier New"/>
+                <w:color w:val="000000"/>
+                <w:sz w:val="21"/>
+                <w:szCs w:val="21"/>
+              </w:rPr>
+              <w:t xml:space="preserve">) </w:t>
+            </w:r>
+            <w:r>
+              <w:rPr>
+                <w:rFonts w:ascii="Courier New" w:hAnsi="Courier New" w:cs="Courier New"/>
+                <w:color w:val="778899"/>
+                <w:sz w:val="21"/>
+                <w:szCs w:val="21"/>
+              </w:rPr>
+              <w:t>=</w:t>
+            </w:r>
+            <w:r>
+              <w:rPr>
+                <w:rFonts w:ascii="Courier New" w:hAnsi="Courier New" w:cs="Courier New"/>
+                <w:color w:val="000000"/>
+                <w:sz w:val="21"/>
+                <w:szCs w:val="21"/>
+              </w:rPr>
+              <w:t xml:space="preserve"> </w:t>
+            </w:r>
+            <w:r>
+              <w:rPr>
+                <w:rFonts w:ascii="Courier New" w:hAnsi="Courier New" w:cs="Courier New"/>
+                <w:color w:val="A31515"/>
+                <w:sz w:val="21"/>
+                <w:szCs w:val="21"/>
+              </w:rPr>
+              <w:t>'1'</w:t>
+            </w:r>
+            <w:r>
+              <w:rPr>
+                <w:rFonts w:ascii="Courier New" w:hAnsi="Courier New" w:cs="Courier New"/>
+                <w:color w:val="000000"/>
+                <w:sz w:val="21"/>
+                <w:szCs w:val="21"/>
+              </w:rPr>
+              <w:t xml:space="preserve">  </w:t>
+            </w:r>
+            <w:r>
+              <w:rPr>
+                <w:rFonts w:ascii="Courier New" w:hAnsi="Courier New" w:cs="Courier New"/>
+                <w:color w:val="0000FF"/>
+                <w:sz w:val="21"/>
+                <w:szCs w:val="21"/>
+              </w:rPr>
+              <w:t>limit</w:t>
+            </w:r>
+            <w:r>
+              <w:rPr>
+                <w:rFonts w:ascii="Courier New" w:hAnsi="Courier New" w:cs="Courier New"/>
+                <w:color w:val="000000"/>
+                <w:sz w:val="21"/>
+                <w:szCs w:val="21"/>
+              </w:rPr>
+              <w:t xml:space="preserve"> </w:t>
+            </w:r>
+            <w:r>
+              <w:rPr>
+                <w:rFonts w:ascii="Courier New" w:hAnsi="Courier New" w:cs="Courier New"/>
+                <w:color w:val="098658"/>
+                <w:sz w:val="21"/>
+                <w:szCs w:val="21"/>
+              </w:rPr>
+              <w:t>1</w:t>
+            </w:r>
+          </w:p>
+          <w:p>
+            <w:pPr>
+              <w:rPr>
+                <w:rFonts w:ascii="Calibri" w:eastAsia="Calibri" w:hAnsi="Calibri"/>
+                <w:lang w:val="en-US"/>
+              </w:rPr>
+            </w:pPr>
+            <w:r>
+              <w:rPr>
+                <w:rFonts w:ascii="Courier New" w:hAnsi="Courier New" w:cs="Courier New"/>
+                <w:color w:val="000000"/>
+                <w:sz w:val="21"/>
+                <w:szCs w:val="21"/>
+              </w:rPr>
               <w:lastRenderedPageBreak/>
-              <w:t>compute.UpdateInstance'</w:t>
-            </w:r>
-            <w:r>
-              <w:rPr>
-                <w:rFonts w:ascii="Courier New" w:hAnsi="Courier New" w:cs="Courier New"/>
-                <w:color w:val="000000"/>
-                <w:sz w:val="21"/>
-                <w:szCs w:val="21"/>
-              </w:rPr>
-              <w:t xml:space="preserve"> </w:t>
-            </w:r>
-            <w:r>
-              <w:rPr>
-                <w:rFonts w:ascii="Courier New" w:hAnsi="Courier New" w:cs="Courier New"/>
-                <w:color w:val="0000FF"/>
-                <w:sz w:val="21"/>
-                <w:szCs w:val="21"/>
-              </w:rPr>
-              <w:t>and</w:t>
-            </w:r>
-            <w:r>
-              <w:rPr>
-                <w:rFonts w:ascii="Courier New" w:hAnsi="Courier New" w:cs="Courier New"/>
-                <w:color w:val="000000"/>
-                <w:sz w:val="21"/>
-                <w:szCs w:val="21"/>
-              </w:rPr>
-              <w:t xml:space="preserve"> </w:t>
-            </w:r>
-            <w:r>
-              <w:rPr>
-                <w:rFonts w:ascii="Courier New" w:hAnsi="Courier New" w:cs="Courier New"/>
-                <w:color w:val="7A3E9D"/>
-                <w:sz w:val="21"/>
-                <w:szCs w:val="21"/>
-              </w:rPr>
-              <w:t>JSON_VALUE</w:t>
-            </w:r>
-            <w:r>
-              <w:rPr>
-                <w:rFonts w:ascii="Courier New" w:hAnsi="Courier New" w:cs="Courier New"/>
-                <w:color w:val="000000"/>
-                <w:sz w:val="21"/>
-                <w:szCs w:val="21"/>
-              </w:rPr>
-              <w:t xml:space="preserve">(data, </w:t>
-            </w:r>
-            <w:r>
-              <w:rPr>
-                <w:rFonts w:ascii="Courier New" w:hAnsi="Courier New" w:cs="Courier New"/>
-                <w:color w:val="A31515"/>
-                <w:sz w:val="21"/>
-                <w:szCs w:val="21"/>
-              </w:rPr>
-              <w:t>"$.details.metadata_serial_port_enable"</w:t>
-            </w:r>
-            <w:r>
-              <w:rPr>
-                <w:rFonts w:ascii="Courier New" w:hAnsi="Courier New" w:cs="Courier New"/>
-                <w:color w:val="000000"/>
-                <w:sz w:val="21"/>
-                <w:szCs w:val="21"/>
-              </w:rPr>
-              <w:t xml:space="preserve">) </w:t>
-            </w:r>
-            <w:r>
-              <w:rPr>
-                <w:rFonts w:ascii="Courier New" w:hAnsi="Courier New" w:cs="Courier New"/>
-                <w:color w:val="778899"/>
-                <w:sz w:val="21"/>
-                <w:szCs w:val="21"/>
-              </w:rPr>
-              <w:t>=</w:t>
-            </w:r>
-            <w:r>
-              <w:rPr>
-                <w:rFonts w:ascii="Courier New" w:hAnsi="Courier New" w:cs="Courier New"/>
-                <w:color w:val="000000"/>
-                <w:sz w:val="21"/>
-                <w:szCs w:val="21"/>
-              </w:rPr>
-              <w:t xml:space="preserve"> </w:t>
-            </w:r>
-            <w:r>
-              <w:rPr>
-                <w:rFonts w:ascii="Courier New" w:hAnsi="Courier New" w:cs="Courier New"/>
-                <w:color w:val="A31515"/>
-                <w:sz w:val="21"/>
-                <w:szCs w:val="21"/>
-              </w:rPr>
-              <w:t>'1'</w:t>
-            </w:r>
-            <w:r>
-              <w:rPr>
-                <w:rFonts w:ascii="Courier New" w:hAnsi="Courier New" w:cs="Courier New"/>
-                <w:color w:val="000000"/>
-                <w:sz w:val="21"/>
-                <w:szCs w:val="21"/>
-              </w:rPr>
-              <w:t xml:space="preserve">  </w:t>
-            </w:r>
-            <w:r>
-              <w:rPr>
-                <w:rFonts w:ascii="Courier New" w:hAnsi="Courier New" w:cs="Courier New"/>
-                <w:color w:val="0000FF"/>
-                <w:sz w:val="21"/>
-                <w:szCs w:val="21"/>
-              </w:rPr>
-              <w:t>limit</w:t>
-            </w:r>
-            <w:r>
-              <w:rPr>
-                <w:rFonts w:ascii="Courier New" w:hAnsi="Courier New" w:cs="Courier New"/>
-                <w:color w:val="000000"/>
-                <w:sz w:val="21"/>
-                <w:szCs w:val="21"/>
-              </w:rPr>
-              <w:t xml:space="preserve"> </w:t>
-            </w:r>
-            <w:r>
-              <w:rPr>
-                <w:rFonts w:ascii="Courier New" w:hAnsi="Courier New" w:cs="Courier New"/>
-                <w:color w:val="098658"/>
-                <w:sz w:val="21"/>
-                <w:szCs w:val="21"/>
-              </w:rPr>
-              <w:t>1</w:t>
-            </w:r>
-          </w:p>
-          <w:p>
-            <w:pPr>
-              <w:rPr>
-                <w:rFonts w:ascii="Calibri" w:eastAsia="Calibri" w:hAnsi="Calibri"/>
-                <w:lang w:val="en-US"/>
-              </w:rPr>
-            </w:pPr>
-            <w:r>
-              <w:rPr>
-                <w:rFonts w:ascii="Courier New" w:hAnsi="Courier New" w:cs="Courier New"/>
-                <w:color w:val="000000"/>
-                <w:sz w:val="21"/>
-                <w:szCs w:val="21"/>
-              </w:rPr>
               <w:t>;</w:t>
             </w:r>
           </w:p>
@@ -15991,7 +15945,6 @@
                 <w:sz w:val="21"/>
                 <w:szCs w:val="21"/>
               </w:rPr>
-              <w:lastRenderedPageBreak/>
               <w:t>JSON_EXISTS</w:t>
             </w:r>
             <w:r>
@@ -16940,115 +16893,115 @@
                 <w:sz w:val="21"/>
                 <w:szCs w:val="21"/>
               </w:rPr>
+              <w:t>JSON_VALUE</w:t>
+            </w:r>
+            <w:r>
+              <w:rPr>
+                <w:rFonts w:ascii="Courier New" w:hAnsi="Courier New" w:cs="Courier New"/>
+                <w:color w:val="000000"/>
+                <w:sz w:val="21"/>
+                <w:szCs w:val="21"/>
+              </w:rPr>
+              <w:t xml:space="preserve">(data, </w:t>
+            </w:r>
+            <w:r>
+              <w:rPr>
+                <w:rFonts w:ascii="Courier New" w:hAnsi="Courier New" w:cs="Courier New"/>
+                <w:color w:val="A31515"/>
+                <w:sz w:val="21"/>
+                <w:szCs w:val="21"/>
+              </w:rPr>
+              <w:t>"$.event_type"</w:t>
+            </w:r>
+            <w:r>
+              <w:rPr>
+                <w:rFonts w:ascii="Courier New" w:hAnsi="Courier New" w:cs="Courier New"/>
+                <w:color w:val="000000"/>
+                <w:sz w:val="21"/>
+                <w:szCs w:val="21"/>
+              </w:rPr>
+              <w:t xml:space="preserve">) </w:t>
+            </w:r>
+            <w:r>
+              <w:rPr>
+                <w:rFonts w:ascii="Courier New" w:hAnsi="Courier New" w:cs="Courier New"/>
+                <w:color w:val="778899"/>
+                <w:sz w:val="21"/>
+                <w:szCs w:val="21"/>
+              </w:rPr>
+              <w:t>=</w:t>
+            </w:r>
+            <w:r>
+              <w:rPr>
+                <w:rFonts w:ascii="Courier New" w:hAnsi="Courier New" w:cs="Courier New"/>
+                <w:color w:val="000000"/>
+                <w:sz w:val="21"/>
+                <w:szCs w:val="21"/>
+              </w:rPr>
+              <w:t xml:space="preserve"> </w:t>
+            </w:r>
+            <w:r>
+              <w:rPr>
+                <w:rFonts w:ascii="Courier New" w:hAnsi="Courier New" w:cs="Courier New"/>
+                <w:color w:val="A31515"/>
+                <w:sz w:val="21"/>
+                <w:szCs w:val="21"/>
+              </w:rPr>
+              <w:t>'yandex.cloud.audit.network.UpdateSecurityGroup'</w:t>
+            </w:r>
+            <w:r>
+              <w:rPr>
+                <w:rFonts w:ascii="Courier New" w:hAnsi="Courier New" w:cs="Courier New"/>
+                <w:color w:val="000000"/>
+                <w:sz w:val="21"/>
+                <w:szCs w:val="21"/>
+              </w:rPr>
+              <w:t xml:space="preserve">) </w:t>
+            </w:r>
+            <w:r>
+              <w:rPr>
+                <w:rFonts w:ascii="Courier New" w:hAnsi="Courier New" w:cs="Courier New"/>
+                <w:color w:val="0000FF"/>
+                <w:sz w:val="21"/>
+                <w:szCs w:val="21"/>
+              </w:rPr>
+              <w:t>and</w:t>
+            </w:r>
+            <w:r>
+              <w:rPr>
+                <w:rFonts w:ascii="Courier New" w:hAnsi="Courier New" w:cs="Courier New"/>
+                <w:color w:val="000000"/>
+                <w:sz w:val="21"/>
+                <w:szCs w:val="21"/>
+              </w:rPr>
+              <w:t xml:space="preserve"> (</w:t>
+            </w:r>
+            <w:r>
+              <w:rPr>
+                <w:rFonts w:ascii="Courier New" w:hAnsi="Courier New" w:cs="Courier New"/>
+                <w:color w:val="7A3E9D"/>
+                <w:sz w:val="21"/>
+                <w:szCs w:val="21"/>
+              </w:rPr>
+              <w:t>JSON_VALUE</w:t>
+            </w:r>
+            <w:r>
+              <w:rPr>
+                <w:rFonts w:ascii="Courier New" w:hAnsi="Courier New" w:cs="Courier New"/>
+                <w:color w:val="000000"/>
+                <w:sz w:val="21"/>
+                <w:szCs w:val="21"/>
+              </w:rPr>
+              <w:t xml:space="preserve">(data, </w:t>
+            </w:r>
+            <w:r>
+              <w:rPr>
+                <w:rFonts w:ascii="Courier New" w:hAnsi="Courier New" w:cs="Courier New"/>
+                <w:color w:val="A31515"/>
+                <w:sz w:val="21"/>
+                <w:szCs w:val="21"/>
+              </w:rPr>
               <w:lastRenderedPageBreak/>
-              <w:t>JSON_VALUE</w:t>
-            </w:r>
-            <w:r>
-              <w:rPr>
-                <w:rFonts w:ascii="Courier New" w:hAnsi="Courier New" w:cs="Courier New"/>
-                <w:color w:val="000000"/>
-                <w:sz w:val="21"/>
-                <w:szCs w:val="21"/>
-              </w:rPr>
-              <w:t xml:space="preserve">(data, </w:t>
-            </w:r>
-            <w:r>
-              <w:rPr>
-                <w:rFonts w:ascii="Courier New" w:hAnsi="Courier New" w:cs="Courier New"/>
-                <w:color w:val="A31515"/>
-                <w:sz w:val="21"/>
-                <w:szCs w:val="21"/>
-              </w:rPr>
-              <w:t>"$.event_type"</w:t>
-            </w:r>
-            <w:r>
-              <w:rPr>
-                <w:rFonts w:ascii="Courier New" w:hAnsi="Courier New" w:cs="Courier New"/>
-                <w:color w:val="000000"/>
-                <w:sz w:val="21"/>
-                <w:szCs w:val="21"/>
-              </w:rPr>
-              <w:t xml:space="preserve">) </w:t>
-            </w:r>
-            <w:r>
-              <w:rPr>
-                <w:rFonts w:ascii="Courier New" w:hAnsi="Courier New" w:cs="Courier New"/>
-                <w:color w:val="778899"/>
-                <w:sz w:val="21"/>
-                <w:szCs w:val="21"/>
-              </w:rPr>
-              <w:t>=</w:t>
-            </w:r>
-            <w:r>
-              <w:rPr>
-                <w:rFonts w:ascii="Courier New" w:hAnsi="Courier New" w:cs="Courier New"/>
-                <w:color w:val="000000"/>
-                <w:sz w:val="21"/>
-                <w:szCs w:val="21"/>
-              </w:rPr>
-              <w:t xml:space="preserve"> </w:t>
-            </w:r>
-            <w:r>
-              <w:rPr>
-                <w:rFonts w:ascii="Courier New" w:hAnsi="Courier New" w:cs="Courier New"/>
-                <w:color w:val="A31515"/>
-                <w:sz w:val="21"/>
-                <w:szCs w:val="21"/>
-              </w:rPr>
-              <w:t>'yandex.cloud.audit.network.UpdateSecurityGroup'</w:t>
-            </w:r>
-            <w:r>
-              <w:rPr>
-                <w:rFonts w:ascii="Courier New" w:hAnsi="Courier New" w:cs="Courier New"/>
-                <w:color w:val="000000"/>
-                <w:sz w:val="21"/>
-                <w:szCs w:val="21"/>
-              </w:rPr>
-              <w:t xml:space="preserve">) </w:t>
-            </w:r>
-            <w:r>
-              <w:rPr>
-                <w:rFonts w:ascii="Courier New" w:hAnsi="Courier New" w:cs="Courier New"/>
-                <w:color w:val="0000FF"/>
-                <w:sz w:val="21"/>
-                <w:szCs w:val="21"/>
-              </w:rPr>
-              <w:t>and</w:t>
-            </w:r>
-            <w:r>
-              <w:rPr>
-                <w:rFonts w:ascii="Courier New" w:hAnsi="Courier New" w:cs="Courier New"/>
-                <w:color w:val="000000"/>
-                <w:sz w:val="21"/>
-                <w:szCs w:val="21"/>
-              </w:rPr>
-              <w:t xml:space="preserve"> (</w:t>
-            </w:r>
-            <w:r>
-              <w:rPr>
-                <w:rFonts w:ascii="Courier New" w:hAnsi="Courier New" w:cs="Courier New"/>
-                <w:color w:val="7A3E9D"/>
-                <w:sz w:val="21"/>
-                <w:szCs w:val="21"/>
-              </w:rPr>
-              <w:t>JSON_VALUE</w:t>
-            </w:r>
-            <w:r>
-              <w:rPr>
-                <w:rFonts w:ascii="Courier New" w:hAnsi="Courier New" w:cs="Courier New"/>
-                <w:color w:val="000000"/>
-                <w:sz w:val="21"/>
-                <w:szCs w:val="21"/>
-              </w:rPr>
-              <w:t xml:space="preserve">(data, </w:t>
-            </w:r>
-            <w:r>
-              <w:rPr>
-                <w:rFonts w:ascii="Courier New" w:hAnsi="Courier New" w:cs="Courier New"/>
-                <w:color w:val="A31515"/>
-                <w:sz w:val="21"/>
-                <w:szCs w:val="21"/>
-              </w:rPr>
               <w:t>"$.details.rules[0].direction"</w:t>
             </w:r>
             <w:r>
@@ -17607,17 +17560,7 @@
                 <w:sz w:val="21"/>
                 <w:szCs w:val="21"/>
               </w:rPr>
-              <w:t>"$.details.external_</w:t>
-            </w:r>
-            <w:r>
-              <w:rPr>
-                <w:rFonts w:ascii="Courier New" w:hAnsi="Courier New" w:cs="Courier New"/>
-                <w:color w:val="A31515"/>
-                <w:sz w:val="21"/>
-                <w:szCs w:val="21"/>
-              </w:rPr>
-              <w:lastRenderedPageBreak/>
-              <w:t>ipv4_address.requirements.ddos_protection_provider"</w:t>
+              <w:t>"$.details.external_ipv4_address.requirements.ddos_protection_provider"</w:t>
             </w:r>
             <w:r>
               <w:rPr>
@@ -18434,17 +18377,7 @@
                 <w:sz w:val="21"/>
                 <w:szCs w:val="21"/>
               </w:rPr>
-              <w:t>'yandex.cloud.audit.</w:t>
-            </w:r>
-            <w:r>
-              <w:rPr>
-                <w:rFonts w:ascii="Courier New" w:hAnsi="Courier New" w:cs="Courier New"/>
-                <w:color w:val="A31515"/>
-                <w:sz w:val="21"/>
-                <w:szCs w:val="21"/>
-              </w:rPr>
-              <w:lastRenderedPageBreak/>
-              <w:t>network.UpdateSecurityGroup'</w:t>
+              <w:t>'yandex.cloud.audit.network.UpdateSecurityGroup'</w:t>
             </w:r>
             <w:r>
               <w:rPr>
@@ -18521,7 +18454,6 @@
                 <w:rFonts w:eastAsiaTheme="minorEastAsia"/>
                 <w:color w:val="333333"/>
               </w:rPr>
-              <w:lastRenderedPageBreak/>
               <w:t>ObjectStorage(S3)</w:t>
             </w:r>
           </w:p>
@@ -18544,6 +18476,7 @@
                 <w:rFonts w:ascii="Calibri" w:eastAsia="Calibri" w:hAnsi="Calibri"/>
                 <w:lang w:val="en-US"/>
               </w:rPr>
+              <w:lastRenderedPageBreak/>
               <w:t>2</w:t>
             </w:r>
             <w:r>
@@ -19354,15 +19287,7 @@
               <w:rPr>
                 <w:rFonts w:ascii="Lucida Console" w:eastAsiaTheme="minorEastAsia" w:hAnsi="Lucida Console"/>
               </w:rPr>
-              <w:lastRenderedPageBreak/>
-              <w:t>event.dataset: yandexcloud.audittrail and event.action: yandex.cloud.audit.storage.BucketUpdate and (details.objects_access: true or details.settings_read_acce</w:t>
-            </w:r>
-            <w:r>
-              <w:rPr>
-                <w:rFonts w:ascii="Lucida Console" w:eastAsiaTheme="minorEastAsia" w:hAnsi="Lucida Console"/>
-              </w:rPr>
-              <w:lastRenderedPageBreak/>
-              <w:t>ss: true or details.list_access: true)</w:t>
+              <w:t>event.dataset: yandexcloud.audittrail and event.action: yandex.cloud.audit.storage.BucketUpdate and (details.objects_access: true or details.settings_read_access: true or details.list_access: true)</w:t>
             </w:r>
           </w:p>
         </w:tc>
@@ -19388,7 +19313,6 @@
                 <w:sz w:val="21"/>
                 <w:szCs w:val="21"/>
               </w:rPr>
-              <w:lastRenderedPageBreak/>
               <w:t>select</w:t>
             </w:r>
             <w:r>
@@ -19530,7 +19454,52 @@
                 <w:sz w:val="21"/>
                 <w:szCs w:val="21"/>
               </w:rPr>
-              <w:t>'yandex.cloud.audit.</w:t>
+              <w:t>'yandex.cloud.audit.storage.BucketUpdate'</w:t>
+            </w:r>
+            <w:r>
+              <w:rPr>
+                <w:rFonts w:ascii="Courier New" w:hAnsi="Courier New" w:cs="Courier New"/>
+                <w:color w:val="000000"/>
+                <w:sz w:val="21"/>
+                <w:szCs w:val="21"/>
+              </w:rPr>
+              <w:t xml:space="preserve"> </w:t>
+            </w:r>
+            <w:r>
+              <w:rPr>
+                <w:rFonts w:ascii="Courier New" w:hAnsi="Courier New" w:cs="Courier New"/>
+                <w:color w:val="0000FF"/>
+                <w:sz w:val="21"/>
+                <w:szCs w:val="21"/>
+              </w:rPr>
+              <w:t>and</w:t>
+            </w:r>
+            <w:r>
+              <w:rPr>
+                <w:rFonts w:ascii="Courier New" w:hAnsi="Courier New" w:cs="Courier New"/>
+                <w:color w:val="000000"/>
+                <w:sz w:val="21"/>
+                <w:szCs w:val="21"/>
+              </w:rPr>
+              <w:t xml:space="preserve"> (</w:t>
+            </w:r>
+            <w:r>
+              <w:rPr>
+                <w:rFonts w:ascii="Courier New" w:hAnsi="Courier New" w:cs="Courier New"/>
+                <w:color w:val="7A3E9D"/>
+                <w:sz w:val="21"/>
+                <w:szCs w:val="21"/>
+              </w:rPr>
+              <w:t>JSON_VALUE</w:t>
+            </w:r>
+            <w:r>
+              <w:rPr>
+                <w:rFonts w:ascii="Courier New" w:hAnsi="Courier New" w:cs="Courier New"/>
+                <w:color w:val="000000"/>
+                <w:sz w:val="21"/>
+                <w:szCs w:val="21"/>
+              </w:rPr>
+              <w:t xml:space="preserve">(data, </w:t>
             </w:r>
             <w:r>
               <w:rPr>
@@ -19539,62 +19508,17 @@
                 <w:sz w:val="21"/>
                 <w:szCs w:val="21"/>
               </w:rPr>
+              <w:t>"$.details.objects_a</w:t>
+            </w:r>
+            <w:r>
+              <w:rPr>
+                <w:rFonts w:ascii="Courier New" w:hAnsi="Courier New" w:cs="Courier New"/>
+                <w:color w:val="A31515"/>
+                <w:sz w:val="21"/>
+                <w:szCs w:val="21"/>
+              </w:rPr>
               <w:lastRenderedPageBreak/>
-              <w:t>storage.BucketUpdate'</w:t>
-            </w:r>
-            <w:r>
-              <w:rPr>
-                <w:rFonts w:ascii="Courier New" w:hAnsi="Courier New" w:cs="Courier New"/>
-                <w:color w:val="000000"/>
-                <w:sz w:val="21"/>
-                <w:szCs w:val="21"/>
-              </w:rPr>
-              <w:t xml:space="preserve"> </w:t>
-            </w:r>
-            <w:r>
-              <w:rPr>
-                <w:rFonts w:ascii="Courier New" w:hAnsi="Courier New" w:cs="Courier New"/>
-                <w:color w:val="0000FF"/>
-                <w:sz w:val="21"/>
-                <w:szCs w:val="21"/>
-              </w:rPr>
-              <w:t>and</w:t>
-            </w:r>
-            <w:r>
-              <w:rPr>
-                <w:rFonts w:ascii="Courier New" w:hAnsi="Courier New" w:cs="Courier New"/>
-                <w:color w:val="000000"/>
-                <w:sz w:val="21"/>
-                <w:szCs w:val="21"/>
-              </w:rPr>
-              <w:t xml:space="preserve"> (</w:t>
-            </w:r>
-            <w:r>
-              <w:rPr>
-                <w:rFonts w:ascii="Courier New" w:hAnsi="Courier New" w:cs="Courier New"/>
-                <w:color w:val="7A3E9D"/>
-                <w:sz w:val="21"/>
-                <w:szCs w:val="21"/>
-              </w:rPr>
-              <w:t>JSON_VALUE</w:t>
-            </w:r>
-            <w:r>
-              <w:rPr>
-                <w:rFonts w:ascii="Courier New" w:hAnsi="Courier New" w:cs="Courier New"/>
-                <w:color w:val="000000"/>
-                <w:sz w:val="21"/>
-                <w:szCs w:val="21"/>
-              </w:rPr>
-              <w:t xml:space="preserve">(data, </w:t>
-            </w:r>
-            <w:r>
-              <w:rPr>
-                <w:rFonts w:ascii="Courier New" w:hAnsi="Courier New" w:cs="Courier New"/>
-                <w:color w:val="A31515"/>
-                <w:sz w:val="21"/>
-                <w:szCs w:val="21"/>
-              </w:rPr>
-              <w:t>"$.details.objects_access"</w:t>
+              <w:t>ccess"</w:t>
             </w:r>
             <w:r>
               <w:rPr>
@@ -20351,17 +20275,7 @@
                 <w:sz w:val="21"/>
                 <w:szCs w:val="21"/>
               </w:rPr>
-              <w:t>"$.details.acl.grant</w:t>
-            </w:r>
-            <w:r>
-              <w:rPr>
-                <w:rFonts w:ascii="Courier New" w:hAnsi="Courier New" w:cs="Courier New"/>
-                <w:color w:val="A31515"/>
-                <w:sz w:val="21"/>
-                <w:szCs w:val="21"/>
-              </w:rPr>
-              <w:lastRenderedPageBreak/>
-              <w:t>s.grant_type"</w:t>
+              <w:t>"$.details.acl.grants.grant_type"</w:t>
             </w:r>
             <w:r>
               <w:rPr>
@@ -20472,7 +20386,6 @@
               <w:rPr>
                 <w:rFonts w:ascii="Calibri" w:eastAsia="Calibri" w:hAnsi="Calibri"/>
               </w:rPr>
-              <w:lastRenderedPageBreak/>
               <w:t>Lockbox/KMS</w:t>
             </w:r>
           </w:p>
@@ -20495,6 +20408,7 @@
                 <w:rFonts w:ascii="Calibri" w:eastAsia="Calibri" w:hAnsi="Calibri"/>
                 <w:lang w:val="en-US"/>
               </w:rPr>
+              <w:lastRenderedPageBreak/>
               <w:t>2</w:t>
             </w:r>
             <w:r>
@@ -21217,17 +21131,7 @@
                 <w:sz w:val="21"/>
                 <w:szCs w:val="21"/>
               </w:rPr>
-              <w:t>'yandex.cloud.audit.</w:t>
-            </w:r>
-            <w:r>
-              <w:rPr>
-                <w:rFonts w:ascii="Courier New" w:hAnsi="Courier New" w:cs="Courier New"/>
-                <w:color w:val="A31515"/>
-                <w:sz w:val="21"/>
-                <w:szCs w:val="21"/>
-              </w:rPr>
-              <w:lastRenderedPageBreak/>
-              <w:t>kms.DeleteSymmetricKey'</w:t>
+              <w:t>'yandex.cloud.audit.kms.DeleteSymmetricKey'</w:t>
             </w:r>
             <w:r>
               <w:rPr>
@@ -21971,14 +21875,14 @@
               <w:rPr>
                 <w:rFonts w:ascii="Lucida Console" w:eastAsiaTheme="minorEastAsia" w:hAnsi="Lucida Console"/>
               </w:rPr>
-              <w:t xml:space="preserve">source.ip: ("51.250.0.0/17" or "31.44.8.0/21" or "62.84.112.0/20" or "84.201.128.0/18" or </w:t>
+              <w:t xml:space="preserve">source.ip: ("51.250.0.0/17" or "31.44.8.0/21" or "62.84.112.0/20" or "84.201.128.0/18" or "84.252.128.0/20" or "130.193.32.0/19" or "178.154.192.0/18" or "178.170.222.0/24" or </w:t>
             </w:r>
             <w:r>
               <w:rPr>
                 <w:rFonts w:ascii="Lucida Console" w:eastAsiaTheme="minorEastAsia" w:hAnsi="Lucida Console"/>
               </w:rPr>
               <w:lastRenderedPageBreak/>
-              <w:t>"84.252.128.0/20" or "130.193.32.0/19" or "178.154.192.0/18" or "178.170.222.0/24" or "185.206.164.0/22" or "193.32.216.0/22" or "217.28.224.0/20")</w:t>
+              <w:t>"185.206.164.0/22" or "193.32.216.0/22" or "217.28.224.0/20")</w:t>
             </w:r>
           </w:p>
         </w:tc>
@@ -22677,7 +22581,15 @@
                 <w:rFonts w:ascii="Calibri" w:eastAsia="Calibri" w:hAnsi="Calibri"/>
                 <w:lang w:val="ru-RU"/>
               </w:rPr>
-              <w:t>Группы узлов имеют публичный адрес</w:t>
+              <w:t xml:space="preserve">Группы узлов имеют </w:t>
+            </w:r>
+            <w:r>
+              <w:rPr>
+                <w:rFonts w:ascii="Calibri" w:eastAsia="Calibri" w:hAnsi="Calibri"/>
+                <w:lang w:val="ru-RU"/>
+              </w:rPr>
+              <w:lastRenderedPageBreak/>
+              <w:t>публичный адрес</w:t>
             </w:r>
           </w:p>
         </w:tc>
@@ -22703,6 +22615,7 @@
                 <w:sz w:val="18"/>
                 <w:szCs w:val="18"/>
               </w:rPr>
+              <w:lastRenderedPageBreak/>
               <w:t>json_payload.event_type</w:t>
             </w:r>
             <w:r>
@@ -22739,7 +22652,17 @@
                 <w:sz w:val="18"/>
                 <w:szCs w:val="18"/>
               </w:rPr>
-              <w:t>json_payload.request_parameters.node_template.v4_address_spec.one_to_one_nat_spec</w:t>
+              <w:t>json_payload.request_parameters.node_te</w:t>
+            </w:r>
+            <w:r>
+              <w:rPr>
+                <w:rFonts w:ascii="Menlo" w:hAnsi="Menlo" w:cs="Menlo"/>
+                <w:color w:val="9A32A6"/>
+                <w:sz w:val="18"/>
+                <w:szCs w:val="18"/>
+              </w:rPr>
+              <w:lastRenderedPageBreak/>
+              <w:t>mplate.v4_address_spec.one_to_one_nat_spec</w:t>
             </w:r>
             <w:r>
               <w:rPr>
@@ -23630,7 +23553,6 @@
                 <w:rFonts w:ascii="Calibri" w:eastAsia="Calibri" w:hAnsi="Calibri"/>
                 <w:lang w:val="en-US"/>
               </w:rPr>
-              <w:lastRenderedPageBreak/>
               <w:t>ALB</w:t>
             </w:r>
             <w:r>
@@ -23690,6 +23612,7 @@
                 <w:rFonts w:ascii="Calibri" w:eastAsia="Calibri" w:hAnsi="Calibri"/>
                 <w:lang w:val="ru-RU"/>
               </w:rPr>
+              <w:lastRenderedPageBreak/>
               <w:t>Создан балансировщик без группы безопасности</w:t>
             </w:r>
           </w:p>
@@ -23716,6 +23639,7 @@
                 <w:sz w:val="18"/>
                 <w:szCs w:val="18"/>
               </w:rPr>
+              <w:lastRenderedPageBreak/>
               <w:t>json_payload.event_type: "</w:t>
             </w:r>
             <w:r>
@@ -23792,6 +23716,7 @@
                 <w:sz w:val="18"/>
                 <w:szCs w:val="18"/>
               </w:rPr>
+              <w:lastRenderedPageBreak/>
               <w:t>request_parameters</w:t>
             </w:r>
             <w:r>
@@ -24445,15 +24370,7 @@
                 <w:rFonts w:ascii="Calibri" w:eastAsia="Calibri" w:hAnsi="Calibri"/>
                 <w:lang w:val="ru-RU"/>
               </w:rPr>
-              <w:t xml:space="preserve">Создание/Изменение </w:t>
-            </w:r>
-            <w:r>
-              <w:rPr>
-                <w:rFonts w:ascii="Calibri" w:eastAsia="Calibri" w:hAnsi="Calibri"/>
-                <w:lang w:val="ru-RU"/>
-              </w:rPr>
-              <w:lastRenderedPageBreak/>
-              <w:t xml:space="preserve">пользователя </w:t>
+              <w:t xml:space="preserve">Создание/Изменение пользователя </w:t>
             </w:r>
             <w:r>
               <w:rPr>
@@ -24486,7 +24403,6 @@
                 <w:sz w:val="18"/>
                 <w:szCs w:val="18"/>
               </w:rPr>
-              <w:lastRenderedPageBreak/>
               <w:t>json_payload.event_type</w:t>
             </w:r>
             <w:r>
@@ -24571,15 +24487,14 @@
               <w:rPr>
                 <w:rFonts w:ascii="Lucida Console" w:eastAsiaTheme="minorEastAsia" w:hAnsi="Lucida Console"/>
               </w:rPr>
+              <w:t xml:space="preserve">event.dataset: yandexcloud.audittrail and event.action: (yandex.cloud.audit.mdb.*.UpdateUser or </w:t>
+            </w:r>
+            <w:r>
+              <w:rPr>
+                <w:rFonts w:ascii="Lucida Console" w:eastAsiaTheme="minorEastAsia" w:hAnsi="Lucida Console"/>
+              </w:rPr>
               <w:lastRenderedPageBreak/>
-              <w:t xml:space="preserve">event.dataset: yandexcloud.audittrail and event.action: </w:t>
-            </w:r>
-            <w:r>
-              <w:rPr>
-                <w:rFonts w:ascii="Lucida Console" w:eastAsiaTheme="minorEastAsia" w:hAnsi="Lucida Console"/>
-              </w:rPr>
-              <w:lastRenderedPageBreak/>
-              <w:t>(yandex.cloud.audit.mdb.*.UpdateUser or yandex.cloud.audit.mdb.*.CreateUser)</w:t>
+              <w:t>yandex.cloud.audit.mdb.*.CreateUser)</w:t>
             </w:r>
           </w:p>
         </w:tc>
@@ -24663,7 +24578,6 @@
                 <w:sz w:val="21"/>
                 <w:szCs w:val="21"/>
               </w:rPr>
-              <w:lastRenderedPageBreak/>
               <w:t>where</w:t>
             </w:r>
           </w:p>
@@ -24685,6 +24599,7 @@
                 <w:sz w:val="21"/>
                 <w:szCs w:val="21"/>
               </w:rPr>
+              <w:lastRenderedPageBreak/>
               <w:t xml:space="preserve">    </w:t>
             </w:r>
             <w:r>
@@ -25331,7 +25246,6 @@
                 <w:sz w:val="21"/>
                 <w:szCs w:val="21"/>
               </w:rPr>
-              <w:lastRenderedPageBreak/>
               <w:t>;</w:t>
             </w:r>
           </w:p>
@@ -25819,7 +25733,6 @@
                 <w:szCs w:val="19"/>
                 <w:lang w:val="ru-RU"/>
               </w:rPr>
-              <w:lastRenderedPageBreak/>
               <w:t>-доступ из консоли управления</w:t>
             </w:r>
           </w:p>
@@ -25839,6 +25752,7 @@
                 <w:szCs w:val="19"/>
                 <w:lang w:val="ru-RU"/>
               </w:rPr>
+              <w:lastRenderedPageBreak/>
               <w:t xml:space="preserve">-доступ из </w:t>
             </w:r>
             <w:proofErr w:type="spellStart"/>
@@ -27330,47 +27244,55 @@
                 <w:rFonts w:ascii="Calibri" w:eastAsia="Calibri" w:hAnsi="Calibri"/>
                 <w:lang w:val="ru-RU"/>
               </w:rPr>
+              <w:t>42</w:t>
+            </w:r>
+          </w:p>
+        </w:tc>
+        <w:tc>
+          <w:tcPr>
+            <w:tcW w:w="1918" w:type="dxa"/>
+          </w:tcPr>
+          <w:p>
+            <w:pPr>
+              <w:rPr>
+                <w:rFonts w:ascii="Calibri" w:eastAsia="Calibri" w:hAnsi="Calibri"/>
+                <w:color w:val="FF0000"/>
+                <w:lang w:val="ru-RU"/>
+              </w:rPr>
+            </w:pPr>
+            <w:r>
+              <w:rPr>
+                <w:rFonts w:ascii="Calibri" w:eastAsia="Calibri" w:hAnsi="Calibri"/>
+                <w:color w:val="FF0000"/>
+                <w:lang w:val="en-US"/>
+              </w:rPr>
+              <w:t>new</w:t>
+            </w:r>
+          </w:p>
+          <w:p>
+            <w:pPr>
+              <w:rPr>
+                <w:rFonts w:ascii="Calibri" w:eastAsia="Calibri" w:hAnsi="Calibri"/>
+                <w:color w:val="FF0000"/>
+                <w:lang w:val="ru-RU"/>
+              </w:rPr>
+            </w:pPr>
+            <w:r>
+              <w:rPr>
+                <w:rFonts w:ascii="Calibri" w:eastAsia="Calibri" w:hAnsi="Calibri"/>
+                <w:color w:val="000000" w:themeColor="text1"/>
+                <w:lang w:val="ru-RU"/>
+              </w:rPr>
+              <w:t xml:space="preserve">Обнаружены критические </w:t>
+            </w:r>
+            <w:r>
+              <w:rPr>
+                <w:rFonts w:ascii="Calibri" w:eastAsia="Calibri" w:hAnsi="Calibri"/>
+                <w:color w:val="000000" w:themeColor="text1"/>
+                <w:lang w:val="ru-RU"/>
+              </w:rPr>
               <w:lastRenderedPageBreak/>
-              <w:t>42</w:t>
-            </w:r>
-          </w:p>
-        </w:tc>
-        <w:tc>
-          <w:tcPr>
-            <w:tcW w:w="1918" w:type="dxa"/>
-          </w:tcPr>
-          <w:p>
-            <w:pPr>
-              <w:rPr>
-                <w:rFonts w:ascii="Calibri" w:eastAsia="Calibri" w:hAnsi="Calibri"/>
-                <w:color w:val="FF0000"/>
-                <w:lang w:val="ru-RU"/>
-              </w:rPr>
-            </w:pPr>
-            <w:r>
-              <w:rPr>
-                <w:rFonts w:ascii="Calibri" w:eastAsia="Calibri" w:hAnsi="Calibri"/>
-                <w:color w:val="FF0000"/>
-                <w:lang w:val="en-US"/>
-              </w:rPr>
-              <w:t>new</w:t>
-            </w:r>
-          </w:p>
-          <w:p>
-            <w:pPr>
-              <w:rPr>
-                <w:rFonts w:ascii="Calibri" w:eastAsia="Calibri" w:hAnsi="Calibri"/>
-                <w:color w:val="FF0000"/>
-                <w:lang w:val="ru-RU"/>
-              </w:rPr>
-            </w:pPr>
-            <w:r>
-              <w:rPr>
-                <w:rFonts w:ascii="Calibri" w:eastAsia="Calibri" w:hAnsi="Calibri"/>
-                <w:color w:val="000000" w:themeColor="text1"/>
-                <w:lang w:val="ru-RU"/>
-              </w:rPr>
-              <w:t>Обнаружены критические уязвимости при сканировании образа</w:t>
+              <w:t>уязвимости при сканировании образа</w:t>
             </w:r>
           </w:p>
         </w:tc>
@@ -27396,6 +27318,7 @@
                 <w:sz w:val="18"/>
                 <w:szCs w:val="18"/>
               </w:rPr>
+              <w:lastRenderedPageBreak/>
               <w:t>json_payload.event_type</w:t>
             </w:r>
             <w:r>
@@ -27432,6 +27355,7 @@
                 <w:sz w:val="18"/>
                 <w:szCs w:val="18"/>
               </w:rPr>
+              <w:lastRenderedPageBreak/>
               <w:t>json_payload.details.vulnerability_stats.critical</w:t>
             </w:r>
             <w:r>
@@ -28192,27 +28116,83 @@
               <w:rPr>
                 <w:rFonts w:ascii="Calibri" w:eastAsia="Calibri" w:hAnsi="Calibri"/>
               </w:rPr>
+              <w:t>2</w:t>
+            </w:r>
+          </w:p>
+        </w:tc>
+        <w:tc>
+          <w:tcPr>
+            <w:tcW w:w="1918" w:type="dxa"/>
+          </w:tcPr>
+          <w:p>
+            <w:pPr>
+              <w:rPr>
+                <w:rFonts w:ascii="Calibri" w:eastAsia="Calibri" w:hAnsi="Calibri"/>
+              </w:rPr>
+            </w:pPr>
+            <w:r>
+              <w:rPr>
+                <w:rFonts w:ascii="Calibri" w:eastAsia="Calibri" w:hAnsi="Calibri"/>
+                <w:lang w:val="ru-RU"/>
+              </w:rPr>
+              <w:t>Назначение</w:t>
+            </w:r>
+            <w:r>
+              <w:rPr>
+                <w:rFonts w:ascii="Calibri" w:eastAsia="Calibri" w:hAnsi="Calibri"/>
+              </w:rPr>
+              <w:t xml:space="preserve"> </w:t>
+            </w:r>
+            <w:r>
+              <w:rPr>
+                <w:rFonts w:ascii="Calibri" w:eastAsia="Calibri" w:hAnsi="Calibri"/>
+              </w:rPr>
+              <w:t xml:space="preserve">cluster-admin </w:t>
+            </w:r>
+            <w:r>
+              <w:rPr>
+                <w:rFonts w:ascii="Calibri" w:eastAsia="Calibri" w:hAnsi="Calibri"/>
+                <w:lang w:val="ru-RU"/>
+              </w:rPr>
+              <w:t>или</w:t>
+            </w:r>
+            <w:r>
+              <w:rPr>
+                <w:rFonts w:ascii="Calibri" w:eastAsia="Calibri" w:hAnsi="Calibri"/>
+              </w:rPr>
+              <w:t xml:space="preserve"> </w:t>
+            </w:r>
+            <w:r>
+              <w:rPr>
+                <w:rFonts w:ascii="Calibri" w:eastAsia="Calibri" w:hAnsi="Calibri"/>
+              </w:rPr>
+              <w:t xml:space="preserve">admin </w:t>
+            </w:r>
+            <w:r>
+              <w:rPr>
+                <w:rFonts w:ascii="Calibri" w:eastAsia="Calibri" w:hAnsi="Calibri"/>
+                <w:lang w:val="ru-RU"/>
+              </w:rPr>
+              <w:t>роли</w:t>
+            </w:r>
+            <w:r>
+              <w:rPr>
+                <w:rFonts w:ascii="Calibri" w:eastAsia="Calibri" w:hAnsi="Calibri"/>
+              </w:rPr>
+              <w:t xml:space="preserve"> (</w:t>
+            </w:r>
+            <w:r>
+              <w:rPr>
+                <w:rFonts w:ascii="Calibri" w:eastAsia="Calibri" w:hAnsi="Calibri"/>
+              </w:rPr>
+              <w:t>clusterrolebindi</w:t>
+            </w:r>
+            <w:r>
+              <w:rPr>
+                <w:rFonts w:ascii="Calibri" w:eastAsia="Calibri" w:hAnsi="Calibri"/>
+              </w:rPr>
               <w:lastRenderedPageBreak/>
-              <w:t>2</w:t>
-            </w:r>
-          </w:p>
-        </w:tc>
-        <w:tc>
-          <w:tcPr>
-            <w:tcW w:w="1918" w:type="dxa"/>
-          </w:tcPr>
-          <w:p>
-            <w:pPr>
-              <w:rPr>
-                <w:rFonts w:ascii="Calibri" w:eastAsia="Calibri" w:hAnsi="Calibri"/>
-              </w:rPr>
-            </w:pPr>
-            <w:r>
-              <w:rPr>
-                <w:rFonts w:ascii="Calibri" w:eastAsia="Calibri" w:hAnsi="Calibri"/>
-                <w:lang w:val="ru-RU"/>
-              </w:rPr>
-              <w:t>Назначение</w:t>
+              <w:t>ng</w:t>
             </w:r>
             <w:r>
               <w:rPr>
@@ -28223,12 +28203,6 @@
             <w:r>
               <w:rPr>
                 <w:rFonts w:ascii="Calibri" w:eastAsia="Calibri" w:hAnsi="Calibri"/>
-              </w:rPr>
-              <w:t xml:space="preserve">cluster-admin </w:t>
-            </w:r>
-            <w:r>
-              <w:rPr>
-                <w:rFonts w:ascii="Calibri" w:eastAsia="Calibri" w:hAnsi="Calibri"/>
                 <w:lang w:val="ru-RU"/>
               </w:rPr>
               <w:t>или</w:t>
@@ -28243,50 +28217,6 @@
               <w:rPr>
                 <w:rFonts w:ascii="Calibri" w:eastAsia="Calibri" w:hAnsi="Calibri"/>
               </w:rPr>
-              <w:t xml:space="preserve">admin </w:t>
-            </w:r>
-            <w:r>
-              <w:rPr>
-                <w:rFonts w:ascii="Calibri" w:eastAsia="Calibri" w:hAnsi="Calibri"/>
-                <w:lang w:val="ru-RU"/>
-              </w:rPr>
-              <w:t>роли</w:t>
-            </w:r>
-            <w:r>
-              <w:rPr>
-                <w:rFonts w:ascii="Calibri" w:eastAsia="Calibri" w:hAnsi="Calibri"/>
-              </w:rPr>
-              <w:t xml:space="preserve"> (</w:t>
-            </w:r>
-            <w:r>
-              <w:rPr>
-                <w:rFonts w:ascii="Calibri" w:eastAsia="Calibri" w:hAnsi="Calibri"/>
-              </w:rPr>
-              <w:t>clusterrolebinding</w:t>
-            </w:r>
-            <w:r>
-              <w:rPr>
-                <w:rFonts w:ascii="Calibri" w:eastAsia="Calibri" w:hAnsi="Calibri"/>
-              </w:rPr>
-              <w:t xml:space="preserve"> </w:t>
-            </w:r>
-            <w:r>
-              <w:rPr>
-                <w:rFonts w:ascii="Calibri" w:eastAsia="Calibri" w:hAnsi="Calibri"/>
-                <w:lang w:val="ru-RU"/>
-              </w:rPr>
-              <w:t>или</w:t>
-            </w:r>
-            <w:r>
-              <w:rPr>
-                <w:rFonts w:ascii="Calibri" w:eastAsia="Calibri" w:hAnsi="Calibri"/>
-              </w:rPr>
-              <w:t xml:space="preserve"> </w:t>
-            </w:r>
-            <w:r>
-              <w:rPr>
-                <w:rFonts w:ascii="Calibri" w:eastAsia="Calibri" w:hAnsi="Calibri"/>
-              </w:rPr>
               <w:t>rolebinding</w:t>
             </w:r>
             <w:r>
@@ -28312,6 +28242,7 @@
                 <w:rFonts w:ascii="Calibri" w:eastAsia="Calibri" w:hAnsi="Calibri"/>
                 <w:lang w:val="en-US"/>
               </w:rPr>
+              <w:lastRenderedPageBreak/>
               <w:t>---</w:t>
             </w:r>
           </w:p>
@@ -28330,7 +28261,14 @@
               <w:rPr>
                 <w:rFonts w:ascii="Calibri" w:eastAsia="Calibri" w:hAnsi="Calibri"/>
               </w:rPr>
-              <w:t>event.dataset : yandexcloud.k8s_audit_logs and requestObject.roleRef.name.keyword:(cluster-admin or admin) and objectRef.resource.keyword: (clusterrolebindings or rolebindings) and verb : create and not responseObject.reason : AlreadyExists</w:t>
+              <w:t xml:space="preserve">event.dataset : yandexcloud.k8s_audit_logs and requestObject.roleRef.name.keyword:(cluster-admin or admin) and </w:t>
+            </w:r>
+            <w:r>
+              <w:rPr>
+                <w:rFonts w:ascii="Calibri" w:eastAsia="Calibri" w:hAnsi="Calibri"/>
+              </w:rPr>
+              <w:lastRenderedPageBreak/>
+              <w:t>objectRef.resource.keyword: (clusterrolebindings or rolebindings) and verb : create and not responseObject.reason : AlreadyExists</w:t>
             </w:r>
           </w:p>
         </w:tc>
@@ -28778,48 +28716,55 @@
               <w:rPr>
                 <w:rFonts w:ascii="Calibri" w:eastAsia="Calibri" w:hAnsi="Calibri"/>
               </w:rPr>
+              <w:t>Yandex</w:t>
+            </w:r>
+            <w:r>
+              <w:rPr>
+                <w:rFonts w:ascii="Calibri" w:eastAsia="Calibri" w:hAnsi="Calibri"/>
+                <w:lang w:val="ru-RU"/>
+              </w:rPr>
+              <w:t xml:space="preserve"> </w:t>
+            </w:r>
+            <w:r>
+              <w:rPr>
+                <w:rFonts w:ascii="Calibri" w:eastAsia="Calibri" w:hAnsi="Calibri"/>
+              </w:rPr>
+              <w:t>container</w:t>
+            </w:r>
+            <w:r>
+              <w:rPr>
+                <w:rFonts w:ascii="Calibri" w:eastAsia="Calibri" w:hAnsi="Calibri"/>
+                <w:lang w:val="ru-RU"/>
+              </w:rPr>
+              <w:t xml:space="preserve"> </w:t>
+            </w:r>
+            <w:r>
+              <w:rPr>
+                <w:rFonts w:ascii="Calibri" w:eastAsia="Calibri" w:hAnsi="Calibri"/>
+              </w:rPr>
+              <w:t>registry</w:t>
+            </w:r>
+            <w:r>
+              <w:rPr>
+                <w:rFonts w:ascii="Calibri" w:eastAsia="Calibri" w:hAnsi="Calibri"/>
+                <w:lang w:val="ru-RU"/>
+              </w:rPr>
+              <w:t xml:space="preserve"> (</w:t>
+            </w:r>
+            <w:r>
+              <w:rPr>
+                <w:rFonts w:ascii="Calibri" w:eastAsia="Calibri" w:hAnsi="Calibri"/>
+                <w:lang w:val="ru-RU"/>
+              </w:rPr>
+              <w:t xml:space="preserve">не актуально для Клиентов </w:t>
+            </w:r>
+            <w:r>
+              <w:rPr>
+                <w:rFonts w:ascii="Calibri" w:eastAsia="Calibri" w:hAnsi="Calibri"/>
+                <w:lang w:val="ru-RU"/>
+              </w:rPr>
               <w:lastRenderedPageBreak/>
-              <w:t>Yandex</w:t>
-            </w:r>
-            <w:r>
-              <w:rPr>
-                <w:rFonts w:ascii="Calibri" w:eastAsia="Calibri" w:hAnsi="Calibri"/>
-                <w:lang w:val="ru-RU"/>
-              </w:rPr>
-              <w:t xml:space="preserve"> </w:t>
-            </w:r>
-            <w:r>
-              <w:rPr>
-                <w:rFonts w:ascii="Calibri" w:eastAsia="Calibri" w:hAnsi="Calibri"/>
-              </w:rPr>
-              <w:t>container</w:t>
-            </w:r>
-            <w:r>
-              <w:rPr>
-                <w:rFonts w:ascii="Calibri" w:eastAsia="Calibri" w:hAnsi="Calibri"/>
-                <w:lang w:val="ru-RU"/>
-              </w:rPr>
-              <w:t xml:space="preserve"> </w:t>
-            </w:r>
-            <w:r>
-              <w:rPr>
-                <w:rFonts w:ascii="Calibri" w:eastAsia="Calibri" w:hAnsi="Calibri"/>
-              </w:rPr>
-              <w:t>registry</w:t>
-            </w:r>
-            <w:r>
-              <w:rPr>
-                <w:rFonts w:ascii="Calibri" w:eastAsia="Calibri" w:hAnsi="Calibri"/>
-                <w:lang w:val="ru-RU"/>
-              </w:rPr>
-              <w:t xml:space="preserve"> (</w:t>
-            </w:r>
-            <w:r>
-              <w:rPr>
-                <w:rFonts w:ascii="Calibri" w:eastAsia="Calibri" w:hAnsi="Calibri"/>
-                <w:lang w:val="ru-RU"/>
-              </w:rPr>
-              <w:t xml:space="preserve">не актуально для Клиентов использующих собственный </w:t>
+              <w:t xml:space="preserve">использующих собственный </w:t>
             </w:r>
             <w:r>
               <w:rPr>
@@ -28870,14 +28815,14 @@
               <w:rPr>
                 <w:rFonts w:ascii="Calibri" w:eastAsia="Calibri" w:hAnsi="Calibri"/>
               </w:rPr>
-              <w:t xml:space="preserve">event.dataset : yandexcloud.k8s_audit_logs and not </w:t>
+              <w:t xml:space="preserve">event.dataset : yandexcloud.k8s_audit_logs and not requestObject.status.containerStatuses.image.keyword: *cr.yandex/* and requestObject.status.containerStatuses.containerID : *docker* and verb : </w:t>
             </w:r>
             <w:r>
               <w:rPr>
                 <w:rFonts w:ascii="Calibri" w:eastAsia="Calibri" w:hAnsi="Calibri"/>
               </w:rPr>
               <w:lastRenderedPageBreak/>
-              <w:t>requestObject.status.containerStatuses.image.keyword: *cr.yandex/* and requestObject.status.containerStatuses.containerID : *docker* and verb : patch and not  requestObject.status.containerStatuses.image.keyword: (*falco* or *openpolicyagent* or *kyverno* or *k8s.gcr.io*)</w:t>
+              <w:t>patch and not  requestObject.status.containerStatuses.image.keyword: (*falco* or *openpolicyagent* or *kyverno* or *k8s.gcr.io*)</w:t>
             </w:r>
           </w:p>
         </w:tc>
@@ -29210,7 +29155,6 @@
                 <w:rFonts w:ascii="Calibri" w:eastAsia="Calibri" w:hAnsi="Calibri"/>
                 <w:lang w:val="en-US"/>
               </w:rPr>
-              <w:lastRenderedPageBreak/>
               <w:t>9</w:t>
             </w:r>
           </w:p>
@@ -29398,7 +29342,14 @@
               <w:rPr>
                 <w:rFonts w:ascii="Calibri" w:eastAsia="Calibri" w:hAnsi="Calibri"/>
               </w:rPr>
-              <w:t>event.dataset : yandexcloud.k8s_audit_logs and verb : delete  and objectRef.namespace.keyword: falco and objectRef.resource.keyword : daemonsets</w:t>
+              <w:t xml:space="preserve">event.dataset : yandexcloud.k8s_audit_logs and verb : </w:t>
+            </w:r>
+            <w:r>
+              <w:rPr>
+                <w:rFonts w:ascii="Calibri" w:eastAsia="Calibri" w:hAnsi="Calibri"/>
+              </w:rPr>
+              <w:lastRenderedPageBreak/>
+              <w:t>delete  and objectRef.namespace.keyword: falco and objectRef.resource.keyword : daemonsets</w:t>
             </w:r>
           </w:p>
         </w:tc>
@@ -29710,99 +29661,105 @@
                 <w:rFonts w:ascii="Calibri" w:eastAsia="Calibri" w:hAnsi="Calibri"/>
                 <w:lang w:val="en-US"/>
               </w:rPr>
+              <w:t>13</w:t>
+            </w:r>
+          </w:p>
+        </w:tc>
+        <w:tc>
+          <w:tcPr>
+            <w:tcW w:w="1918" w:type="dxa"/>
+          </w:tcPr>
+          <w:p>
+            <w:pPr>
+              <w:rPr>
+                <w:rFonts w:ascii="Calibri" w:eastAsia="Calibri" w:hAnsi="Calibri"/>
+                <w:lang w:val="ru-RU"/>
+              </w:rPr>
+            </w:pPr>
+            <w:r>
+              <w:rPr>
+                <w:rFonts w:ascii="Calibri" w:eastAsia="Calibri" w:hAnsi="Calibri"/>
+                <w:lang w:val="ru-RU"/>
+              </w:rPr>
+              <w:t>И</w:t>
+            </w:r>
+            <w:r>
+              <w:rPr>
+                <w:rFonts w:ascii="Calibri" w:eastAsia="Calibri" w:hAnsi="Calibri"/>
+                <w:lang w:val="ru-RU"/>
+              </w:rPr>
+              <w:t>зменение</w:t>
+            </w:r>
+            <w:r>
+              <w:rPr>
+                <w:rFonts w:ascii="Calibri" w:eastAsia="Calibri" w:hAnsi="Calibri"/>
+                <w:lang w:val="ru-RU"/>
+              </w:rPr>
+              <w:t>/</w:t>
+            </w:r>
+            <w:r>
+              <w:rPr>
+                <w:rFonts w:ascii="Calibri" w:eastAsia="Calibri" w:hAnsi="Calibri"/>
+                <w:lang w:val="ru-RU"/>
+              </w:rPr>
+              <w:t xml:space="preserve">удаление объекта </w:t>
+            </w:r>
+            <w:r>
+              <w:rPr>
+                <w:rFonts w:ascii="Calibri" w:eastAsia="Calibri" w:hAnsi="Calibri"/>
+              </w:rPr>
+              <w:t>Constraint</w:t>
+            </w:r>
+            <w:r>
+              <w:rPr>
+                <w:rFonts w:ascii="Calibri" w:eastAsia="Calibri" w:hAnsi="Calibri"/>
+                <w:lang w:val="ru-RU"/>
+              </w:rPr>
+              <w:t xml:space="preserve"> </w:t>
+            </w:r>
+          </w:p>
+        </w:tc>
+        <w:tc>
+          <w:tcPr>
+            <w:tcW w:w="4489" w:type="dxa"/>
+          </w:tcPr>
+          <w:p>
+            <w:pPr>
+              <w:rPr>
+                <w:rFonts w:ascii="Calibri" w:eastAsia="Calibri" w:hAnsi="Calibri"/>
+              </w:rPr>
+            </w:pPr>
+            <w:r>
+              <w:rPr>
+                <w:rFonts w:ascii="Calibri" w:eastAsia="Calibri" w:hAnsi="Calibri"/>
+                <w:lang w:val="en-US"/>
+              </w:rPr>
+              <w:t>---</w:t>
+            </w:r>
+          </w:p>
+        </w:tc>
+        <w:tc>
+          <w:tcPr>
+            <w:tcW w:w="4120" w:type="dxa"/>
+          </w:tcPr>
+          <w:p>
+            <w:pPr>
+              <w:rPr>
+                <w:rFonts w:ascii="Calibri" w:eastAsia="Calibri" w:hAnsi="Calibri"/>
+              </w:rPr>
+            </w:pPr>
+            <w:r>
+              <w:rPr>
+                <w:rFonts w:ascii="Calibri" w:eastAsia="Calibri" w:hAnsi="Calibri"/>
+              </w:rPr>
+              <w:t xml:space="preserve">event.dataset : yandexcloud.k8s_audit_logs and objectRef.apiGroup.keyword: constraints.gatekeeper.sh and (verb : delete or update) and not user.name : </w:t>
+            </w:r>
+            <w:r>
+              <w:rPr>
+                <w:rFonts w:ascii="Calibri" w:eastAsia="Calibri" w:hAnsi="Calibri"/>
+              </w:rPr>
               <w:lastRenderedPageBreak/>
-              <w:t>13</w:t>
-            </w:r>
-          </w:p>
-        </w:tc>
-        <w:tc>
-          <w:tcPr>
-            <w:tcW w:w="1918" w:type="dxa"/>
-          </w:tcPr>
-          <w:p>
-            <w:pPr>
-              <w:rPr>
-                <w:rFonts w:ascii="Calibri" w:eastAsia="Calibri" w:hAnsi="Calibri"/>
-                <w:lang w:val="ru-RU"/>
-              </w:rPr>
-            </w:pPr>
-            <w:r>
-              <w:rPr>
-                <w:rFonts w:ascii="Calibri" w:eastAsia="Calibri" w:hAnsi="Calibri"/>
-                <w:lang w:val="ru-RU"/>
-              </w:rPr>
-              <w:t>И</w:t>
-            </w:r>
-            <w:r>
-              <w:rPr>
-                <w:rFonts w:ascii="Calibri" w:eastAsia="Calibri" w:hAnsi="Calibri"/>
-                <w:lang w:val="ru-RU"/>
-              </w:rPr>
-              <w:t>зменение</w:t>
-            </w:r>
-            <w:r>
-              <w:rPr>
-                <w:rFonts w:ascii="Calibri" w:eastAsia="Calibri" w:hAnsi="Calibri"/>
-                <w:lang w:val="ru-RU"/>
-              </w:rPr>
-              <w:t>/</w:t>
-            </w:r>
-            <w:r>
-              <w:rPr>
-                <w:rFonts w:ascii="Calibri" w:eastAsia="Calibri" w:hAnsi="Calibri"/>
-                <w:lang w:val="ru-RU"/>
-              </w:rPr>
-              <w:t xml:space="preserve">удаление объекта </w:t>
-            </w:r>
-            <w:r>
-              <w:rPr>
-                <w:rFonts w:ascii="Calibri" w:eastAsia="Calibri" w:hAnsi="Calibri"/>
-              </w:rPr>
-              <w:t>Constraint</w:t>
-            </w:r>
-            <w:r>
-              <w:rPr>
-                <w:rFonts w:ascii="Calibri" w:eastAsia="Calibri" w:hAnsi="Calibri"/>
-                <w:lang w:val="ru-RU"/>
-              </w:rPr>
-              <w:t xml:space="preserve"> </w:t>
-            </w:r>
-          </w:p>
-        </w:tc>
-        <w:tc>
-          <w:tcPr>
-            <w:tcW w:w="4489" w:type="dxa"/>
-          </w:tcPr>
-          <w:p>
-            <w:pPr>
-              <w:rPr>
-                <w:rFonts w:ascii="Calibri" w:eastAsia="Calibri" w:hAnsi="Calibri"/>
-              </w:rPr>
-            </w:pPr>
-            <w:r>
-              <w:rPr>
-                <w:rFonts w:ascii="Calibri" w:eastAsia="Calibri" w:hAnsi="Calibri"/>
-                <w:lang w:val="en-US"/>
-              </w:rPr>
-              <w:t>---</w:t>
-            </w:r>
-          </w:p>
-        </w:tc>
-        <w:tc>
-          <w:tcPr>
-            <w:tcW w:w="4120" w:type="dxa"/>
-          </w:tcPr>
-          <w:p>
-            <w:pPr>
-              <w:rPr>
-                <w:rFonts w:ascii="Calibri" w:eastAsia="Calibri" w:hAnsi="Calibri"/>
-              </w:rPr>
-            </w:pPr>
-            <w:r>
-              <w:rPr>
-                <w:rFonts w:ascii="Calibri" w:eastAsia="Calibri" w:hAnsi="Calibri"/>
-              </w:rPr>
-              <w:t>event.dataset : yandexcloud.k8s_audit_logs and objectRef.apiGroup.keyword: constraints.gatekeeper.sh and (verb : delete or update) and not user.name : "system:serviceaccount:gatekeeper-system:gatekeeper-admin"</w:t>
+              <w:t>"system:serviceaccount:gatekeeper-system:gatekeeper-admin"</w:t>
             </w:r>
           </w:p>
         </w:tc>
@@ -30196,14 +30153,7 @@
               <w:rPr>
                 <w:rFonts w:ascii="Calibri" w:eastAsia="Calibri" w:hAnsi="Calibri"/>
               </w:rPr>
-              <w:t xml:space="preserve">event.dataset : yandexcloud.k8s_audit_logs and objectRef.apiGroup.keyword: </w:t>
-            </w:r>
-            <w:r>
-              <w:rPr>
-                <w:rFonts w:ascii="Calibri" w:eastAsia="Calibri" w:hAnsi="Calibri"/>
-              </w:rPr>
-              <w:lastRenderedPageBreak/>
-              <w:t>kyverno.io and (verb : delete or update) and objectRef.resource.keyword: *policies</w:t>
+              <w:t>event.dataset : yandexcloud.k8s_audit_logs and objectRef.apiGroup.keyword: kyverno.io and (verb : delete or update) and objectRef.resource.keyword: *policies</w:t>
             </w:r>
           </w:p>
         </w:tc>
@@ -30250,6 +30200,7 @@
                 <w:rFonts w:ascii="Calibri" w:eastAsia="Calibri" w:hAnsi="Calibri"/>
                 <w:lang w:val="en-US"/>
               </w:rPr>
+              <w:lastRenderedPageBreak/>
               <w:t>17</w:t>
             </w:r>
           </w:p>
@@ -30661,14 +30612,14 @@
               <w:rPr>
                 <w:rFonts w:ascii="Calibri" w:eastAsia="Calibri" w:hAnsi="Calibri"/>
               </w:rPr>
-              <w:t xml:space="preserve">event.dataset : yandexcloud.k8s_audit_logs and objectRef.resource: "secrets" and verb: "get" and not user.name: </w:t>
+              <w:t xml:space="preserve">event.dataset : yandexcloud.k8s_audit_logs and objectRef.resource: "secrets" and verb: "get" and not user.name: ("system:serviceaccount:external-secrets:external-secrets" or "system:serviceaccount:kube-system:hubble-generate-certs" or </w:t>
             </w:r>
             <w:r>
               <w:rPr>
                 <w:rFonts w:ascii="Calibri" w:eastAsia="Calibri" w:hAnsi="Calibri"/>
               </w:rPr>
               <w:lastRenderedPageBreak/>
-              <w:t>("system:serviceaccount:external-secrets:external-secrets" or "system:serviceaccount:kube-system:hubble-generate-certs" or "system:serviceaccount:kyverno:kyverno")</w:t>
+              <w:t>"system:serviceaccount:kyverno:kyverno")</w:t>
             </w:r>
           </w:p>
         </w:tc>
@@ -30772,7 +30723,7 @@
 </file>
 
 <file path=word/endnotes.xml><?xml version="1.0" encoding="utf-8"?>
-<w:endnotes xmlns:wpc="http://schemas.microsoft.com/office/word/2010/wordprocessingCanvas" xmlns:cx="http://schemas.microsoft.com/office/drawing/2014/chartex" xmlns:cx1="http://schemas.microsoft.com/office/drawing/2015/9/8/chartex" xmlns:cx2="http://schemas.microsoft.com/office/drawing/2015/10/21/chartex" xmlns:cx3="http://schemas.microsoft.com/office/drawing/2016/5/9/chartex" xmlns:cx4="http://schemas.microsoft.com/office/drawing/2016/5/10/chartex" xmlns:cx5="http://schemas.microsoft.com/office/drawing/2016/5/11/chartex" xmlns:cx6="http://schemas.microsoft.com/office/drawing/2016/5/12/chartex" xmlns:cx7="http://schemas.microsoft.com/office/drawing/2016/5/13/chartex" xmlns:cx8="http://schemas.microsoft.com/office/drawing/2016/5/14/chartex" xmlns:mc="http://schemas.openxmlformats.org/markup-compatibility/2006" xmlns:aink="http://schemas.microsoft.com/office/drawing/2016/ink" xmlns:am3d="http://schemas.microsoft.com/office/drawing/2017/model3d" xmlns:o="urn:schemas-microsoft-com:office:office" xmlns:oel="http://schemas.microsoft.com/office/2019/extlst" xmlns:r="http://schemas.openxmlformats.org/officeDocument/2006/relationships" xmlns:m="http://schemas.openxmlformats.org/officeDocument/2006/math" xmlns:v="urn:schemas-microsoft-com:vml" xmlns:wp14="http://schemas.microsoft.com/office/word/2010/wordprocessingDrawing" xmlns:wp="http://schemas.openxmlformats.org/drawingml/2006/wordprocessingDrawing" xmlns:w10="urn:schemas-microsoft-com:office:word" xmlns:w="http://schemas.openxmlformats.org/wordprocessingml/2006/main" xmlns:w14="http://schemas.microsoft.com/office/word/2010/wordml" xmlns:w15="http://schemas.microsoft.com/office/word/2012/wordml" xmlns:w16cex="http://schemas.microsoft.com/office/word/2018/wordml/cex" xmlns:w16cid="http://schemas.microsoft.com/office/word/2016/wordml/cid" xmlns:w16="http://schemas.microsoft.com/office/word/2018/wordml" xmlns:w16du="http://schemas.microsoft.com/office/word/2023/wordml/word16du" xmlns:w16sdtdh="http://schemas.microsoft.com/office/word/2020/wordml/sdtdatahash" xmlns:w16se="http://schemas.microsoft.com/office/word/2015/wordml/symex" xmlns:wpg="http://schemas.microsoft.com/office/word/2010/wordprocessingGroup" xmlns:wpi="http://schemas.microsoft.com/office/word/2010/wordprocessingInk" xmlns:wne="http://schemas.microsoft.com/office/word/2006/wordml" xmlns:wps="http://schemas.microsoft.com/office/word/2010/wordprocessingShape" mc:Ignorable="w14 w15 w16se w16cid w16 w16cex w16sdtdh wp14">
+<w:endnotes xmlns:wpc="http://schemas.microsoft.com/office/word/2010/wordprocessingCanvas" xmlns:cx="http://schemas.microsoft.com/office/drawing/2014/chartex" xmlns:cx1="http://schemas.microsoft.com/office/drawing/2015/9/8/chartex" xmlns:cx2="http://schemas.microsoft.com/office/drawing/2015/10/21/chartex" xmlns:cx3="http://schemas.microsoft.com/office/drawing/2016/5/9/chartex" xmlns:cx4="http://schemas.microsoft.com/office/drawing/2016/5/10/chartex" xmlns:cx5="http://schemas.microsoft.com/office/drawing/2016/5/11/chartex" xmlns:cx6="http://schemas.microsoft.com/office/drawing/2016/5/12/chartex" xmlns:cx7="http://schemas.microsoft.com/office/drawing/2016/5/13/chartex" xmlns:cx8="http://schemas.microsoft.com/office/drawing/2016/5/14/chartex" xmlns:mc="http://schemas.openxmlformats.org/markup-compatibility/2006" xmlns:aink="http://schemas.microsoft.com/office/drawing/2016/ink" xmlns:am3d="http://schemas.microsoft.com/office/drawing/2017/model3d" xmlns:o="urn:schemas-microsoft-com:office:office" xmlns:oel="http://schemas.microsoft.com/office/2019/extlst" xmlns:r="http://schemas.openxmlformats.org/officeDocument/2006/relationships" xmlns:m="http://schemas.openxmlformats.org/officeDocument/2006/math" xmlns:v="urn:schemas-microsoft-com:vml" xmlns:wp14="http://schemas.microsoft.com/office/word/2010/wordprocessingDrawing" xmlns:wp="http://schemas.openxmlformats.org/drawingml/2006/wordprocessingDrawing" xmlns:w10="urn:schemas-microsoft-com:office:word" xmlns:w="http://schemas.openxmlformats.org/wordprocessingml/2006/main" xmlns:w14="http://schemas.microsoft.com/office/word/2010/wordml" xmlns:w15="http://schemas.microsoft.com/office/word/2012/wordml" xmlns:w16cex="http://schemas.microsoft.com/office/word/2018/wordml/cex" xmlns:w16cid="http://schemas.microsoft.com/office/word/2016/wordml/cid" xmlns:w16="http://schemas.microsoft.com/office/word/2018/wordml" xmlns:w16sdtdh="http://schemas.microsoft.com/office/word/2020/wordml/sdtdatahash" xmlns:w16se="http://schemas.microsoft.com/office/word/2015/wordml/symex" xmlns:wpg="http://schemas.microsoft.com/office/word/2010/wordprocessingGroup" xmlns:wpi="http://schemas.microsoft.com/office/word/2010/wordprocessingInk" xmlns:wne="http://schemas.microsoft.com/office/word/2006/wordml" xmlns:wps="http://schemas.microsoft.com/office/word/2010/wordprocessingShape" mc:Ignorable="w14 w15 w16se w16cid w16 w16cex w16sdtdh wp14">
   <w:endnote w:type="separator" w:id="-1">
     <w:p>
       <w:r>
@@ -30794,7 +30745,7 @@
 </file>
 
 <file path=word/footer1.xml><?xml version="1.0" encoding="utf-8"?>
-<w:ftr xmlns:wpc="http://schemas.microsoft.com/office/word/2010/wordprocessingCanvas" xmlns:cx="http://schemas.microsoft.com/office/drawing/2014/chartex" xmlns:cx1="http://schemas.microsoft.com/office/drawing/2015/9/8/chartex" xmlns:cx2="http://schemas.microsoft.com/office/drawing/2015/10/21/chartex" xmlns:cx3="http://schemas.microsoft.com/office/drawing/2016/5/9/chartex" xmlns:cx4="http://schemas.microsoft.com/office/drawing/2016/5/10/chartex" xmlns:cx5="http://schemas.microsoft.com/office/drawing/2016/5/11/chartex" xmlns:cx6="http://schemas.microsoft.com/office/drawing/2016/5/12/chartex" xmlns:cx7="http://schemas.microsoft.com/office/drawing/2016/5/13/chartex" xmlns:cx8="http://schemas.microsoft.com/office/drawing/2016/5/14/chartex" xmlns:mc="http://schemas.openxmlformats.org/markup-compatibility/2006" xmlns:aink="http://schemas.microsoft.com/office/drawing/2016/ink" xmlns:am3d="http://schemas.microsoft.com/office/drawing/2017/model3d" xmlns:o="urn:schemas-microsoft-com:office:office" xmlns:oel="http://schemas.microsoft.com/office/2019/extlst" xmlns:r="http://schemas.openxmlformats.org/officeDocument/2006/relationships" xmlns:m="http://schemas.openxmlformats.org/officeDocument/2006/math" xmlns:v="urn:schemas-microsoft-com:vml" xmlns:wp14="http://schemas.microsoft.com/office/word/2010/wordprocessingDrawing" xmlns:wp="http://schemas.openxmlformats.org/drawingml/2006/wordprocessingDrawing" xmlns:w10="urn:schemas-microsoft-com:office:word" xmlns:w="http://schemas.openxmlformats.org/wordprocessingml/2006/main" xmlns:w14="http://schemas.microsoft.com/office/word/2010/wordml" xmlns:w15="http://schemas.microsoft.com/office/word/2012/wordml" xmlns:w16cex="http://schemas.microsoft.com/office/word/2018/wordml/cex" xmlns:w16cid="http://schemas.microsoft.com/office/word/2016/wordml/cid" xmlns:w16="http://schemas.microsoft.com/office/word/2018/wordml" xmlns:w16du="http://schemas.microsoft.com/office/word/2023/wordml/word16du" xmlns:w16sdtdh="http://schemas.microsoft.com/office/word/2020/wordml/sdtdatahash" xmlns:w16se="http://schemas.microsoft.com/office/word/2015/wordml/symex" xmlns:wpg="http://schemas.microsoft.com/office/word/2010/wordprocessingGroup" xmlns:wpi="http://schemas.microsoft.com/office/word/2010/wordprocessingInk" xmlns:wne="http://schemas.microsoft.com/office/word/2006/wordml" xmlns:wps="http://schemas.microsoft.com/office/word/2010/wordprocessingShape" mc:Ignorable="w14 w15 w16se w16cid w16 w16cex w16sdtdh wp14">
+<w:ftr xmlns:wpc="http://schemas.microsoft.com/office/word/2010/wordprocessingCanvas" xmlns:cx="http://schemas.microsoft.com/office/drawing/2014/chartex" xmlns:cx1="http://schemas.microsoft.com/office/drawing/2015/9/8/chartex" xmlns:cx2="http://schemas.microsoft.com/office/drawing/2015/10/21/chartex" xmlns:cx3="http://schemas.microsoft.com/office/drawing/2016/5/9/chartex" xmlns:cx4="http://schemas.microsoft.com/office/drawing/2016/5/10/chartex" xmlns:cx5="http://schemas.microsoft.com/office/drawing/2016/5/11/chartex" xmlns:cx6="http://schemas.microsoft.com/office/drawing/2016/5/12/chartex" xmlns:cx7="http://schemas.microsoft.com/office/drawing/2016/5/13/chartex" xmlns:cx8="http://schemas.microsoft.com/office/drawing/2016/5/14/chartex" xmlns:mc="http://schemas.openxmlformats.org/markup-compatibility/2006" xmlns:aink="http://schemas.microsoft.com/office/drawing/2016/ink" xmlns:am3d="http://schemas.microsoft.com/office/drawing/2017/model3d" xmlns:o="urn:schemas-microsoft-com:office:office" xmlns:oel="http://schemas.microsoft.com/office/2019/extlst" xmlns:r="http://schemas.openxmlformats.org/officeDocument/2006/relationships" xmlns:m="http://schemas.openxmlformats.org/officeDocument/2006/math" xmlns:v="urn:schemas-microsoft-com:vml" xmlns:wp14="http://schemas.microsoft.com/office/word/2010/wordprocessingDrawing" xmlns:wp="http://schemas.openxmlformats.org/drawingml/2006/wordprocessingDrawing" xmlns:w10="urn:schemas-microsoft-com:office:word" xmlns:w="http://schemas.openxmlformats.org/wordprocessingml/2006/main" xmlns:w14="http://schemas.microsoft.com/office/word/2010/wordml" xmlns:w15="http://schemas.microsoft.com/office/word/2012/wordml" xmlns:w16cex="http://schemas.microsoft.com/office/word/2018/wordml/cex" xmlns:w16cid="http://schemas.microsoft.com/office/word/2016/wordml/cid" xmlns:w16="http://schemas.microsoft.com/office/word/2018/wordml" xmlns:w16sdtdh="http://schemas.microsoft.com/office/word/2020/wordml/sdtdatahash" xmlns:w16se="http://schemas.microsoft.com/office/word/2015/wordml/symex" xmlns:wpg="http://schemas.microsoft.com/office/word/2010/wordprocessingGroup" xmlns:wpi="http://schemas.microsoft.com/office/word/2010/wordprocessingInk" xmlns:wne="http://schemas.microsoft.com/office/word/2006/wordml" xmlns:wps="http://schemas.microsoft.com/office/word/2010/wordprocessingShape" mc:Ignorable="w14 w15 w16se w16cid w16 w16cex w16sdtdh wp14">
   <w:tbl>
     <w:tblPr>
       <w:tblW w:w="0" w:type="auto"/>
@@ -30852,7 +30803,7 @@
 </file>
 
 <file path=word/footnotes.xml><?xml version="1.0" encoding="utf-8"?>
-<w:footnotes xmlns:wpc="http://schemas.microsoft.com/office/word/2010/wordprocessingCanvas" xmlns:cx="http://schemas.microsoft.com/office/drawing/2014/chartex" xmlns:cx1="http://schemas.microsoft.com/office/drawing/2015/9/8/chartex" xmlns:cx2="http://schemas.microsoft.com/office/drawing/2015/10/21/chartex" xmlns:cx3="http://schemas.microsoft.com/office/drawing/2016/5/9/chartex" xmlns:cx4="http://schemas.microsoft.com/office/drawing/2016/5/10/chartex" xmlns:cx5="http://schemas.microsoft.com/office/drawing/2016/5/11/chartex" xmlns:cx6="http://schemas.microsoft.com/office/drawing/2016/5/12/chartex" xmlns:cx7="http://schemas.microsoft.com/office/drawing/2016/5/13/chartex" xmlns:cx8="http://schemas.microsoft.com/office/drawing/2016/5/14/chartex" xmlns:mc="http://schemas.openxmlformats.org/markup-compatibility/2006" xmlns:aink="http://schemas.microsoft.com/office/drawing/2016/ink" xmlns:am3d="http://schemas.microsoft.com/office/drawing/2017/model3d" xmlns:o="urn:schemas-microsoft-com:office:office" xmlns:oel="http://schemas.microsoft.com/office/2019/extlst" xmlns:r="http://schemas.openxmlformats.org/officeDocument/2006/relationships" xmlns:m="http://schemas.openxmlformats.org/officeDocument/2006/math" xmlns:v="urn:schemas-microsoft-com:vml" xmlns:wp14="http://schemas.microsoft.com/office/word/2010/wordprocessingDrawing" xmlns:wp="http://schemas.openxmlformats.org/drawingml/2006/wordprocessingDrawing" xmlns:w10="urn:schemas-microsoft-com:office:word" xmlns:w="http://schemas.openxmlformats.org/wordprocessingml/2006/main" xmlns:w14="http://schemas.microsoft.com/office/word/2010/wordml" xmlns:w15="http://schemas.microsoft.com/office/word/2012/wordml" xmlns:w16cex="http://schemas.microsoft.com/office/word/2018/wordml/cex" xmlns:w16cid="http://schemas.microsoft.com/office/word/2016/wordml/cid" xmlns:w16="http://schemas.microsoft.com/office/word/2018/wordml" xmlns:w16du="http://schemas.microsoft.com/office/word/2023/wordml/word16du" xmlns:w16sdtdh="http://schemas.microsoft.com/office/word/2020/wordml/sdtdatahash" xmlns:w16se="http://schemas.microsoft.com/office/word/2015/wordml/symex" xmlns:wpg="http://schemas.microsoft.com/office/word/2010/wordprocessingGroup" xmlns:wpi="http://schemas.microsoft.com/office/word/2010/wordprocessingInk" xmlns:wne="http://schemas.microsoft.com/office/word/2006/wordml" xmlns:wps="http://schemas.microsoft.com/office/word/2010/wordprocessingShape" mc:Ignorable="w14 w15 w16se w16cid w16 w16cex w16sdtdh wp14">
+<w:footnotes xmlns:wpc="http://schemas.microsoft.com/office/word/2010/wordprocessingCanvas" xmlns:cx="http://schemas.microsoft.com/office/drawing/2014/chartex" xmlns:cx1="http://schemas.microsoft.com/office/drawing/2015/9/8/chartex" xmlns:cx2="http://schemas.microsoft.com/office/drawing/2015/10/21/chartex" xmlns:cx3="http://schemas.microsoft.com/office/drawing/2016/5/9/chartex" xmlns:cx4="http://schemas.microsoft.com/office/drawing/2016/5/10/chartex" xmlns:cx5="http://schemas.microsoft.com/office/drawing/2016/5/11/chartex" xmlns:cx6="http://schemas.microsoft.com/office/drawing/2016/5/12/chartex" xmlns:cx7="http://schemas.microsoft.com/office/drawing/2016/5/13/chartex" xmlns:cx8="http://schemas.microsoft.com/office/drawing/2016/5/14/chartex" xmlns:mc="http://schemas.openxmlformats.org/markup-compatibility/2006" xmlns:aink="http://schemas.microsoft.com/office/drawing/2016/ink" xmlns:am3d="http://schemas.microsoft.com/office/drawing/2017/model3d" xmlns:o="urn:schemas-microsoft-com:office:office" xmlns:oel="http://schemas.microsoft.com/office/2019/extlst" xmlns:r="http://schemas.openxmlformats.org/officeDocument/2006/relationships" xmlns:m="http://schemas.openxmlformats.org/officeDocument/2006/math" xmlns:v="urn:schemas-microsoft-com:vml" xmlns:wp14="http://schemas.microsoft.com/office/word/2010/wordprocessingDrawing" xmlns:wp="http://schemas.openxmlformats.org/drawingml/2006/wordprocessingDrawing" xmlns:w10="urn:schemas-microsoft-com:office:word" xmlns:w="http://schemas.openxmlformats.org/wordprocessingml/2006/main" xmlns:w14="http://schemas.microsoft.com/office/word/2010/wordml" xmlns:w15="http://schemas.microsoft.com/office/word/2012/wordml" xmlns:w16cex="http://schemas.microsoft.com/office/word/2018/wordml/cex" xmlns:w16cid="http://schemas.microsoft.com/office/word/2016/wordml/cid" xmlns:w16="http://schemas.microsoft.com/office/word/2018/wordml" xmlns:w16sdtdh="http://schemas.microsoft.com/office/word/2020/wordml/sdtdatahash" xmlns:w16se="http://schemas.microsoft.com/office/word/2015/wordml/symex" xmlns:wpg="http://schemas.microsoft.com/office/word/2010/wordprocessingGroup" xmlns:wpi="http://schemas.microsoft.com/office/word/2010/wordprocessingInk" xmlns:wne="http://schemas.microsoft.com/office/word/2006/wordml" xmlns:wps="http://schemas.microsoft.com/office/word/2010/wordprocessingShape" mc:Ignorable="w14 w15 w16se w16cid w16 w16cex w16sdtdh wp14">
   <w:footnote w:type="separator" w:id="-1">
     <w:p>
       <w:r>
@@ -30874,7 +30825,7 @@
 </file>
 
 <file path=word/header1.xml><?xml version="1.0" encoding="utf-8"?>
-<w:hdr xmlns:wpc="http://schemas.microsoft.com/office/word/2010/wordprocessingCanvas" xmlns:cx="http://schemas.microsoft.com/office/drawing/2014/chartex" xmlns:cx1="http://schemas.microsoft.com/office/drawing/2015/9/8/chartex" xmlns:cx2="http://schemas.microsoft.com/office/drawing/2015/10/21/chartex" xmlns:cx3="http://schemas.microsoft.com/office/drawing/2016/5/9/chartex" xmlns:cx4="http://schemas.microsoft.com/office/drawing/2016/5/10/chartex" xmlns:cx5="http://schemas.microsoft.com/office/drawing/2016/5/11/chartex" xmlns:cx6="http://schemas.microsoft.com/office/drawing/2016/5/12/chartex" xmlns:cx7="http://schemas.microsoft.com/office/drawing/2016/5/13/chartex" xmlns:cx8="http://schemas.microsoft.com/office/drawing/2016/5/14/chartex" xmlns:mc="http://schemas.openxmlformats.org/markup-compatibility/2006" xmlns:aink="http://schemas.microsoft.com/office/drawing/2016/ink" xmlns:am3d="http://schemas.microsoft.com/office/drawing/2017/model3d" xmlns:o="urn:schemas-microsoft-com:office:office" xmlns:oel="http://schemas.microsoft.com/office/2019/extlst" xmlns:r="http://schemas.openxmlformats.org/officeDocument/2006/relationships" xmlns:m="http://schemas.openxmlformats.org/officeDocument/2006/math" xmlns:v="urn:schemas-microsoft-com:vml" xmlns:wp14="http://schemas.microsoft.com/office/word/2010/wordprocessingDrawing" xmlns:wp="http://schemas.openxmlformats.org/drawingml/2006/wordprocessingDrawing" xmlns:w10="urn:schemas-microsoft-com:office:word" xmlns:w="http://schemas.openxmlformats.org/wordprocessingml/2006/main" xmlns:w14="http://schemas.microsoft.com/office/word/2010/wordml" xmlns:w15="http://schemas.microsoft.com/office/word/2012/wordml" xmlns:w16cex="http://schemas.microsoft.com/office/word/2018/wordml/cex" xmlns:w16cid="http://schemas.microsoft.com/office/word/2016/wordml/cid" xmlns:w16="http://schemas.microsoft.com/office/word/2018/wordml" xmlns:w16du="http://schemas.microsoft.com/office/word/2023/wordml/word16du" xmlns:w16sdtdh="http://schemas.microsoft.com/office/word/2020/wordml/sdtdatahash" xmlns:w16se="http://schemas.microsoft.com/office/word/2015/wordml/symex" xmlns:wpg="http://schemas.microsoft.com/office/word/2010/wordprocessingGroup" xmlns:wpi="http://schemas.microsoft.com/office/word/2010/wordprocessingInk" xmlns:wne="http://schemas.microsoft.com/office/word/2006/wordml" xmlns:wps="http://schemas.microsoft.com/office/word/2010/wordprocessingShape" mc:Ignorable="w14 w15 w16se w16cid w16 w16cex w16sdtdh wp14">
+<w:hdr xmlns:wpc="http://schemas.microsoft.com/office/word/2010/wordprocessingCanvas" xmlns:cx="http://schemas.microsoft.com/office/drawing/2014/chartex" xmlns:cx1="http://schemas.microsoft.com/office/drawing/2015/9/8/chartex" xmlns:cx2="http://schemas.microsoft.com/office/drawing/2015/10/21/chartex" xmlns:cx3="http://schemas.microsoft.com/office/drawing/2016/5/9/chartex" xmlns:cx4="http://schemas.microsoft.com/office/drawing/2016/5/10/chartex" xmlns:cx5="http://schemas.microsoft.com/office/drawing/2016/5/11/chartex" xmlns:cx6="http://schemas.microsoft.com/office/drawing/2016/5/12/chartex" xmlns:cx7="http://schemas.microsoft.com/office/drawing/2016/5/13/chartex" xmlns:cx8="http://schemas.microsoft.com/office/drawing/2016/5/14/chartex" xmlns:mc="http://schemas.openxmlformats.org/markup-compatibility/2006" xmlns:aink="http://schemas.microsoft.com/office/drawing/2016/ink" xmlns:am3d="http://schemas.microsoft.com/office/drawing/2017/model3d" xmlns:o="urn:schemas-microsoft-com:office:office" xmlns:oel="http://schemas.microsoft.com/office/2019/extlst" xmlns:r="http://schemas.openxmlformats.org/officeDocument/2006/relationships" xmlns:m="http://schemas.openxmlformats.org/officeDocument/2006/math" xmlns:v="urn:schemas-microsoft-com:vml" xmlns:wp14="http://schemas.microsoft.com/office/word/2010/wordprocessingDrawing" xmlns:wp="http://schemas.openxmlformats.org/drawingml/2006/wordprocessingDrawing" xmlns:w10="urn:schemas-microsoft-com:office:word" xmlns:w="http://schemas.openxmlformats.org/wordprocessingml/2006/main" xmlns:w14="http://schemas.microsoft.com/office/word/2010/wordml" xmlns:w15="http://schemas.microsoft.com/office/word/2012/wordml" xmlns:w16cex="http://schemas.microsoft.com/office/word/2018/wordml/cex" xmlns:w16cid="http://schemas.microsoft.com/office/word/2016/wordml/cid" xmlns:w16="http://schemas.microsoft.com/office/word/2018/wordml" xmlns:w16sdtdh="http://schemas.microsoft.com/office/word/2020/wordml/sdtdatahash" xmlns:w16se="http://schemas.microsoft.com/office/word/2015/wordml/symex" xmlns:wpg="http://schemas.microsoft.com/office/word/2010/wordprocessingGroup" xmlns:wpi="http://schemas.microsoft.com/office/word/2010/wordprocessingInk" xmlns:wne="http://schemas.microsoft.com/office/word/2006/wordml" xmlns:wps="http://schemas.microsoft.com/office/word/2010/wordprocessingShape" mc:Ignorable="w14 w15 w16se w16cid w16 w16cex w16sdtdh wp14">
   <w:tbl>
     <w:tblPr>
       <w:tblW w:w="0" w:type="auto"/>
@@ -30932,7 +30883,7 @@
 </file>
 
 <file path=word/numbering.xml><?xml version="1.0" encoding="utf-8"?>
-<w:numbering xmlns:wpc="http://schemas.microsoft.com/office/word/2010/wordprocessingCanvas" xmlns:cx="http://schemas.microsoft.com/office/drawing/2014/chartex" xmlns:cx1="http://schemas.microsoft.com/office/drawing/2015/9/8/chartex" xmlns:cx2="http://schemas.microsoft.com/office/drawing/2015/10/21/chartex" xmlns:cx3="http://schemas.microsoft.com/office/drawing/2016/5/9/chartex" xmlns:cx4="http://schemas.microsoft.com/office/drawing/2016/5/10/chartex" xmlns:cx5="http://schemas.microsoft.com/office/drawing/2016/5/11/chartex" xmlns:cx6="http://schemas.microsoft.com/office/drawing/2016/5/12/chartex" xmlns:cx7="http://schemas.microsoft.com/office/drawing/2016/5/13/chartex" xmlns:cx8="http://schemas.microsoft.com/office/drawing/2016/5/14/chartex" xmlns:mc="http://schemas.openxmlformats.org/markup-compatibility/2006" xmlns:aink="http://schemas.microsoft.com/office/drawing/2016/ink" xmlns:am3d="http://schemas.microsoft.com/office/drawing/2017/model3d" xmlns:o="urn:schemas-microsoft-com:office:office" xmlns:oel="http://schemas.microsoft.com/office/2019/extlst" xmlns:r="http://schemas.openxmlformats.org/officeDocument/2006/relationships" xmlns:m="http://schemas.openxmlformats.org/officeDocument/2006/math" xmlns:v="urn:schemas-microsoft-com:vml" xmlns:wp14="http://schemas.microsoft.com/office/word/2010/wordprocessingDrawing" xmlns:wp="http://schemas.openxmlformats.org/drawingml/2006/wordprocessingDrawing" xmlns:w10="urn:schemas-microsoft-com:office:word" xmlns:w="http://schemas.openxmlformats.org/wordprocessingml/2006/main" xmlns:w14="http://schemas.microsoft.com/office/word/2010/wordml" xmlns:w15="http://schemas.microsoft.com/office/word/2012/wordml" xmlns:w16cex="http://schemas.microsoft.com/office/word/2018/wordml/cex" xmlns:w16cid="http://schemas.microsoft.com/office/word/2016/wordml/cid" xmlns:w16="http://schemas.microsoft.com/office/word/2018/wordml" xmlns:w16du="http://schemas.microsoft.com/office/word/2023/wordml/word16du" xmlns:w16sdtdh="http://schemas.microsoft.com/office/word/2020/wordml/sdtdatahash" xmlns:w16se="http://schemas.microsoft.com/office/word/2015/wordml/symex" xmlns:wpg="http://schemas.microsoft.com/office/word/2010/wordprocessingGroup" xmlns:wpi="http://schemas.microsoft.com/office/word/2010/wordprocessingInk" xmlns:wne="http://schemas.microsoft.com/office/word/2006/wordml" xmlns:wps="http://schemas.microsoft.com/office/word/2010/wordprocessingShape" mc:Ignorable="w14 w15 w16se w16cid w16 w16cex w16sdtdh wp14">
+<w:numbering xmlns:wpc="http://schemas.microsoft.com/office/word/2010/wordprocessingCanvas" xmlns:cx="http://schemas.microsoft.com/office/drawing/2014/chartex" xmlns:cx1="http://schemas.microsoft.com/office/drawing/2015/9/8/chartex" xmlns:cx2="http://schemas.microsoft.com/office/drawing/2015/10/21/chartex" xmlns:cx3="http://schemas.microsoft.com/office/drawing/2016/5/9/chartex" xmlns:cx4="http://schemas.microsoft.com/office/drawing/2016/5/10/chartex" xmlns:cx5="http://schemas.microsoft.com/office/drawing/2016/5/11/chartex" xmlns:cx6="http://schemas.microsoft.com/office/drawing/2016/5/12/chartex" xmlns:cx7="http://schemas.microsoft.com/office/drawing/2016/5/13/chartex" xmlns:cx8="http://schemas.microsoft.com/office/drawing/2016/5/14/chartex" xmlns:mc="http://schemas.openxmlformats.org/markup-compatibility/2006" xmlns:aink="http://schemas.microsoft.com/office/drawing/2016/ink" xmlns:am3d="http://schemas.microsoft.com/office/drawing/2017/model3d" xmlns:o="urn:schemas-microsoft-com:office:office" xmlns:oel="http://schemas.microsoft.com/office/2019/extlst" xmlns:r="http://schemas.openxmlformats.org/officeDocument/2006/relationships" xmlns:m="http://schemas.openxmlformats.org/officeDocument/2006/math" xmlns:v="urn:schemas-microsoft-com:vml" xmlns:wp14="http://schemas.microsoft.com/office/word/2010/wordprocessingDrawing" xmlns:wp="http://schemas.openxmlformats.org/drawingml/2006/wordprocessingDrawing" xmlns:w10="urn:schemas-microsoft-com:office:word" xmlns:w="http://schemas.openxmlformats.org/wordprocessingml/2006/main" xmlns:w14="http://schemas.microsoft.com/office/word/2010/wordml" xmlns:w15="http://schemas.microsoft.com/office/word/2012/wordml" xmlns:w16cex="http://schemas.microsoft.com/office/word/2018/wordml/cex" xmlns:w16cid="http://schemas.microsoft.com/office/word/2016/wordml/cid" xmlns:w16="http://schemas.microsoft.com/office/word/2018/wordml" xmlns:w16sdtdh="http://schemas.microsoft.com/office/word/2020/wordml/sdtdatahash" xmlns:w16se="http://schemas.microsoft.com/office/word/2015/wordml/symex" xmlns:wpg="http://schemas.microsoft.com/office/word/2010/wordprocessingGroup" xmlns:wpi="http://schemas.microsoft.com/office/word/2010/wordprocessingInk" xmlns:wne="http://schemas.microsoft.com/office/word/2006/wordml" xmlns:wps="http://schemas.microsoft.com/office/word/2010/wordprocessingShape" mc:Ignorable="w14 w15 w16se w16cid w16 w16cex w16sdtdh wp14">
   <w:abstractNum w:abstractNumId="0" w15:restartNumberingAfterBreak="0">
     <w:nsid w:val="50F62E73"/>
     <w:multiLevelType w:val="hybridMultilevel"/>
@@ -32109,6 +32060,14 @@
 </file>
 
 <file path=customXml/item1.xml><?xml version="1.0" encoding="utf-8"?>
+<p:properties xmlns:p="http://schemas.microsoft.com/office/2006/metadata/properties" xmlns:xsi="http://www.w3.org/2001/XMLSchema-instance" xmlns:pc="http://schemas.microsoft.com/office/infopath/2007/PartnerControls">
+  <documentManagement>
+    <_Flow_SignoffStatus xmlns="fdcd4c29-1852-485e-90f7-8e54a106886f" xsi:nil="true"/>
+  </documentManagement>
+</p:properties>
+</file>
+
+<file path=customXml/item2.xml><?xml version="1.0" encoding="utf-8"?>
 <ct:contentTypeSchema xmlns:ct="http://schemas.microsoft.com/office/2006/metadata/contentType" xmlns:ma="http://schemas.microsoft.com/office/2006/metadata/properties/metaAttributes" ct:_="" ma:_="" ma:contentTypeName="Document" ma:contentTypeID="0x010100F1DA11FBEB165345AFB0DC9F43B7DD6D" ma:contentTypeVersion="13" ma:contentTypeDescription="Create a new document." ma:contentTypeScope="" ma:versionID="2e9b0f8fe844e52b00caf6e370ea6ae1">
   <xsd:schema xmlns:xsd="http://www.w3.org/2001/XMLSchema" xmlns:xs="http://www.w3.org/2001/XMLSchema" xmlns:p="http://schemas.microsoft.com/office/2006/metadata/properties" xmlns:ns2="fdcd4c29-1852-485e-90f7-8e54a106886f" xmlns:ns3="255511b1-9a23-4ab2-ae2e-7b9d21911e73" targetNamespace="http://schemas.microsoft.com/office/2006/metadata/properties" ma:root="true" ma:fieldsID="8874cbfd36800c22490d1c729107b963" ns2:_="" ns3:_="">
     <xsd:import namespace="fdcd4c29-1852-485e-90f7-8e54a106886f"/>
@@ -32331,14 +32290,6 @@
 </ct:contentTypeSchema>
 </file>
 
-<file path=customXml/item2.xml><?xml version="1.0" encoding="utf-8"?>
-<p:properties xmlns:p="http://schemas.microsoft.com/office/2006/metadata/properties" xmlns:xsi="http://www.w3.org/2001/XMLSchema-instance" xmlns:pc="http://schemas.microsoft.com/office/infopath/2007/PartnerControls">
-  <documentManagement>
-    <_Flow_SignoffStatus xmlns="fdcd4c29-1852-485e-90f7-8e54a106886f" xsi:nil="true"/>
-  </documentManagement>
-</p:properties>
-</file>
-
 <file path=customXml/item3.xml><?xml version="1.0" encoding="utf-8"?>
 <?mso-contentType ?>
 <FormTemplates xmlns="http://schemas.microsoft.com/sharepoint/v3/contenttype/forms">
@@ -32349,6 +32300,16 @@
 </file>
 
 <file path=customXml/itemProps1.xml><?xml version="1.0" encoding="utf-8"?>
+<ds:datastoreItem xmlns:ds="http://schemas.openxmlformats.org/officeDocument/2006/customXml" ds:itemID="{561488B5-F453-4933-8526-345032786854}">
+  <ds:schemaRefs>
+    <ds:schemaRef ds:uri="http://schemas.microsoft.com/office/2006/metadata/properties"/>
+    <ds:schemaRef ds:uri="http://schemas.microsoft.com/office/infopath/2007/PartnerControls"/>
+    <ds:schemaRef ds:uri="fdcd4c29-1852-485e-90f7-8e54a106886f"/>
+  </ds:schemaRefs>
+</ds:datastoreItem>
+</file>
+
+<file path=customXml/itemProps2.xml><?xml version="1.0" encoding="utf-8"?>
 <ds:datastoreItem xmlns:ds="http://schemas.openxmlformats.org/officeDocument/2006/customXml" ds:itemID="{4FEABCE9-B6B8-46F1-828D-6100E62736F6}">
   <ds:schemaRefs>
     <ds:schemaRef ds:uri="http://schemas.microsoft.com/office/2006/metadata/contentType"/>
@@ -32367,16 +32328,6 @@
 </ds:datastoreItem>
 </file>
 
-<file path=customXml/itemProps2.xml><?xml version="1.0" encoding="utf-8"?>
-<ds:datastoreItem xmlns:ds="http://schemas.openxmlformats.org/officeDocument/2006/customXml" ds:itemID="{561488B5-F453-4933-8526-345032786854}">
-  <ds:schemaRefs>
-    <ds:schemaRef ds:uri="http://schemas.microsoft.com/office/2006/metadata/properties"/>
-    <ds:schemaRef ds:uri="http://schemas.microsoft.com/office/infopath/2007/PartnerControls"/>
-    <ds:schemaRef ds:uri="fdcd4c29-1852-485e-90f7-8e54a106886f"/>
-  </ds:schemaRefs>
-</ds:datastoreItem>
-</file>
-
 <file path=customXml/itemProps3.xml><?xml version="1.0" encoding="utf-8"?>
 <ds:datastoreItem xmlns:ds="http://schemas.openxmlformats.org/officeDocument/2006/customXml" ds:itemID="{DEF89113-36D6-4181-856E-75F8C5023FCC}">
   <ds:schemaRefs>

</xml_diff>